<commit_message>
added shot calculations for ibm
</commit_message>
<xml_diff>
--- a/8 thesis/Cloud Quantum Computer RNG for Cryptography.docx
+++ b/8 thesis/Cloud Quantum Computer RNG for Cryptography.docx
@@ -1814,12 +1814,14 @@
         </w:rPr>
         <w:t xml:space="preserve">Appendix C: </w:t>
       </w:r>
+      <w:proofErr w:type="spellStart"/>
       <w:r>
         <w:rPr>
           <w:rFonts w:ascii="Times New Roman" w:hAnsi="Times New Roman"/>
         </w:rPr>
         <w:t>asdf</w:t>
       </w:r>
+      <w:proofErr w:type="spellEnd"/>
       <w:r>
         <w:rPr>
           <w:rFonts w:ascii="Times New Roman" w:hAnsi="Times New Roman"/>
@@ -2538,7 +2540,25 @@
           <w:sz w:val="24"/>
           <w:szCs w:val="24"/>
         </w:rPr>
-        <w:t>: Pseudo-Random Number Generator, a process that generates numbers that looks random but are actually deterministic.</w:t>
+        <w:t xml:space="preserve">: Pseudo-Random Number Generator, a process that generates numbers that looks random but are </w:t>
+      </w:r>
+      <w:proofErr w:type="gramStart"/>
+      <w:r>
+        <w:rPr>
+          <w:rFonts w:ascii="Times New Roman" w:eastAsia="Times New Roman" w:hAnsi="Times New Roman" w:cs="Times New Roman"/>
+          <w:sz w:val="24"/>
+          <w:szCs w:val="24"/>
+        </w:rPr>
+        <w:t>actually deterministic</w:t>
+      </w:r>
+      <w:proofErr w:type="gramEnd"/>
+      <w:r>
+        <w:rPr>
+          <w:rFonts w:ascii="Times New Roman" w:eastAsia="Times New Roman" w:hAnsi="Times New Roman" w:cs="Times New Roman"/>
+          <w:sz w:val="24"/>
+          <w:szCs w:val="24"/>
+        </w:rPr>
+        <w:t>.</w:t>
       </w:r>
     </w:p>
     <w:p>
@@ -2871,7 +2891,27 @@
           <w:sz w:val="24"/>
           <w:szCs w:val="24"/>
         </w:rPr>
-        <w:t>Quantum Random Number Generation by Ma, Xiongfeng, Xiao yuan, Zhu Cao, Bing Qu, and Zhen Zhang (Ma et al., 2016): Details general approaches to creating QRNGs incorporating aspects such as trustworthiness and random number generation speed.</w:t>
+        <w:t xml:space="preserve">Quantum Random Number Generation by Ma, </w:t>
+      </w:r>
+      <w:proofErr w:type="spellStart"/>
+      <w:r>
+        <w:rPr>
+          <w:rFonts w:ascii="Times New Roman" w:eastAsia="Times New Roman" w:hAnsi="Times New Roman" w:cs="Times New Roman"/>
+          <w:color w:val="000000"/>
+          <w:sz w:val="24"/>
+          <w:szCs w:val="24"/>
+        </w:rPr>
+        <w:t>Xiongfeng</w:t>
+      </w:r>
+      <w:proofErr w:type="spellEnd"/>
+      <w:r>
+        <w:rPr>
+          <w:rFonts w:ascii="Times New Roman" w:eastAsia="Times New Roman" w:hAnsi="Times New Roman" w:cs="Times New Roman"/>
+          <w:color w:val="000000"/>
+          <w:sz w:val="24"/>
+          <w:szCs w:val="24"/>
+        </w:rPr>
+        <w:t>, Xiao yuan, Zhu Cao, Bing Qu, and Zhen Zhang (Ma et al., 2016): Details general approaches to creating QRNGs incorporating aspects such as trustworthiness and random number generation speed.</w:t>
       </w:r>
     </w:p>
     <w:p>
@@ -2995,7 +3035,47 @@
           <w:sz w:val="24"/>
           <w:szCs w:val="24"/>
         </w:rPr>
-        <w:t>HRNGs produce random numbers by taking data from a physical process. Usually, sensors are trained on statistically random signals such as thermal noise. HRNG often relies on processes that are difficult to simulate and model but may not inherently be random, such as camera data pointed at an entropic source (Noll et al., 1998). It’s worth noting that random data has a high level of entropy, but data that has high entropy is not necessarily very random. There are requirements other than entropy that are recommended for cryptographic RNGs (E. B. Barker &amp; Kelsey, 2015). One can also subvert a HRNG by inducing signals from its supposedly random source, for example shining in a light in our previously mentioned HRNG camera sensor. Other methods of HRNG come from weakly random sources such as keyboard delays or disk drive timing information. These methods need to be run through a randomness extractor to pass for use in cryptographic standards (Trevisan &amp; Vadhan, 2000).</w:t>
+        <w:t>HRNGs produce random numbers by taking data from a physical process. Usually, sensors are trained on statistically random signals such as thermal noise. HRNG often relies on processes that are difficult to simulate and model but may not inherently be random, such as camera data pointed at an entropic source (Noll et al., 1998). It’s worth noting that random data has a high level of entropy, but data that has high entropy is not necessarily very random. There are requirements other than entropy that are recommended for cryptographic RNGs (E. B. Barker &amp; Kelsey, 2015). One can also subvert a HRNG by inducing signals from its supposedly random source, for example shining in a light in our previously mentioned HRNG camera sensor. Other methods of HRNG come from weakly random sources such as keyboard delays or disk drive timing information. These methods need to be run through a randomness extractor to pass for use in cryptographic standards (</w:t>
+      </w:r>
+      <w:proofErr w:type="spellStart"/>
+      <w:r>
+        <w:rPr>
+          <w:rFonts w:ascii="Times New Roman" w:eastAsia="Times New Roman" w:hAnsi="Times New Roman" w:cs="Times New Roman"/>
+          <w:color w:val="000000"/>
+          <w:sz w:val="24"/>
+          <w:szCs w:val="24"/>
+        </w:rPr>
+        <w:t>Trevisan</w:t>
+      </w:r>
+      <w:proofErr w:type="spellEnd"/>
+      <w:r>
+        <w:rPr>
+          <w:rFonts w:ascii="Times New Roman" w:eastAsia="Times New Roman" w:hAnsi="Times New Roman" w:cs="Times New Roman"/>
+          <w:color w:val="000000"/>
+          <w:sz w:val="24"/>
+          <w:szCs w:val="24"/>
+        </w:rPr>
+        <w:t xml:space="preserve"> &amp; </w:t>
+      </w:r>
+      <w:proofErr w:type="spellStart"/>
+      <w:r>
+        <w:rPr>
+          <w:rFonts w:ascii="Times New Roman" w:eastAsia="Times New Roman" w:hAnsi="Times New Roman" w:cs="Times New Roman"/>
+          <w:color w:val="000000"/>
+          <w:sz w:val="24"/>
+          <w:szCs w:val="24"/>
+        </w:rPr>
+        <w:t>Vadhan</w:t>
+      </w:r>
+      <w:proofErr w:type="spellEnd"/>
+      <w:r>
+        <w:rPr>
+          <w:rFonts w:ascii="Times New Roman" w:eastAsia="Times New Roman" w:hAnsi="Times New Roman" w:cs="Times New Roman"/>
+          <w:color w:val="000000"/>
+          <w:sz w:val="24"/>
+          <w:szCs w:val="24"/>
+        </w:rPr>
+        <w:t>, 2000).</w:t>
       </w:r>
     </w:p>
     <w:p>
@@ -3048,7 +3128,67 @@
           <w:sz w:val="24"/>
           <w:szCs w:val="24"/>
         </w:rPr>
-        <w:t>As described in… Implications of Quantum Superposition in Cryptography: A True Random Number Generation Algorithm by Dhananjay S. Deshpande, Aman Kumar Nirala, and Ayodeji Olalekan Salau (Deshpande et al., 2020, p. 421): Used QUISKET to create a QRNG on IBM’s cloud quantum computer, IBM-Q experience. Paper also explains the physical and mathematical aspects of superposition and RNG. The paper shows in theory that RNG for cryptography is possible on quantum computers. The paper utilizes the same algorithm as proposed in this thesis for RNG by applying the Hadamard gate on a qubit. However, the paper does not run statistical testing on the output and the IBM-Q computer was a 15 qubit system, limiting their output.</w:t>
+        <w:t xml:space="preserve">As described in… Implications of Quantum Superposition in Cryptography: A True Random Number Generation Algorithm by Dhananjay S. Deshpande, Aman Kumar </w:t>
+      </w:r>
+      <w:proofErr w:type="spellStart"/>
+      <w:r>
+        <w:rPr>
+          <w:rFonts w:ascii="Times New Roman" w:eastAsia="Times New Roman" w:hAnsi="Times New Roman" w:cs="Times New Roman"/>
+          <w:color w:val="000000"/>
+          <w:sz w:val="24"/>
+          <w:szCs w:val="24"/>
+        </w:rPr>
+        <w:t>Nirala</w:t>
+      </w:r>
+      <w:proofErr w:type="spellEnd"/>
+      <w:r>
+        <w:rPr>
+          <w:rFonts w:ascii="Times New Roman" w:eastAsia="Times New Roman" w:hAnsi="Times New Roman" w:cs="Times New Roman"/>
+          <w:color w:val="000000"/>
+          <w:sz w:val="24"/>
+          <w:szCs w:val="24"/>
+        </w:rPr>
+        <w:t xml:space="preserve">, and Ayodeji Olalekan </w:t>
+      </w:r>
+      <w:proofErr w:type="spellStart"/>
+      <w:r>
+        <w:rPr>
+          <w:rFonts w:ascii="Times New Roman" w:eastAsia="Times New Roman" w:hAnsi="Times New Roman" w:cs="Times New Roman"/>
+          <w:color w:val="000000"/>
+          <w:sz w:val="24"/>
+          <w:szCs w:val="24"/>
+        </w:rPr>
+        <w:t>Salau</w:t>
+      </w:r>
+      <w:proofErr w:type="spellEnd"/>
+      <w:r>
+        <w:rPr>
+          <w:rFonts w:ascii="Times New Roman" w:eastAsia="Times New Roman" w:hAnsi="Times New Roman" w:cs="Times New Roman"/>
+          <w:color w:val="000000"/>
+          <w:sz w:val="24"/>
+          <w:szCs w:val="24"/>
+        </w:rPr>
+        <w:t xml:space="preserve"> (Deshpande et al., 2020, p. 421): Used QUISKET to create a QRNG on IBM’s cloud quantum computer, IBM-Q experience. Paper also explains the physical and mathematical aspects of superposition and RNG. The paper shows in theory that RNG for cryptography is possible on quantum computers. The paper utilizes the same algorithm as proposed in this thesis for RNG by applying the Hadamard gate on a qubit. However, the paper does not run statistical testing on the output and the IBM-Q computer was a </w:t>
+      </w:r>
+      <w:proofErr w:type="gramStart"/>
+      <w:r>
+        <w:rPr>
+          <w:rFonts w:ascii="Times New Roman" w:eastAsia="Times New Roman" w:hAnsi="Times New Roman" w:cs="Times New Roman"/>
+          <w:color w:val="000000"/>
+          <w:sz w:val="24"/>
+          <w:szCs w:val="24"/>
+        </w:rPr>
+        <w:t>15 qubit</w:t>
+      </w:r>
+      <w:proofErr w:type="gramEnd"/>
+      <w:r>
+        <w:rPr>
+          <w:rFonts w:ascii="Times New Roman" w:eastAsia="Times New Roman" w:hAnsi="Times New Roman" w:cs="Times New Roman"/>
+          <w:color w:val="000000"/>
+          <w:sz w:val="24"/>
+          <w:szCs w:val="24"/>
+        </w:rPr>
+        <w:t xml:space="preserve"> system, limiting their output.</w:t>
       </w:r>
     </w:p>
     <w:p>
@@ -3215,7 +3355,25 @@
           <w:sz w:val="24"/>
           <w:szCs w:val="24"/>
         </w:rPr>
-        <w:t>Random numbers will be created inside of a quantum computer by measuring a qubit in superposition. The quantum computer will be from Amazon Braket, a platform from Amazon Web Services providing on demand cloud computing. The specific computer for the implementation will be D-Wave's Advantage system. After random number data is collected, the sequences will be evaluated via the NIST Statistical Test Suite for Random and Pseudorandom Number Generators for Cryptographic Applications.</w:t>
+        <w:t xml:space="preserve">Random numbers will be created inside of a quantum computer by measuring a qubit in superposition. The quantum computer will be from Amazon </w:t>
+      </w:r>
+      <w:proofErr w:type="spellStart"/>
+      <w:r>
+        <w:rPr>
+          <w:rFonts w:ascii="Times New Roman" w:eastAsia="Times New Roman" w:hAnsi="Times New Roman" w:cs="Times New Roman"/>
+          <w:sz w:val="24"/>
+          <w:szCs w:val="24"/>
+        </w:rPr>
+        <w:t>Braket</w:t>
+      </w:r>
+      <w:proofErr w:type="spellEnd"/>
+      <w:r>
+        <w:rPr>
+          <w:rFonts w:ascii="Times New Roman" w:eastAsia="Times New Roman" w:hAnsi="Times New Roman" w:cs="Times New Roman"/>
+          <w:sz w:val="24"/>
+          <w:szCs w:val="24"/>
+        </w:rPr>
+        <w:t>, a platform from Amazon Web Services providing on demand cloud computing. The specific computer for the implementation will be D-Wave's Advantage system. After random number data is collected, the sequences will be evaluated via the NIST Statistical Test Suite for Random and Pseudorandom Number Generators for Cryptographic Applications.</w:t>
       </w:r>
     </w:p>
     <w:p>
@@ -3251,7 +3409,25 @@
           <w:sz w:val="24"/>
           <w:szCs w:val="24"/>
         </w:rPr>
-        <w:t xml:space="preserve"> we can utilize quantum properties such as entanglement and superposition. We are most interested in the property of superposition which puts the qubits into a probabilistic state. To put a qubit into superposition we operate on them with a Hadamard gate. This is commonly called Hadamard initialization. The Hadamard gate puts the qubit into equal superposition between the 0 state and the 1 state (Brylinski &amp; Chen, 2019). In other words, when measured the qubit has an equal chance of collapsing into the 0 state and the 1 state. </w:t>
+        <w:t xml:space="preserve"> we can utilize quantum properties such as entanglement and superposition. We are most interested in the property of superposition which puts the qubits into a probabilistic state. To put a qubit into superposition we operate on them with a Hadamard gate. This is commonly called Hadamard initialization. The Hadamard gate puts the qubit into equal superposition between the 0 state and the 1 state (</w:t>
+      </w:r>
+      <w:proofErr w:type="spellStart"/>
+      <w:r>
+        <w:rPr>
+          <w:rFonts w:ascii="Times New Roman" w:eastAsia="Times New Roman" w:hAnsi="Times New Roman" w:cs="Times New Roman"/>
+          <w:sz w:val="24"/>
+          <w:szCs w:val="24"/>
+        </w:rPr>
+        <w:t>Brylinski</w:t>
+      </w:r>
+      <w:proofErr w:type="spellEnd"/>
+      <w:r>
+        <w:rPr>
+          <w:rFonts w:ascii="Times New Roman" w:eastAsia="Times New Roman" w:hAnsi="Times New Roman" w:cs="Times New Roman"/>
+          <w:sz w:val="24"/>
+          <w:szCs w:val="24"/>
+        </w:rPr>
+        <w:t xml:space="preserve"> &amp; Chen, 2019). In other words, when measured the qubit has an equal chance of collapsing into the 0 state and the 1 state. </w:t>
       </w:r>
     </w:p>
     <w:p>
@@ -3271,7 +3447,25 @@
           <w:sz w:val="24"/>
           <w:szCs w:val="24"/>
         </w:rPr>
-        <w:t>The Amazon Braket SDK has built in Hadamard circuits that we can apply to each numbered qubit. Once each qubit is in superposition, we measure the state, collapsing the state into either 0 or 1. These measurements will be stored in sequences for our testing.</w:t>
+        <w:t xml:space="preserve">The Amazon </w:t>
+      </w:r>
+      <w:proofErr w:type="spellStart"/>
+      <w:r>
+        <w:rPr>
+          <w:rFonts w:ascii="Times New Roman" w:eastAsia="Times New Roman" w:hAnsi="Times New Roman" w:cs="Times New Roman"/>
+          <w:sz w:val="24"/>
+          <w:szCs w:val="24"/>
+        </w:rPr>
+        <w:t>Braket</w:t>
+      </w:r>
+      <w:proofErr w:type="spellEnd"/>
+      <w:r>
+        <w:rPr>
+          <w:rFonts w:ascii="Times New Roman" w:eastAsia="Times New Roman" w:hAnsi="Times New Roman" w:cs="Times New Roman"/>
+          <w:sz w:val="24"/>
+          <w:szCs w:val="24"/>
+        </w:rPr>
+        <w:t xml:space="preserve"> SDK has built in Hadamard circuits that we can apply to each numbered qubit. Once each qubit is in superposition, we measure the state, collapsing the state into either 0 or 1. These measurements will be stored in sequences for our testing.</w:t>
       </w:r>
     </w:p>
     <w:p>
@@ -3550,7 +3744,25 @@
           <w:sz w:val="24"/>
           <w:szCs w:val="24"/>
         </w:rPr>
-        <w:t xml:space="preserve"> a random number generator is suitable for cryptographic applications (Bassham et al., 2010).</w:t>
+        <w:t xml:space="preserve"> a random number generator is suitable for cryptographic applications (</w:t>
+      </w:r>
+      <w:proofErr w:type="spellStart"/>
+      <w:r>
+        <w:rPr>
+          <w:rFonts w:ascii="Times New Roman" w:eastAsia="Times New Roman" w:hAnsi="Times New Roman" w:cs="Times New Roman"/>
+          <w:sz w:val="24"/>
+          <w:szCs w:val="24"/>
+        </w:rPr>
+        <w:t>Bassham</w:t>
+      </w:r>
+      <w:proofErr w:type="spellEnd"/>
+      <w:r>
+        <w:rPr>
+          <w:rFonts w:ascii="Times New Roman" w:eastAsia="Times New Roman" w:hAnsi="Times New Roman" w:cs="Times New Roman"/>
+          <w:sz w:val="24"/>
+          <w:szCs w:val="24"/>
+        </w:rPr>
+        <w:t xml:space="preserve"> et al., 2010).</w:t>
       </w:r>
       <w:r>
         <w:rPr>
@@ -3674,7 +3886,43 @@
           <w:sz w:val="24"/>
           <w:szCs w:val="24"/>
         </w:rPr>
-        <w:t xml:space="preserve"> (Sýs &amp; Říha, 2014). In our testing we will be using the Visual Studio solution of their Faster Randomness Testing Suite based </w:t>
+        <w:t xml:space="preserve"> (</w:t>
+      </w:r>
+      <w:proofErr w:type="spellStart"/>
+      <w:r>
+        <w:rPr>
+          <w:rFonts w:ascii="Times New Roman" w:eastAsia="Times New Roman" w:hAnsi="Times New Roman" w:cs="Times New Roman"/>
+          <w:sz w:val="24"/>
+          <w:szCs w:val="24"/>
+        </w:rPr>
+        <w:t>Sýs</w:t>
+      </w:r>
+      <w:proofErr w:type="spellEnd"/>
+      <w:r>
+        <w:rPr>
+          <w:rFonts w:ascii="Times New Roman" w:eastAsia="Times New Roman" w:hAnsi="Times New Roman" w:cs="Times New Roman"/>
+          <w:sz w:val="24"/>
+          <w:szCs w:val="24"/>
+        </w:rPr>
+        <w:t xml:space="preserve"> &amp; </w:t>
+      </w:r>
+      <w:proofErr w:type="spellStart"/>
+      <w:r>
+        <w:rPr>
+          <w:rFonts w:ascii="Times New Roman" w:eastAsia="Times New Roman" w:hAnsi="Times New Roman" w:cs="Times New Roman"/>
+          <w:sz w:val="24"/>
+          <w:szCs w:val="24"/>
+        </w:rPr>
+        <w:t>Říha</w:t>
+      </w:r>
+      <w:proofErr w:type="spellEnd"/>
+      <w:r>
+        <w:rPr>
+          <w:rFonts w:ascii="Times New Roman" w:eastAsia="Times New Roman" w:hAnsi="Times New Roman" w:cs="Times New Roman"/>
+          <w:sz w:val="24"/>
+          <w:szCs w:val="24"/>
+        </w:rPr>
+        <w:t xml:space="preserve">, 2014). In our testing we will be using the Visual Studio solution of their Faster Randomness Testing Suite based </w:t>
       </w:r>
       <w:r>
         <w:rPr>
@@ -4127,7 +4375,25 @@
                 <w:sz w:val="24"/>
                 <w:szCs w:val="24"/>
               </w:rPr>
-              <w:t>Frequency (Monobits) Test</w:t>
+              <w:t>Frequency (</w:t>
+            </w:r>
+            <w:proofErr w:type="spellStart"/>
+            <w:r>
+              <w:rPr>
+                <w:rFonts w:ascii="Times New Roman" w:eastAsia="Times New Roman" w:hAnsi="Times New Roman" w:cs="Times New Roman"/>
+                <w:sz w:val="24"/>
+                <w:szCs w:val="24"/>
+              </w:rPr>
+              <w:t>Monobits</w:t>
+            </w:r>
+            <w:proofErr w:type="spellEnd"/>
+            <w:r>
+              <w:rPr>
+                <w:rFonts w:ascii="Times New Roman" w:eastAsia="Times New Roman" w:hAnsi="Times New Roman" w:cs="Times New Roman"/>
+                <w:sz w:val="24"/>
+                <w:szCs w:val="24"/>
+              </w:rPr>
+              <w:t>) Test</w:t>
             </w:r>
           </w:p>
         </w:tc>
@@ -4863,7 +5129,25 @@
                 <w:sz w:val="24"/>
                 <w:szCs w:val="24"/>
               </w:rPr>
-              <w:t>Cumulative Sum (Cusum) Test</w:t>
+              <w:t>Cumulative Sum (</w:t>
+            </w:r>
+            <w:proofErr w:type="spellStart"/>
+            <w:r>
+              <w:rPr>
+                <w:rFonts w:ascii="Times New Roman" w:eastAsia="Times New Roman" w:hAnsi="Times New Roman" w:cs="Times New Roman"/>
+                <w:sz w:val="24"/>
+                <w:szCs w:val="24"/>
+              </w:rPr>
+              <w:t>Cusum</w:t>
+            </w:r>
+            <w:proofErr w:type="spellEnd"/>
+            <w:r>
+              <w:rPr>
+                <w:rFonts w:ascii="Times New Roman" w:eastAsia="Times New Roman" w:hAnsi="Times New Roman" w:cs="Times New Roman"/>
+                <w:sz w:val="24"/>
+                <w:szCs w:val="24"/>
+              </w:rPr>
+              <w:t>) Test</w:t>
             </w:r>
             <w:bookmarkEnd w:id="11"/>
           </w:p>
@@ -5367,7 +5651,25 @@
                 <w:sz w:val="24"/>
                 <w:szCs w:val="24"/>
               </w:rPr>
-              <w:t>n&gt;= 38MQ (M and Q are coded as 32 rn)</w:t>
+              <w:t xml:space="preserve">n&gt;= 38MQ (M and Q are coded as 32 </w:t>
+            </w:r>
+            <w:proofErr w:type="spellStart"/>
+            <w:r>
+              <w:rPr>
+                <w:rFonts w:ascii="Times New Roman" w:eastAsia="Times New Roman" w:hAnsi="Times New Roman" w:cs="Times New Roman"/>
+                <w:sz w:val="24"/>
+                <w:szCs w:val="24"/>
+              </w:rPr>
+              <w:t>rn</w:t>
+            </w:r>
+            <w:proofErr w:type="spellEnd"/>
+            <w:r>
+              <w:rPr>
+                <w:rFonts w:ascii="Times New Roman" w:eastAsia="Times New Roman" w:hAnsi="Times New Roman" w:cs="Times New Roman"/>
+                <w:sz w:val="24"/>
+                <w:szCs w:val="24"/>
+              </w:rPr>
+              <w:t>)</w:t>
             </w:r>
           </w:p>
         </w:tc>
@@ -5535,13 +5837,23 @@
                 <w:szCs w:val="24"/>
               </w:rPr>
             </w:pPr>
-            <w:r>
-              <w:rPr>
-                <w:rFonts w:ascii="Times New Roman" w:eastAsia="Times New Roman" w:hAnsi="Times New Roman" w:cs="Times New Roman"/>
-                <w:sz w:val="24"/>
-                <w:szCs w:val="24"/>
-              </w:rPr>
-              <w:t xml:space="preserve">TODO,,, I think 100? </w:t>
+            <w:proofErr w:type="gramStart"/>
+            <w:r>
+              <w:rPr>
+                <w:rFonts w:ascii="Times New Roman" w:eastAsia="Times New Roman" w:hAnsi="Times New Roman" w:cs="Times New Roman"/>
+                <w:sz w:val="24"/>
+                <w:szCs w:val="24"/>
+              </w:rPr>
+              <w:t>TODO,,,</w:t>
+            </w:r>
+            <w:proofErr w:type="gramEnd"/>
+            <w:r>
+              <w:rPr>
+                <w:rFonts w:ascii="Times New Roman" w:eastAsia="Times New Roman" w:hAnsi="Times New Roman" w:cs="Times New Roman"/>
+                <w:sz w:val="24"/>
+                <w:szCs w:val="24"/>
+              </w:rPr>
+              <w:t xml:space="preserve"> I think 100? </w:t>
             </w:r>
           </w:p>
         </w:tc>
@@ -5692,7 +6004,25 @@
                 <w:sz w:val="24"/>
                 <w:szCs w:val="24"/>
               </w:rPr>
-              <w:t>m &lt; floor(log</w:t>
+              <w:t xml:space="preserve">m &lt; </w:t>
+            </w:r>
+            <w:proofErr w:type="gramStart"/>
+            <w:r>
+              <w:rPr>
+                <w:rFonts w:ascii="Times New Roman" w:eastAsia="Times New Roman" w:hAnsi="Times New Roman" w:cs="Times New Roman"/>
+                <w:sz w:val="24"/>
+                <w:szCs w:val="24"/>
+              </w:rPr>
+              <w:t>floor(</w:t>
+            </w:r>
+            <w:proofErr w:type="gramEnd"/>
+            <w:r>
+              <w:rPr>
+                <w:rFonts w:ascii="Times New Roman" w:eastAsia="Times New Roman" w:hAnsi="Times New Roman" w:cs="Times New Roman"/>
+                <w:sz w:val="24"/>
+                <w:szCs w:val="24"/>
+              </w:rPr>
+              <w:t>log</w:t>
             </w:r>
             <w:r>
               <w:rPr>
@@ -5794,7 +6124,25 @@
                 <w:sz w:val="24"/>
                 <w:szCs w:val="24"/>
               </w:rPr>
-              <w:t>m &lt; floor(log</w:t>
+              <w:t>m &lt; </w:t>
+            </w:r>
+            <w:proofErr w:type="gramStart"/>
+            <w:r>
+              <w:rPr>
+                <w:rFonts w:ascii="Times New Roman" w:eastAsia="Times New Roman" w:hAnsi="Times New Roman" w:cs="Times New Roman"/>
+                <w:sz w:val="24"/>
+                <w:szCs w:val="24"/>
+              </w:rPr>
+              <w:t>floor(</w:t>
+            </w:r>
+            <w:proofErr w:type="gramEnd"/>
+            <w:r>
+              <w:rPr>
+                <w:rFonts w:ascii="Times New Roman" w:eastAsia="Times New Roman" w:hAnsi="Times New Roman" w:cs="Times New Roman"/>
+                <w:sz w:val="24"/>
+                <w:szCs w:val="24"/>
+              </w:rPr>
+              <w:t>log</w:t>
             </w:r>
             <w:r>
               <w:rPr>
@@ -6178,13 +6526,23 @@
         </w:rPr>
         <w:t xml:space="preserve">As </w:t>
       </w:r>
-      <w:r>
-        <w:rPr>
-          <w:rFonts w:ascii="Times New Roman" w:eastAsia="Times New Roman" w:hAnsi="Times New Roman" w:cs="Times New Roman"/>
-          <w:sz w:val="24"/>
-          <w:szCs w:val="24"/>
-        </w:rPr>
-        <w:t xml:space="preserve">mentioned </w:t>
+      <w:proofErr w:type="gramStart"/>
+      <w:r>
+        <w:rPr>
+          <w:rFonts w:ascii="Times New Roman" w:eastAsia="Times New Roman" w:hAnsi="Times New Roman" w:cs="Times New Roman"/>
+          <w:sz w:val="24"/>
+          <w:szCs w:val="24"/>
+        </w:rPr>
+        <w:t>mentioned</w:t>
+      </w:r>
+      <w:proofErr w:type="gramEnd"/>
+      <w:r>
+        <w:rPr>
+          <w:rFonts w:ascii="Times New Roman" w:eastAsia="Times New Roman" w:hAnsi="Times New Roman" w:cs="Times New Roman"/>
+          <w:sz w:val="24"/>
+          <w:szCs w:val="24"/>
+        </w:rPr>
+        <w:t xml:space="preserve"> </w:t>
       </w:r>
       <w:r>
         <w:rPr>
@@ -6209,6 +6567,43 @@
           <w:szCs w:val="24"/>
         </w:rPr>
         <w:t>We’ve generated 1,000,000 bits by running 31,250 shots of the circuit. Those 1,000,000 bits are divided into 100 sequences of length 1,000 bits. We will use this sample size for the following tests: TODO. TODO TESTS THAT REQUIRE SAMPLE SIZE MODIFICATION</w:t>
+      </w:r>
+    </w:p>
+    <w:p>
+      <w:pPr>
+        <w:pStyle w:val="Normal1"/>
+        <w:spacing w:after="240" w:line="480" w:lineRule="auto"/>
+        <w:rPr>
+          <w:rFonts w:ascii="Times New Roman" w:eastAsia="Times New Roman" w:hAnsi="Times New Roman" w:cs="Times New Roman"/>
+          <w:sz w:val="24"/>
+          <w:szCs w:val="24"/>
+        </w:rPr>
+      </w:pPr>
+      <w:r>
+        <w:rPr>
+          <w:rFonts w:ascii="Times New Roman" w:eastAsia="Times New Roman" w:hAnsi="Times New Roman" w:cs="Times New Roman"/>
+          <w:sz w:val="24"/>
+          <w:szCs w:val="24"/>
+        </w:rPr>
+        <w:t xml:space="preserve">The IBM computer is free but ha a max of 5 qubits requiring 200,000 shots to achieve 1,000,000 random bits. </w:t>
+      </w:r>
+      <w:proofErr w:type="gramStart"/>
+      <w:r>
+        <w:rPr>
+          <w:rFonts w:ascii="Times New Roman" w:eastAsia="Times New Roman" w:hAnsi="Times New Roman" w:cs="Times New Roman"/>
+          <w:sz w:val="24"/>
+          <w:szCs w:val="24"/>
+        </w:rPr>
+        <w:t>However</w:t>
+      </w:r>
+      <w:proofErr w:type="gramEnd"/>
+      <w:r>
+        <w:rPr>
+          <w:rFonts w:ascii="Times New Roman" w:eastAsia="Times New Roman" w:hAnsi="Times New Roman" w:cs="Times New Roman"/>
+          <w:sz w:val="24"/>
+          <w:szCs w:val="24"/>
+        </w:rPr>
+        <w:t xml:space="preserve"> the max shot size allowed is 20,000 shots. This means we will run 10 batches of 20,000 shots.</w:t>
       </w:r>
     </w:p>
     <w:p>
@@ -6731,6 +7126,7 @@
                 <w:sz w:val="24"/>
                 <w:szCs w:val="24"/>
               </w:rPr>
+              <w:lastRenderedPageBreak/>
               <w:t>Serial Test</w:t>
             </w:r>
           </w:p>
@@ -6857,7 +7253,6 @@
                 <w:sz w:val="24"/>
                 <w:szCs w:val="24"/>
               </w:rPr>
-              <w:lastRenderedPageBreak/>
               <w:t>Random Excursions Test</w:t>
             </w:r>
           </w:p>
@@ -7679,16 +8074,8 @@
           <w:sz w:val="24"/>
           <w:szCs w:val="24"/>
         </w:rPr>
-        <w:t xml:space="preserve">The tests in 800-22 are formulated to test the null hypothesis, “the sequence is random”. The alternate hypothesis is that “the sequence is not random”. If every test accepts the null </w:t>
-      </w:r>
-      <w:r>
-        <w:rPr>
-          <w:rFonts w:ascii="Times New Roman" w:eastAsia="Times New Roman" w:hAnsi="Times New Roman" w:cs="Times New Roman"/>
-          <w:sz w:val="24"/>
-          <w:szCs w:val="24"/>
-        </w:rPr>
         <w:lastRenderedPageBreak/>
-        <w:t xml:space="preserve">hypothesis, cloud quantum computers </w:t>
+        <w:t xml:space="preserve">The tests in 800-22 are formulated to test the null hypothesis, “the sequence is random”. The alternate hypothesis is that “the sequence is not random”. If every test accepts the null hypothesis, cloud quantum computers </w:t>
       </w:r>
       <w:r>
         <w:rPr>
@@ -8723,8 +9110,18 @@
           <w:szCs w:val="24"/>
         </w:rPr>
         <w:tab/>
-        <w:t>Test name, what does it test for, what operations does the test carry out, what parameters did we use, did it pass or fail, by how much</w:t>
-      </w:r>
+        <w:t xml:space="preserve">Test name, what does it test for, what operations does the test carry out, what parameters did we use, did it pass or fail, by how </w:t>
+      </w:r>
+      <w:proofErr w:type="gramStart"/>
+      <w:r>
+        <w:rPr>
+          <w:rFonts w:ascii="Times New Roman" w:eastAsia="Times New Roman" w:hAnsi="Times New Roman" w:cs="Times New Roman"/>
+          <w:sz w:val="24"/>
+          <w:szCs w:val="24"/>
+        </w:rPr>
+        <w:t>much</w:t>
+      </w:r>
+      <w:proofErr w:type="gramEnd"/>
     </w:p>
     <w:p>
       <w:pPr>
@@ -8743,7 +9140,25 @@
           <w:sz w:val="24"/>
           <w:szCs w:val="24"/>
         </w:rPr>
-        <w:t xml:space="preserve">Frequency test, our findings were similar to…. </w:t>
+        <w:t xml:space="preserve">Frequency test, our findings were </w:t>
+      </w:r>
+      <w:proofErr w:type="gramStart"/>
+      <w:r>
+        <w:rPr>
+          <w:rFonts w:ascii="Times New Roman" w:eastAsia="Times New Roman" w:hAnsi="Times New Roman" w:cs="Times New Roman"/>
+          <w:sz w:val="24"/>
+          <w:szCs w:val="24"/>
+        </w:rPr>
+        <w:t>similar to</w:t>
+      </w:r>
+      <w:proofErr w:type="gramEnd"/>
+      <w:r>
+        <w:rPr>
+          <w:rFonts w:ascii="Times New Roman" w:eastAsia="Times New Roman" w:hAnsi="Times New Roman" w:cs="Times New Roman"/>
+          <w:sz w:val="24"/>
+          <w:szCs w:val="24"/>
+        </w:rPr>
+        <w:t xml:space="preserve">…. </w:t>
       </w:r>
       <w:r>
         <w:rPr>
@@ -8752,7 +9167,47 @@
           <w:sz w:val="24"/>
           <w:szCs w:val="24"/>
         </w:rPr>
-        <w:t>True Random Number Generator using Superconducting Qubits by Abdullah Ash-Saki, Mahabubul Alam, and Swaroop Ghosh (Ash-Saki et al., 2019). Generated random numbers using superconducting qubits from IBM. Ran statistical testing on the samples, which failed, then gave detailed analysis. Their experiments showed a deviation of 35% from ideal 1/0 ratio due to noise. They also propose techniques to improve the 1/0 ratio and pass the NIST statistical tests.</w:t>
+        <w:t xml:space="preserve">True Random Number Generator using Superconducting Qubits by Abdullah Ash-Saki, </w:t>
+      </w:r>
+      <w:proofErr w:type="spellStart"/>
+      <w:r>
+        <w:rPr>
+          <w:rFonts w:ascii="Times New Roman" w:eastAsia="Times New Roman" w:hAnsi="Times New Roman" w:cs="Times New Roman"/>
+          <w:color w:val="000000"/>
+          <w:sz w:val="24"/>
+          <w:szCs w:val="24"/>
+        </w:rPr>
+        <w:t>Mahabubul</w:t>
+      </w:r>
+      <w:proofErr w:type="spellEnd"/>
+      <w:r>
+        <w:rPr>
+          <w:rFonts w:ascii="Times New Roman" w:eastAsia="Times New Roman" w:hAnsi="Times New Roman" w:cs="Times New Roman"/>
+          <w:color w:val="000000"/>
+          <w:sz w:val="24"/>
+          <w:szCs w:val="24"/>
+        </w:rPr>
+        <w:t xml:space="preserve"> </w:t>
+      </w:r>
+      <w:proofErr w:type="spellStart"/>
+      <w:r>
+        <w:rPr>
+          <w:rFonts w:ascii="Times New Roman" w:eastAsia="Times New Roman" w:hAnsi="Times New Roman" w:cs="Times New Roman"/>
+          <w:color w:val="000000"/>
+          <w:sz w:val="24"/>
+          <w:szCs w:val="24"/>
+        </w:rPr>
+        <w:t>Alam</w:t>
+      </w:r>
+      <w:proofErr w:type="spellEnd"/>
+      <w:r>
+        <w:rPr>
+          <w:rFonts w:ascii="Times New Roman" w:eastAsia="Times New Roman" w:hAnsi="Times New Roman" w:cs="Times New Roman"/>
+          <w:color w:val="000000"/>
+          <w:sz w:val="24"/>
+          <w:szCs w:val="24"/>
+        </w:rPr>
+        <w:t>, and Swaroop Ghosh (Ash-Saki et al., 2019). Generated random numbers using superconducting qubits from IBM. Ran statistical testing on the samples, which failed, then gave detailed analysis. Their experiments showed a deviation of 35% from ideal 1/0 ratio due to noise. They also propose techniques to improve the 1/0 ratio and pass the NIST statistical tests.</w:t>
       </w:r>
     </w:p>
     <w:p>
@@ -8800,7 +9255,67 @@
           <w:sz w:val="24"/>
           <w:szCs w:val="24"/>
         </w:rPr>
-        <w:t>Quantum Random Number Generation with the Superconducting Quantum Computer IBM 20Q Tokyo by Kentaro Tamura and Yutaka Shikano (Tamura et al., 2020): Utilizes the IBM 20Q Tokyo for QRNG with Hadamard initialization then runs the NIST tests to analyze the output, an identical approach to this thesis proposal. Using the 20 qubit quantum computer they obtained a sample length of 43,560 bits. Their statistical analysis showed that the sample was biased and correlated. They observed that their sample was not uniform and failed at least 4 of the NIST Test Suite’s tests; however, they only applied the first 6 of 15 tests to the sample. They also revealed that passing the tests required both the von Neumann and Samuelson randomness extractors, though the effectiveness of this method is unclear. The primary limitation of this study was a limited sample size which we can overcome with quantum computers realizing more qubits for computation…. So maybe this could be done with a randomness extractor</w:t>
+        <w:t xml:space="preserve">Quantum Random Number Generation with the Superconducting Quantum Computer IBM 20Q Tokyo by </w:t>
+      </w:r>
+      <w:proofErr w:type="spellStart"/>
+      <w:r>
+        <w:rPr>
+          <w:rFonts w:ascii="Times New Roman" w:eastAsia="Times New Roman" w:hAnsi="Times New Roman" w:cs="Times New Roman"/>
+          <w:color w:val="000000"/>
+          <w:sz w:val="24"/>
+          <w:szCs w:val="24"/>
+        </w:rPr>
+        <w:t>Kentaro</w:t>
+      </w:r>
+      <w:proofErr w:type="spellEnd"/>
+      <w:r>
+        <w:rPr>
+          <w:rFonts w:ascii="Times New Roman" w:eastAsia="Times New Roman" w:hAnsi="Times New Roman" w:cs="Times New Roman"/>
+          <w:color w:val="000000"/>
+          <w:sz w:val="24"/>
+          <w:szCs w:val="24"/>
+        </w:rPr>
+        <w:t xml:space="preserve"> Tamura and Yutaka </w:t>
+      </w:r>
+      <w:proofErr w:type="spellStart"/>
+      <w:r>
+        <w:rPr>
+          <w:rFonts w:ascii="Times New Roman" w:eastAsia="Times New Roman" w:hAnsi="Times New Roman" w:cs="Times New Roman"/>
+          <w:color w:val="000000"/>
+          <w:sz w:val="24"/>
+          <w:szCs w:val="24"/>
+        </w:rPr>
+        <w:t>Shikano</w:t>
+      </w:r>
+      <w:proofErr w:type="spellEnd"/>
+      <w:r>
+        <w:rPr>
+          <w:rFonts w:ascii="Times New Roman" w:eastAsia="Times New Roman" w:hAnsi="Times New Roman" w:cs="Times New Roman"/>
+          <w:color w:val="000000"/>
+          <w:sz w:val="24"/>
+          <w:szCs w:val="24"/>
+        </w:rPr>
+        <w:t xml:space="preserve"> (Tamura et al., 2020): Utilizes the IBM 20Q Tokyo for QRNG with Hadamard initialization then runs the NIST tests to analyze the output, an identical approach to this thesis proposal. Using the </w:t>
+      </w:r>
+      <w:proofErr w:type="gramStart"/>
+      <w:r>
+        <w:rPr>
+          <w:rFonts w:ascii="Times New Roman" w:eastAsia="Times New Roman" w:hAnsi="Times New Roman" w:cs="Times New Roman"/>
+          <w:color w:val="000000"/>
+          <w:sz w:val="24"/>
+          <w:szCs w:val="24"/>
+        </w:rPr>
+        <w:t>20 qubit</w:t>
+      </w:r>
+      <w:proofErr w:type="gramEnd"/>
+      <w:r>
+        <w:rPr>
+          <w:rFonts w:ascii="Times New Roman" w:eastAsia="Times New Roman" w:hAnsi="Times New Roman" w:cs="Times New Roman"/>
+          <w:color w:val="000000"/>
+          <w:sz w:val="24"/>
+          <w:szCs w:val="24"/>
+        </w:rPr>
+        <w:t xml:space="preserve"> quantum computer they obtained a sample length of 43,560 bits. Their statistical analysis showed that the sample was biased and correlated. They observed that their sample was not uniform and failed at least 4 of the NIST Test Suite’s tests; however, they only applied the first 6 of 15 tests to the sample. They also revealed that passing the tests required both the von Neumann and Samuelson randomness extractors, though the effectiveness of this method is unclear. The primary limitation of this study was a limited sample size which we can overcome with quantum computers realizing more qubits for computation…. So maybe this could be done with a randomness extractor</w:t>
       </w:r>
     </w:p>
     <w:p>
@@ -8908,7 +9423,25 @@
           <w:sz w:val="24"/>
           <w:szCs w:val="24"/>
         </w:rPr>
-        <w:t xml:space="preserve">Ash-Saki, A., Alam, M., &amp; Ghosh, S. (2019). True Random Number Generator using Superconducting Qubits. </w:t>
+        <w:t xml:space="preserve">Ash-Saki, A., </w:t>
+      </w:r>
+      <w:proofErr w:type="spellStart"/>
+      <w:r>
+        <w:rPr>
+          <w:rFonts w:ascii="Times New Roman" w:eastAsia="Times New Roman" w:hAnsi="Times New Roman" w:cs="Times New Roman"/>
+          <w:sz w:val="24"/>
+          <w:szCs w:val="24"/>
+        </w:rPr>
+        <w:t>Alam</w:t>
+      </w:r>
+      <w:proofErr w:type="spellEnd"/>
+      <w:r>
+        <w:rPr>
+          <w:rFonts w:ascii="Times New Roman" w:eastAsia="Times New Roman" w:hAnsi="Times New Roman" w:cs="Times New Roman"/>
+          <w:sz w:val="24"/>
+          <w:szCs w:val="24"/>
+        </w:rPr>
+        <w:t xml:space="preserve">, M., &amp; Ghosh, S. (2019). True Random Number Generator using Superconducting Qubits. </w:t>
       </w:r>
       <w:r>
         <w:rPr>
@@ -9086,13 +9619,95 @@
           <w:rFonts w:ascii="Times New Roman" w:hAnsi="Times New Roman" w:cs="Times New Roman"/>
         </w:rPr>
       </w:pPr>
-      <w:r>
-        <w:rPr>
-          <w:rFonts w:ascii="Times New Roman" w:eastAsia="Times New Roman" w:hAnsi="Times New Roman" w:cs="Times New Roman"/>
-          <w:sz w:val="24"/>
-          <w:szCs w:val="24"/>
-        </w:rPr>
-        <w:t xml:space="preserve">Bassham, L. E., Rukhin, A. L., Soto, J., Nechvatal, J. R., Smid, M. E., Barker, E. B., Leigh, S. D., Levenson, M., Vangel, M., Banks, D. L., Heckert, N. A., Dray, J. F., &amp; Vo, S. (2010). A statistical test suite for random and pseudorandom number generators for cryptographic applications. </w:t>
+      <w:proofErr w:type="spellStart"/>
+      <w:r>
+        <w:rPr>
+          <w:rFonts w:ascii="Times New Roman" w:eastAsia="Times New Roman" w:hAnsi="Times New Roman" w:cs="Times New Roman"/>
+          <w:sz w:val="24"/>
+          <w:szCs w:val="24"/>
+        </w:rPr>
+        <w:t>Bassham</w:t>
+      </w:r>
+      <w:proofErr w:type="spellEnd"/>
+      <w:r>
+        <w:rPr>
+          <w:rFonts w:ascii="Times New Roman" w:eastAsia="Times New Roman" w:hAnsi="Times New Roman" w:cs="Times New Roman"/>
+          <w:sz w:val="24"/>
+          <w:szCs w:val="24"/>
+        </w:rPr>
+        <w:t xml:space="preserve">, L. E., </w:t>
+      </w:r>
+      <w:proofErr w:type="spellStart"/>
+      <w:r>
+        <w:rPr>
+          <w:rFonts w:ascii="Times New Roman" w:eastAsia="Times New Roman" w:hAnsi="Times New Roman" w:cs="Times New Roman"/>
+          <w:sz w:val="24"/>
+          <w:szCs w:val="24"/>
+        </w:rPr>
+        <w:t>Rukhin</w:t>
+      </w:r>
+      <w:proofErr w:type="spellEnd"/>
+      <w:r>
+        <w:rPr>
+          <w:rFonts w:ascii="Times New Roman" w:eastAsia="Times New Roman" w:hAnsi="Times New Roman" w:cs="Times New Roman"/>
+          <w:sz w:val="24"/>
+          <w:szCs w:val="24"/>
+        </w:rPr>
+        <w:t xml:space="preserve">, A. L., Soto, J., </w:t>
+      </w:r>
+      <w:proofErr w:type="spellStart"/>
+      <w:r>
+        <w:rPr>
+          <w:rFonts w:ascii="Times New Roman" w:eastAsia="Times New Roman" w:hAnsi="Times New Roman" w:cs="Times New Roman"/>
+          <w:sz w:val="24"/>
+          <w:szCs w:val="24"/>
+        </w:rPr>
+        <w:t>Nechvatal</w:t>
+      </w:r>
+      <w:proofErr w:type="spellEnd"/>
+      <w:r>
+        <w:rPr>
+          <w:rFonts w:ascii="Times New Roman" w:eastAsia="Times New Roman" w:hAnsi="Times New Roman" w:cs="Times New Roman"/>
+          <w:sz w:val="24"/>
+          <w:szCs w:val="24"/>
+        </w:rPr>
+        <w:t xml:space="preserve">, J. R., </w:t>
+      </w:r>
+      <w:proofErr w:type="spellStart"/>
+      <w:r>
+        <w:rPr>
+          <w:rFonts w:ascii="Times New Roman" w:eastAsia="Times New Roman" w:hAnsi="Times New Roman" w:cs="Times New Roman"/>
+          <w:sz w:val="24"/>
+          <w:szCs w:val="24"/>
+        </w:rPr>
+        <w:t>Smid</w:t>
+      </w:r>
+      <w:proofErr w:type="spellEnd"/>
+      <w:r>
+        <w:rPr>
+          <w:rFonts w:ascii="Times New Roman" w:eastAsia="Times New Roman" w:hAnsi="Times New Roman" w:cs="Times New Roman"/>
+          <w:sz w:val="24"/>
+          <w:szCs w:val="24"/>
+        </w:rPr>
+        <w:t xml:space="preserve">, M. E., Barker, E. B., Leigh, S. D., Levenson, M., </w:t>
+      </w:r>
+      <w:proofErr w:type="spellStart"/>
+      <w:r>
+        <w:rPr>
+          <w:rFonts w:ascii="Times New Roman" w:eastAsia="Times New Roman" w:hAnsi="Times New Roman" w:cs="Times New Roman"/>
+          <w:sz w:val="24"/>
+          <w:szCs w:val="24"/>
+        </w:rPr>
+        <w:t>Vangel</w:t>
+      </w:r>
+      <w:proofErr w:type="spellEnd"/>
+      <w:r>
+        <w:rPr>
+          <w:rFonts w:ascii="Times New Roman" w:eastAsia="Times New Roman" w:hAnsi="Times New Roman" w:cs="Times New Roman"/>
+          <w:sz w:val="24"/>
+          <w:szCs w:val="24"/>
+        </w:rPr>
+        <w:t xml:space="preserve">, M., Banks, D. L., Heckert, N. A., Dray, J. F., &amp; Vo, S. (2010). A statistical test suite for random and pseudorandom number generators for cryptographic applications. </w:t>
       </w:r>
       <w:r>
         <w:rPr>
@@ -9132,13 +9747,23 @@
           <w:rFonts w:ascii="Times New Roman" w:hAnsi="Times New Roman" w:cs="Times New Roman"/>
         </w:rPr>
       </w:pPr>
-      <w:r>
-        <w:rPr>
-          <w:rFonts w:ascii="Times New Roman" w:eastAsia="Times New Roman" w:hAnsi="Times New Roman" w:cs="Times New Roman"/>
-          <w:sz w:val="24"/>
-          <w:szCs w:val="24"/>
-        </w:rPr>
-        <w:t xml:space="preserve">Brylinski, R. K., &amp; Chen, G. (2019). </w:t>
+      <w:proofErr w:type="spellStart"/>
+      <w:r>
+        <w:rPr>
+          <w:rFonts w:ascii="Times New Roman" w:eastAsia="Times New Roman" w:hAnsi="Times New Roman" w:cs="Times New Roman"/>
+          <w:sz w:val="24"/>
+          <w:szCs w:val="24"/>
+        </w:rPr>
+        <w:t>Brylinski</w:t>
+      </w:r>
+      <w:proofErr w:type="spellEnd"/>
+      <w:r>
+        <w:rPr>
+          <w:rFonts w:ascii="Times New Roman" w:eastAsia="Times New Roman" w:hAnsi="Times New Roman" w:cs="Times New Roman"/>
+          <w:sz w:val="24"/>
+          <w:szCs w:val="24"/>
+        </w:rPr>
+        <w:t xml:space="preserve">, R. K., &amp; Chen, G. (2019). </w:t>
       </w:r>
       <w:r>
         <w:rPr>
@@ -9173,7 +9798,43 @@
           <w:sz w:val="24"/>
           <w:szCs w:val="24"/>
         </w:rPr>
-        <w:t xml:space="preserve">Deshpande, D. S., Nirala, A. K., &amp; Salau, A. O. (2020). Implications of Quantum Superposition in Cryptography: A True Random Number Generation Algorithm. </w:t>
+        <w:t xml:space="preserve">Deshpande, D. S., </w:t>
+      </w:r>
+      <w:proofErr w:type="spellStart"/>
+      <w:r>
+        <w:rPr>
+          <w:rFonts w:ascii="Times New Roman" w:eastAsia="Times New Roman" w:hAnsi="Times New Roman" w:cs="Times New Roman"/>
+          <w:sz w:val="24"/>
+          <w:szCs w:val="24"/>
+        </w:rPr>
+        <w:t>Nirala</w:t>
+      </w:r>
+      <w:proofErr w:type="spellEnd"/>
+      <w:r>
+        <w:rPr>
+          <w:rFonts w:ascii="Times New Roman" w:eastAsia="Times New Roman" w:hAnsi="Times New Roman" w:cs="Times New Roman"/>
+          <w:sz w:val="24"/>
+          <w:szCs w:val="24"/>
+        </w:rPr>
+        <w:t xml:space="preserve">, A. K., &amp; </w:t>
+      </w:r>
+      <w:proofErr w:type="spellStart"/>
+      <w:r>
+        <w:rPr>
+          <w:rFonts w:ascii="Times New Roman" w:eastAsia="Times New Roman" w:hAnsi="Times New Roman" w:cs="Times New Roman"/>
+          <w:sz w:val="24"/>
+          <w:szCs w:val="24"/>
+        </w:rPr>
+        <w:t>Salau</w:t>
+      </w:r>
+      <w:proofErr w:type="spellEnd"/>
+      <w:r>
+        <w:rPr>
+          <w:rFonts w:ascii="Times New Roman" w:eastAsia="Times New Roman" w:hAnsi="Times New Roman" w:cs="Times New Roman"/>
+          <w:sz w:val="24"/>
+          <w:szCs w:val="24"/>
+        </w:rPr>
+        <w:t xml:space="preserve">, A. O. (2020). Implications of Quantum Superposition in Cryptography: A True Random Number Generation Algorithm. </w:t>
       </w:r>
       <w:r>
         <w:rPr>
@@ -9230,7 +9891,25 @@
           <w:sz w:val="24"/>
           <w:szCs w:val="24"/>
         </w:rPr>
-        <w:t xml:space="preserve">Haw, J., Assad, S., Lance, A., Ng, N., Sharma, V., Lam, P., &amp; Symul, T. (2015). Maximization of Extractable Randomness in a Quantum Random-Number Generator. </w:t>
+        <w:t xml:space="preserve">Haw, J., Assad, S., Lance, A., Ng, N., Sharma, V., Lam, P., &amp; </w:t>
+      </w:r>
+      <w:proofErr w:type="spellStart"/>
+      <w:r>
+        <w:rPr>
+          <w:rFonts w:ascii="Times New Roman" w:eastAsia="Times New Roman" w:hAnsi="Times New Roman" w:cs="Times New Roman"/>
+          <w:sz w:val="24"/>
+          <w:szCs w:val="24"/>
+        </w:rPr>
+        <w:t>Symul</w:t>
+      </w:r>
+      <w:proofErr w:type="spellEnd"/>
+      <w:r>
+        <w:rPr>
+          <w:rFonts w:ascii="Times New Roman" w:eastAsia="Times New Roman" w:hAnsi="Times New Roman" w:cs="Times New Roman"/>
+          <w:sz w:val="24"/>
+          <w:szCs w:val="24"/>
+        </w:rPr>
+        <w:t xml:space="preserve">, T. (2015). Maximization of Extractable Randomness in a Quantum Random-Number Generator. </w:t>
       </w:r>
       <w:r>
         <w:rPr>
@@ -9296,6 +9975,7 @@
         </w:rPr>
         <w:t xml:space="preserve">Ma, X., Yuan, X., Cao, Z., Qi, B., &amp; Zhang, Z. (2016). Quantum random number generation. </w:t>
       </w:r>
+      <w:proofErr w:type="spellStart"/>
       <w:r>
         <w:rPr>
           <w:rFonts w:ascii="Times New Roman" w:eastAsia="Times New Roman" w:hAnsi="Times New Roman" w:cs="Times New Roman"/>
@@ -9304,7 +9984,18 @@
           <w:sz w:val="24"/>
           <w:szCs w:val="24"/>
         </w:rPr>
-        <w:t>Npj Quantum Information</w:t>
+        <w:t>Npj</w:t>
+      </w:r>
+      <w:proofErr w:type="spellEnd"/>
+      <w:r>
+        <w:rPr>
+          <w:rFonts w:ascii="Times New Roman" w:eastAsia="Times New Roman" w:hAnsi="Times New Roman" w:cs="Times New Roman"/>
+          <w:i/>
+          <w:iCs/>
+          <w:sz w:val="24"/>
+          <w:szCs w:val="24"/>
+        </w:rPr>
+        <w:t xml:space="preserve"> Quantum Information</w:t>
       </w:r>
       <w:r>
         <w:rPr>
@@ -9358,7 +10049,25 @@
           <w:sz w:val="24"/>
           <w:szCs w:val="24"/>
         </w:rPr>
-        <w:t xml:space="preserve">Noll, L. C. N., Mende, R. G. M., &amp; Sisodiya, S. S. (1998). </w:t>
+        <w:t xml:space="preserve">Noll, L. C. N., Mende, R. G. M., &amp; </w:t>
+      </w:r>
+      <w:proofErr w:type="spellStart"/>
+      <w:r>
+        <w:rPr>
+          <w:rFonts w:ascii="Times New Roman" w:eastAsia="Times New Roman" w:hAnsi="Times New Roman" w:cs="Times New Roman"/>
+          <w:sz w:val="24"/>
+          <w:szCs w:val="24"/>
+        </w:rPr>
+        <w:t>Sisodiya</w:t>
+      </w:r>
+      <w:proofErr w:type="spellEnd"/>
+      <w:r>
+        <w:rPr>
+          <w:rFonts w:ascii="Times New Roman" w:eastAsia="Times New Roman" w:hAnsi="Times New Roman" w:cs="Times New Roman"/>
+          <w:sz w:val="24"/>
+          <w:szCs w:val="24"/>
+        </w:rPr>
+        <w:t xml:space="preserve">, S. S. (1998). </w:t>
       </w:r>
       <w:r>
         <w:rPr>
@@ -9387,13 +10096,41 @@
           <w:rFonts w:ascii="Times New Roman" w:hAnsi="Times New Roman" w:cs="Times New Roman"/>
         </w:rPr>
       </w:pPr>
-      <w:r>
-        <w:rPr>
-          <w:rFonts w:ascii="Times New Roman" w:eastAsia="Times New Roman" w:hAnsi="Times New Roman" w:cs="Times New Roman"/>
-          <w:sz w:val="24"/>
-          <w:szCs w:val="24"/>
-        </w:rPr>
-        <w:t xml:space="preserve">Sýs, M., &amp; Říha, Z. (2014). Faster Randomness Testing with the NIST Statistical Test Suite. </w:t>
+      <w:proofErr w:type="spellStart"/>
+      <w:r>
+        <w:rPr>
+          <w:rFonts w:ascii="Times New Roman" w:eastAsia="Times New Roman" w:hAnsi="Times New Roman" w:cs="Times New Roman"/>
+          <w:sz w:val="24"/>
+          <w:szCs w:val="24"/>
+        </w:rPr>
+        <w:t>Sýs</w:t>
+      </w:r>
+      <w:proofErr w:type="spellEnd"/>
+      <w:r>
+        <w:rPr>
+          <w:rFonts w:ascii="Times New Roman" w:eastAsia="Times New Roman" w:hAnsi="Times New Roman" w:cs="Times New Roman"/>
+          <w:sz w:val="24"/>
+          <w:szCs w:val="24"/>
+        </w:rPr>
+        <w:t xml:space="preserve">, M., &amp; </w:t>
+      </w:r>
+      <w:proofErr w:type="spellStart"/>
+      <w:r>
+        <w:rPr>
+          <w:rFonts w:ascii="Times New Roman" w:eastAsia="Times New Roman" w:hAnsi="Times New Roman" w:cs="Times New Roman"/>
+          <w:sz w:val="24"/>
+          <w:szCs w:val="24"/>
+        </w:rPr>
+        <w:t>Říha</w:t>
+      </w:r>
+      <w:proofErr w:type="spellEnd"/>
+      <w:r>
+        <w:rPr>
+          <w:rFonts w:ascii="Times New Roman" w:eastAsia="Times New Roman" w:hAnsi="Times New Roman" w:cs="Times New Roman"/>
+          <w:sz w:val="24"/>
+          <w:szCs w:val="24"/>
+        </w:rPr>
+        <w:t xml:space="preserve">, Z. (2014). Faster Randomness Testing with the NIST Statistical Test Suite. </w:t>
       </w:r>
       <w:r>
         <w:rPr>
@@ -9441,7 +10178,25 @@
           <w:sz w:val="24"/>
           <w:szCs w:val="24"/>
         </w:rPr>
-        <w:t xml:space="preserve">Tamura, K., &amp; Shikano, Y. (2020). Quantum Random Number Generation with the Superconducting Quantum Computer IBM 20Q Tokyo. </w:t>
+        <w:t xml:space="preserve">Tamura, K., &amp; </w:t>
+      </w:r>
+      <w:proofErr w:type="spellStart"/>
+      <w:r>
+        <w:rPr>
+          <w:rFonts w:ascii="Times New Roman" w:eastAsia="Times New Roman" w:hAnsi="Times New Roman" w:cs="Times New Roman"/>
+          <w:sz w:val="24"/>
+          <w:szCs w:val="24"/>
+        </w:rPr>
+        <w:t>Shikano</w:t>
+      </w:r>
+      <w:proofErr w:type="spellEnd"/>
+      <w:r>
+        <w:rPr>
+          <w:rFonts w:ascii="Times New Roman" w:eastAsia="Times New Roman" w:hAnsi="Times New Roman" w:cs="Times New Roman"/>
+          <w:sz w:val="24"/>
+          <w:szCs w:val="24"/>
+        </w:rPr>
+        <w:t xml:space="preserve">, Y. (2020). Quantum Random Number Generation with the Superconducting Quantum Computer IBM 20Q Tokyo. </w:t>
       </w:r>
       <w:r>
         <w:rPr>
@@ -9451,7 +10206,51 @@
           <w:sz w:val="24"/>
           <w:szCs w:val="24"/>
         </w:rPr>
-        <w:t>IACR Cryptol. ePrint Arch., 2020</w:t>
+        <w:t xml:space="preserve">IACR </w:t>
+      </w:r>
+      <w:proofErr w:type="spellStart"/>
+      <w:r>
+        <w:rPr>
+          <w:rFonts w:ascii="Times New Roman" w:eastAsia="Times New Roman" w:hAnsi="Times New Roman" w:cs="Times New Roman"/>
+          <w:i/>
+          <w:iCs/>
+          <w:sz w:val="24"/>
+          <w:szCs w:val="24"/>
+        </w:rPr>
+        <w:t>Cryptol</w:t>
+      </w:r>
+      <w:proofErr w:type="spellEnd"/>
+      <w:r>
+        <w:rPr>
+          <w:rFonts w:ascii="Times New Roman" w:eastAsia="Times New Roman" w:hAnsi="Times New Roman" w:cs="Times New Roman"/>
+          <w:i/>
+          <w:iCs/>
+          <w:sz w:val="24"/>
+          <w:szCs w:val="24"/>
+        </w:rPr>
+        <w:t xml:space="preserve">. </w:t>
+      </w:r>
+      <w:proofErr w:type="spellStart"/>
+      <w:r>
+        <w:rPr>
+          <w:rFonts w:ascii="Times New Roman" w:eastAsia="Times New Roman" w:hAnsi="Times New Roman" w:cs="Times New Roman"/>
+          <w:i/>
+          <w:iCs/>
+          <w:sz w:val="24"/>
+          <w:szCs w:val="24"/>
+        </w:rPr>
+        <w:t>ePrint</w:t>
+      </w:r>
+      <w:proofErr w:type="spellEnd"/>
+      <w:r>
+        <w:rPr>
+          <w:rFonts w:ascii="Times New Roman" w:eastAsia="Times New Roman" w:hAnsi="Times New Roman" w:cs="Times New Roman"/>
+          <w:i/>
+          <w:iCs/>
+          <w:sz w:val="24"/>
+          <w:szCs w:val="24"/>
+        </w:rPr>
+        <w:t xml:space="preserve"> Arch., 2020</w:t>
       </w:r>
       <w:r>
         <w:rPr>
@@ -9470,13 +10269,59 @@
           <w:rFonts w:ascii="Times New Roman" w:hAnsi="Times New Roman" w:cs="Times New Roman"/>
         </w:rPr>
       </w:pPr>
-      <w:r>
-        <w:rPr>
-          <w:rFonts w:ascii="Times New Roman" w:eastAsia="Times New Roman" w:hAnsi="Times New Roman" w:cs="Times New Roman"/>
-          <w:sz w:val="24"/>
-          <w:szCs w:val="24"/>
-        </w:rPr>
-        <w:t xml:space="preserve">Trevisan, L., &amp; Vadhan, S. (2000). Extracting randomness from samplable distributions. </w:t>
+      <w:proofErr w:type="spellStart"/>
+      <w:r>
+        <w:rPr>
+          <w:rFonts w:ascii="Times New Roman" w:eastAsia="Times New Roman" w:hAnsi="Times New Roman" w:cs="Times New Roman"/>
+          <w:sz w:val="24"/>
+          <w:szCs w:val="24"/>
+        </w:rPr>
+        <w:t>Trevisan</w:t>
+      </w:r>
+      <w:proofErr w:type="spellEnd"/>
+      <w:r>
+        <w:rPr>
+          <w:rFonts w:ascii="Times New Roman" w:eastAsia="Times New Roman" w:hAnsi="Times New Roman" w:cs="Times New Roman"/>
+          <w:sz w:val="24"/>
+          <w:szCs w:val="24"/>
+        </w:rPr>
+        <w:t xml:space="preserve">, L., &amp; </w:t>
+      </w:r>
+      <w:proofErr w:type="spellStart"/>
+      <w:r>
+        <w:rPr>
+          <w:rFonts w:ascii="Times New Roman" w:eastAsia="Times New Roman" w:hAnsi="Times New Roman" w:cs="Times New Roman"/>
+          <w:sz w:val="24"/>
+          <w:szCs w:val="24"/>
+        </w:rPr>
+        <w:t>Vadhan</w:t>
+      </w:r>
+      <w:proofErr w:type="spellEnd"/>
+      <w:r>
+        <w:rPr>
+          <w:rFonts w:ascii="Times New Roman" w:eastAsia="Times New Roman" w:hAnsi="Times New Roman" w:cs="Times New Roman"/>
+          <w:sz w:val="24"/>
+          <w:szCs w:val="24"/>
+        </w:rPr>
+        <w:t xml:space="preserve">, S. (2000). Extracting randomness from </w:t>
+      </w:r>
+      <w:proofErr w:type="spellStart"/>
+      <w:r>
+        <w:rPr>
+          <w:rFonts w:ascii="Times New Roman" w:eastAsia="Times New Roman" w:hAnsi="Times New Roman" w:cs="Times New Roman"/>
+          <w:sz w:val="24"/>
+          <w:szCs w:val="24"/>
+        </w:rPr>
+        <w:t>samplable</w:t>
+      </w:r>
+      <w:proofErr w:type="spellEnd"/>
+      <w:r>
+        <w:rPr>
+          <w:rFonts w:ascii="Times New Roman" w:eastAsia="Times New Roman" w:hAnsi="Times New Roman" w:cs="Times New Roman"/>
+          <w:sz w:val="24"/>
+          <w:szCs w:val="24"/>
+        </w:rPr>
+        <w:t xml:space="preserve"> distributions. </w:t>
       </w:r>
       <w:r>
         <w:rPr>

</xml_diff>

<commit_message>
prior work baseline results
</commit_message>
<xml_diff>
--- a/8 thesis/Cloud Quantum Computer RNG for Cryptography.docx
+++ b/8 thesis/Cloud Quantum Computer RNG for Cryptography.docx
@@ -3263,6 +3263,15 @@
         <w:lastRenderedPageBreak/>
         <w:t>technique ready for widespread application and allow for the adoption of quantum RNG on a universal basis making random number generation one of the first real world applications of quantum computers.</w:t>
       </w:r>
+      <w:r>
+        <w:rPr>
+          <w:rFonts w:ascii="Times New Roman" w:eastAsia="Times New Roman" w:hAnsi="Times New Roman" w:cs="Times New Roman"/>
+          <w:color w:val="000000"/>
+          <w:sz w:val="24"/>
+          <w:szCs w:val="24"/>
+        </w:rPr>
+        <w:t xml:space="preserve"> TODO one of the first examples of quantum supremacy.</w:t>
+      </w:r>
     </w:p>
     <w:p>
       <w:pPr>
@@ -5788,7 +5797,15 @@
                 <w:sz w:val="24"/>
                 <w:szCs w:val="24"/>
               </w:rPr>
-              <w:t>, this can be changed as described in NIST SP 800-22; however, it is not currently a feature of faster randomness testing online</w:t>
+              <w:t>, this can be changed as described in NIST SP 800-22; however, it is not currently a feature of faster randomness testing</w:t>
+            </w:r>
+            <w:r>
+              <w:rPr>
+                <w:rFonts w:ascii="Times New Roman" w:eastAsia="Times New Roman" w:hAnsi="Times New Roman" w:cs="Times New Roman"/>
+                <w:sz w:val="24"/>
+                <w:szCs w:val="24"/>
+              </w:rPr>
+              <w:t>.</w:t>
             </w:r>
           </w:p>
         </w:tc>
@@ -6399,19 +6416,2906 @@
       <w:pPr>
         <w:pStyle w:val="Normal1"/>
         <w:spacing w:after="240" w:line="480" w:lineRule="auto"/>
-        <w:rPr>
-          <w:rFonts w:ascii="Times New Roman" w:eastAsia="Times New Roman" w:hAnsi="Times New Roman" w:cs="Times New Roman"/>
-          <w:sz w:val="24"/>
-          <w:szCs w:val="24"/>
-        </w:rPr>
-      </w:pPr>
-      <w:r>
-        <w:rPr>
-          <w:rFonts w:ascii="Times New Roman" w:eastAsia="Times New Roman" w:hAnsi="Times New Roman" w:cs="Times New Roman"/>
-          <w:sz w:val="24"/>
-          <w:szCs w:val="24"/>
-        </w:rPr>
-        <w:t>The IBM computer is free but ha a max of 5 qubits requiring 200,000 shots to achieve 1,000,000 random bits. The max shot size allowed is 20,000 shots. We will run 20 batches of 20,000 shots giving us a sample size of 2,000,000 bits</w:t>
+        <w:ind w:firstLine="720"/>
+        <w:rPr>
+          <w:rFonts w:ascii="Times New Roman" w:eastAsia="Times New Roman" w:hAnsi="Times New Roman" w:cs="Times New Roman"/>
+          <w:sz w:val="24"/>
+          <w:szCs w:val="24"/>
+        </w:rPr>
+      </w:pPr>
+      <w:r>
+        <w:rPr>
+          <w:rFonts w:ascii="Times New Roman" w:eastAsia="Times New Roman" w:hAnsi="Times New Roman" w:cs="Times New Roman"/>
+          <w:sz w:val="24"/>
+          <w:szCs w:val="24"/>
+        </w:rPr>
+        <w:t xml:space="preserve">Similar testing has been done by </w:t>
+      </w:r>
+      <w:r>
+        <w:rPr>
+          <w:rFonts w:ascii="Times New Roman" w:eastAsia="Times New Roman" w:hAnsi="Times New Roman" w:cs="Times New Roman"/>
+          <w:sz w:val="24"/>
+          <w:szCs w:val="24"/>
+        </w:rPr>
+        <w:t xml:space="preserve">Abdullah Ash- Saki, </w:t>
+      </w:r>
+      <w:proofErr w:type="spellStart"/>
+      <w:r>
+        <w:rPr>
+          <w:rFonts w:ascii="Times New Roman" w:eastAsia="Times New Roman" w:hAnsi="Times New Roman" w:cs="Times New Roman"/>
+          <w:sz w:val="24"/>
+          <w:szCs w:val="24"/>
+        </w:rPr>
+        <w:t>Mahabubul</w:t>
+      </w:r>
+      <w:proofErr w:type="spellEnd"/>
+      <w:r>
+        <w:rPr>
+          <w:rFonts w:ascii="Times New Roman" w:eastAsia="Times New Roman" w:hAnsi="Times New Roman" w:cs="Times New Roman"/>
+          <w:sz w:val="24"/>
+          <w:szCs w:val="24"/>
+        </w:rPr>
+        <w:t xml:space="preserve"> </w:t>
+      </w:r>
+      <w:proofErr w:type="spellStart"/>
+      <w:proofErr w:type="gramStart"/>
+      <w:r>
+        <w:rPr>
+          <w:rFonts w:ascii="Times New Roman" w:eastAsia="Times New Roman" w:hAnsi="Times New Roman" w:cs="Times New Roman"/>
+          <w:sz w:val="24"/>
+          <w:szCs w:val="24"/>
+        </w:rPr>
+        <w:t>Alam</w:t>
+      </w:r>
+      <w:proofErr w:type="spellEnd"/>
+      <w:r>
+        <w:rPr>
+          <w:rFonts w:ascii="Times New Roman" w:eastAsia="Times New Roman" w:hAnsi="Times New Roman" w:cs="Times New Roman"/>
+          <w:sz w:val="24"/>
+          <w:szCs w:val="24"/>
+        </w:rPr>
+        <w:t xml:space="preserve"> ,</w:t>
+      </w:r>
+      <w:proofErr w:type="gramEnd"/>
+      <w:r>
+        <w:rPr>
+          <w:rFonts w:ascii="Times New Roman" w:eastAsia="Times New Roman" w:hAnsi="Times New Roman" w:cs="Times New Roman"/>
+          <w:sz w:val="24"/>
+          <w:szCs w:val="24"/>
+        </w:rPr>
+        <w:t xml:space="preserve"> and Swaroop Ghosh</w:t>
+      </w:r>
+      <w:r>
+        <w:rPr>
+          <w:rFonts w:ascii="Times New Roman" w:eastAsia="Times New Roman" w:hAnsi="Times New Roman" w:cs="Times New Roman"/>
+          <w:sz w:val="24"/>
+          <w:szCs w:val="24"/>
+        </w:rPr>
+        <w:t xml:space="preserve"> in “True Random Number Generator using Superconducting Qubits”. </w:t>
+      </w:r>
+      <w:r>
+        <w:rPr>
+          <w:rFonts w:ascii="Times New Roman" w:eastAsia="Times New Roman" w:hAnsi="Times New Roman" w:cs="Times New Roman"/>
+          <w:sz w:val="24"/>
+          <w:szCs w:val="24"/>
+        </w:rPr>
+        <w:t>In their implementation, they use IBM’s quantum computer QX4</w:t>
+      </w:r>
+      <w:r>
+        <w:rPr>
+          <w:rFonts w:ascii="Times New Roman" w:eastAsia="Times New Roman" w:hAnsi="Times New Roman" w:cs="Times New Roman"/>
+          <w:sz w:val="24"/>
+          <w:szCs w:val="24"/>
+        </w:rPr>
+        <w:t xml:space="preserve">, </w:t>
+      </w:r>
+      <w:r>
+        <w:rPr>
+          <w:rFonts w:ascii="Times New Roman" w:eastAsia="Times New Roman" w:hAnsi="Times New Roman" w:cs="Times New Roman"/>
+          <w:sz w:val="24"/>
+          <w:szCs w:val="24"/>
+        </w:rPr>
+        <w:t xml:space="preserve">also known as </w:t>
+      </w:r>
+      <w:proofErr w:type="spellStart"/>
+      <w:r>
+        <w:rPr>
+          <w:rFonts w:ascii="Times New Roman" w:eastAsia="Times New Roman" w:hAnsi="Times New Roman" w:cs="Times New Roman"/>
+          <w:sz w:val="24"/>
+          <w:szCs w:val="24"/>
+        </w:rPr>
+        <w:t>ibmq_t</w:t>
+      </w:r>
+      <w:r>
+        <w:rPr>
+          <w:rFonts w:ascii="Times New Roman" w:eastAsia="Times New Roman" w:hAnsi="Times New Roman" w:cs="Times New Roman"/>
+          <w:sz w:val="24"/>
+          <w:szCs w:val="24"/>
+        </w:rPr>
+        <w:t>enerife</w:t>
+      </w:r>
+      <w:proofErr w:type="spellEnd"/>
+      <w:r>
+        <w:rPr>
+          <w:rFonts w:ascii="Times New Roman" w:eastAsia="Times New Roman" w:hAnsi="Times New Roman" w:cs="Times New Roman"/>
+          <w:sz w:val="24"/>
+          <w:szCs w:val="24"/>
+        </w:rPr>
+        <w:t>,</w:t>
+      </w:r>
+      <w:r>
+        <w:rPr>
+          <w:rFonts w:ascii="Times New Roman" w:eastAsia="Times New Roman" w:hAnsi="Times New Roman" w:cs="Times New Roman"/>
+          <w:sz w:val="24"/>
+          <w:szCs w:val="24"/>
+        </w:rPr>
+        <w:t xml:space="preserve"> and noticed that the ratio of 0s and 1s is severely affected by noise. The frequency test shows a deviation of 35% from the ideal ratio.</w:t>
+      </w:r>
+      <w:r>
+        <w:rPr>
+          <w:rFonts w:ascii="Times New Roman" w:eastAsia="Times New Roman" w:hAnsi="Times New Roman" w:cs="Times New Roman"/>
+          <w:sz w:val="24"/>
+          <w:szCs w:val="24"/>
+        </w:rPr>
+        <w:t xml:space="preserve"> In an attempt to fix the noise issue, they swap the readout of the worst performing qubits to qubits with higher fidelity readout. However, the data generated failed </w:t>
+      </w:r>
+      <w:r>
+        <w:rPr>
+          <w:rFonts w:ascii="Times New Roman" w:eastAsia="Times New Roman" w:hAnsi="Times New Roman" w:cs="Times New Roman"/>
+          <w:sz w:val="24"/>
+          <w:szCs w:val="24"/>
+        </w:rPr>
+        <w:t>8 of the 15 NIST randomness tests at best.</w:t>
+      </w:r>
+    </w:p>
+    <w:tbl>
+      <w:tblPr>
+        <w:tblStyle w:val="TableGrid"/>
+        <w:tblW w:w="0" w:type="auto"/>
+        <w:tblLook w:val="04A0" w:firstRow="1" w:lastRow="0" w:firstColumn="1" w:lastColumn="0" w:noHBand="0" w:noVBand="1"/>
+      </w:tblPr>
+      <w:tblGrid>
+        <w:gridCol w:w="4504"/>
+        <w:gridCol w:w="1244"/>
+        <w:gridCol w:w="1240"/>
+        <w:gridCol w:w="1181"/>
+        <w:gridCol w:w="1181"/>
+      </w:tblGrid>
+      <w:tr>
+        <w:trPr>
+          <w:trHeight w:val="314"/>
+        </w:trPr>
+        <w:tc>
+          <w:tcPr>
+            <w:tcW w:w="4504" w:type="dxa"/>
+          </w:tcPr>
+          <w:p>
+            <w:pPr>
+              <w:pStyle w:val="Normal1"/>
+              <w:spacing w:after="240" w:line="240" w:lineRule="auto"/>
+              <w:rPr>
+                <w:rFonts w:ascii="Times New Roman" w:eastAsia="Times New Roman" w:hAnsi="Times New Roman" w:cs="Times New Roman"/>
+                <w:sz w:val="24"/>
+                <w:szCs w:val="24"/>
+              </w:rPr>
+            </w:pPr>
+            <w:r>
+              <w:rPr>
+                <w:rFonts w:ascii="Times New Roman" w:eastAsia="Times New Roman" w:hAnsi="Times New Roman" w:cs="Times New Roman"/>
+                <w:sz w:val="24"/>
+                <w:szCs w:val="24"/>
+              </w:rPr>
+              <w:t>Test</w:t>
+            </w:r>
+          </w:p>
+        </w:tc>
+        <w:tc>
+          <w:tcPr>
+            <w:tcW w:w="1244" w:type="dxa"/>
+          </w:tcPr>
+          <w:p>
+            <w:pPr>
+              <w:pStyle w:val="Normal1"/>
+              <w:spacing w:after="240" w:line="240" w:lineRule="auto"/>
+              <w:jc w:val="center"/>
+              <w:rPr>
+                <w:rFonts w:ascii="Times New Roman" w:eastAsia="Times New Roman" w:hAnsi="Times New Roman" w:cs="Times New Roman"/>
+                <w:sz w:val="24"/>
+                <w:szCs w:val="24"/>
+              </w:rPr>
+            </w:pPr>
+            <w:r>
+              <w:rPr>
+                <w:rFonts w:ascii="Times New Roman" w:eastAsia="Times New Roman" w:hAnsi="Times New Roman" w:cs="Times New Roman"/>
+                <w:sz w:val="24"/>
+                <w:szCs w:val="24"/>
+              </w:rPr>
+              <w:t>Run 1</w:t>
+            </w:r>
+          </w:p>
+        </w:tc>
+        <w:tc>
+          <w:tcPr>
+            <w:tcW w:w="1240" w:type="dxa"/>
+          </w:tcPr>
+          <w:p>
+            <w:pPr>
+              <w:pStyle w:val="Normal1"/>
+              <w:spacing w:after="240" w:line="240" w:lineRule="auto"/>
+              <w:jc w:val="center"/>
+              <w:rPr>
+                <w:rFonts w:ascii="Times New Roman" w:eastAsia="Times New Roman" w:hAnsi="Times New Roman" w:cs="Times New Roman"/>
+                <w:sz w:val="24"/>
+                <w:szCs w:val="24"/>
+              </w:rPr>
+            </w:pPr>
+            <w:r>
+              <w:rPr>
+                <w:rFonts w:ascii="Times New Roman" w:eastAsia="Times New Roman" w:hAnsi="Times New Roman" w:cs="Times New Roman"/>
+                <w:sz w:val="24"/>
+                <w:szCs w:val="24"/>
+              </w:rPr>
+              <w:t>Run 2</w:t>
+            </w:r>
+          </w:p>
+        </w:tc>
+        <w:tc>
+          <w:tcPr>
+            <w:tcW w:w="1181" w:type="dxa"/>
+          </w:tcPr>
+          <w:p>
+            <w:pPr>
+              <w:pStyle w:val="Normal1"/>
+              <w:spacing w:after="240" w:line="240" w:lineRule="auto"/>
+              <w:jc w:val="center"/>
+              <w:rPr>
+                <w:rFonts w:ascii="Times New Roman" w:eastAsia="Times New Roman" w:hAnsi="Times New Roman" w:cs="Times New Roman"/>
+                <w:sz w:val="24"/>
+                <w:szCs w:val="24"/>
+              </w:rPr>
+            </w:pPr>
+            <w:r>
+              <w:rPr>
+                <w:rFonts w:ascii="Times New Roman" w:eastAsia="Times New Roman" w:hAnsi="Times New Roman" w:cs="Times New Roman"/>
+                <w:sz w:val="24"/>
+                <w:szCs w:val="24"/>
+              </w:rPr>
+              <w:t>Run 3</w:t>
+            </w:r>
+          </w:p>
+        </w:tc>
+        <w:tc>
+          <w:tcPr>
+            <w:tcW w:w="1181" w:type="dxa"/>
+          </w:tcPr>
+          <w:p>
+            <w:pPr>
+              <w:pStyle w:val="Normal1"/>
+              <w:spacing w:after="240" w:line="240" w:lineRule="auto"/>
+              <w:jc w:val="center"/>
+              <w:rPr>
+                <w:rFonts w:ascii="Times New Roman" w:eastAsia="Times New Roman" w:hAnsi="Times New Roman" w:cs="Times New Roman"/>
+                <w:sz w:val="24"/>
+                <w:szCs w:val="24"/>
+              </w:rPr>
+            </w:pPr>
+            <w:r>
+              <w:rPr>
+                <w:rFonts w:ascii="Times New Roman" w:eastAsia="Times New Roman" w:hAnsi="Times New Roman" w:cs="Times New Roman"/>
+                <w:sz w:val="24"/>
+                <w:szCs w:val="24"/>
+              </w:rPr>
+              <w:t>Run 4</w:t>
+            </w:r>
+          </w:p>
+        </w:tc>
+      </w:tr>
+      <w:tr>
+        <w:tc>
+          <w:tcPr>
+            <w:tcW w:w="4504" w:type="dxa"/>
+          </w:tcPr>
+          <w:p>
+            <w:pPr>
+              <w:pStyle w:val="Normal1"/>
+              <w:spacing w:after="240" w:line="240" w:lineRule="auto"/>
+              <w:rPr>
+                <w:rFonts w:ascii="Times New Roman" w:eastAsia="Times New Roman" w:hAnsi="Times New Roman" w:cs="Times New Roman"/>
+                <w:sz w:val="24"/>
+                <w:szCs w:val="24"/>
+              </w:rPr>
+            </w:pPr>
+            <w:r>
+              <w:rPr>
+                <w:rFonts w:ascii="Times New Roman" w:eastAsia="Times New Roman" w:hAnsi="Times New Roman" w:cs="Times New Roman"/>
+                <w:sz w:val="24"/>
+                <w:szCs w:val="24"/>
+              </w:rPr>
+              <w:t>Frequency Test</w:t>
+            </w:r>
+          </w:p>
+        </w:tc>
+        <w:tc>
+          <w:tcPr>
+            <w:tcW w:w="1244" w:type="dxa"/>
+            <w:shd w:val="clear" w:color="auto" w:fill="C00000"/>
+          </w:tcPr>
+          <w:p>
+            <w:pPr>
+              <w:pStyle w:val="Normal1"/>
+              <w:spacing w:after="240" w:line="240" w:lineRule="auto"/>
+              <w:jc w:val="center"/>
+              <w:rPr>
+                <w:rFonts w:ascii="Times New Roman" w:eastAsia="Times New Roman" w:hAnsi="Times New Roman" w:cs="Times New Roman"/>
+                <w:sz w:val="24"/>
+                <w:szCs w:val="24"/>
+              </w:rPr>
+            </w:pPr>
+            <w:r>
+              <w:rPr>
+                <w:rFonts w:ascii="Times New Roman" w:eastAsia="Times New Roman" w:hAnsi="Times New Roman" w:cs="Times New Roman"/>
+                <w:sz w:val="24"/>
+                <w:szCs w:val="24"/>
+              </w:rPr>
+              <w:t>Fail</w:t>
+            </w:r>
+          </w:p>
+        </w:tc>
+        <w:tc>
+          <w:tcPr>
+            <w:tcW w:w="1240" w:type="dxa"/>
+            <w:shd w:val="clear" w:color="auto" w:fill="C00000"/>
+          </w:tcPr>
+          <w:p>
+            <w:pPr>
+              <w:pStyle w:val="Normal1"/>
+              <w:spacing w:after="240" w:line="240" w:lineRule="auto"/>
+              <w:jc w:val="center"/>
+              <w:rPr>
+                <w:rFonts w:ascii="Times New Roman" w:eastAsia="Times New Roman" w:hAnsi="Times New Roman" w:cs="Times New Roman"/>
+                <w:sz w:val="24"/>
+                <w:szCs w:val="24"/>
+              </w:rPr>
+            </w:pPr>
+            <w:r>
+              <w:rPr>
+                <w:rFonts w:ascii="Times New Roman" w:eastAsia="Times New Roman" w:hAnsi="Times New Roman" w:cs="Times New Roman"/>
+                <w:sz w:val="24"/>
+                <w:szCs w:val="24"/>
+              </w:rPr>
+              <w:t>Fail</w:t>
+            </w:r>
+          </w:p>
+        </w:tc>
+        <w:tc>
+          <w:tcPr>
+            <w:tcW w:w="1181" w:type="dxa"/>
+            <w:shd w:val="clear" w:color="auto" w:fill="C00000"/>
+          </w:tcPr>
+          <w:p>
+            <w:pPr>
+              <w:pStyle w:val="Normal1"/>
+              <w:spacing w:after="240" w:line="240" w:lineRule="auto"/>
+              <w:jc w:val="center"/>
+              <w:rPr>
+                <w:rFonts w:ascii="Times New Roman" w:eastAsia="Times New Roman" w:hAnsi="Times New Roman" w:cs="Times New Roman"/>
+                <w:sz w:val="24"/>
+                <w:szCs w:val="24"/>
+              </w:rPr>
+            </w:pPr>
+            <w:r>
+              <w:rPr>
+                <w:rFonts w:ascii="Times New Roman" w:eastAsia="Times New Roman" w:hAnsi="Times New Roman" w:cs="Times New Roman"/>
+                <w:sz w:val="24"/>
+                <w:szCs w:val="24"/>
+              </w:rPr>
+              <w:t>Fail</w:t>
+            </w:r>
+          </w:p>
+        </w:tc>
+        <w:tc>
+          <w:tcPr>
+            <w:tcW w:w="1181" w:type="dxa"/>
+            <w:shd w:val="clear" w:color="auto" w:fill="C00000"/>
+          </w:tcPr>
+          <w:p>
+            <w:pPr>
+              <w:pStyle w:val="Normal1"/>
+              <w:spacing w:after="240" w:line="240" w:lineRule="auto"/>
+              <w:jc w:val="center"/>
+              <w:rPr>
+                <w:rFonts w:ascii="Times New Roman" w:eastAsia="Times New Roman" w:hAnsi="Times New Roman" w:cs="Times New Roman"/>
+                <w:sz w:val="24"/>
+                <w:szCs w:val="24"/>
+              </w:rPr>
+            </w:pPr>
+            <w:r>
+              <w:rPr>
+                <w:rFonts w:ascii="Times New Roman" w:eastAsia="Times New Roman" w:hAnsi="Times New Roman" w:cs="Times New Roman"/>
+                <w:sz w:val="24"/>
+                <w:szCs w:val="24"/>
+              </w:rPr>
+              <w:t>Fail</w:t>
+            </w:r>
+          </w:p>
+        </w:tc>
+      </w:tr>
+      <w:tr>
+        <w:tc>
+          <w:tcPr>
+            <w:tcW w:w="4504" w:type="dxa"/>
+          </w:tcPr>
+          <w:p>
+            <w:pPr>
+              <w:pStyle w:val="Normal1"/>
+              <w:spacing w:after="240" w:line="240" w:lineRule="auto"/>
+              <w:rPr>
+                <w:rFonts w:ascii="Times New Roman" w:eastAsia="Times New Roman" w:hAnsi="Times New Roman" w:cs="Times New Roman"/>
+                <w:sz w:val="24"/>
+                <w:szCs w:val="24"/>
+              </w:rPr>
+            </w:pPr>
+            <w:r>
+              <w:rPr>
+                <w:rFonts w:ascii="Times New Roman" w:eastAsia="Times New Roman" w:hAnsi="Times New Roman" w:cs="Times New Roman"/>
+                <w:sz w:val="24"/>
+                <w:szCs w:val="24"/>
+              </w:rPr>
+              <w:t>Frequency Test within a Block</w:t>
+            </w:r>
+          </w:p>
+        </w:tc>
+        <w:tc>
+          <w:tcPr>
+            <w:tcW w:w="1244" w:type="dxa"/>
+            <w:shd w:val="clear" w:color="auto" w:fill="C00000"/>
+          </w:tcPr>
+          <w:p>
+            <w:pPr>
+              <w:pStyle w:val="Normal1"/>
+              <w:spacing w:after="240" w:line="240" w:lineRule="auto"/>
+              <w:jc w:val="center"/>
+              <w:rPr>
+                <w:rFonts w:ascii="Times New Roman" w:eastAsia="Times New Roman" w:hAnsi="Times New Roman" w:cs="Times New Roman"/>
+                <w:sz w:val="24"/>
+                <w:szCs w:val="24"/>
+              </w:rPr>
+            </w:pPr>
+            <w:r>
+              <w:rPr>
+                <w:rFonts w:ascii="Times New Roman" w:eastAsia="Times New Roman" w:hAnsi="Times New Roman" w:cs="Times New Roman"/>
+                <w:sz w:val="24"/>
+                <w:szCs w:val="24"/>
+              </w:rPr>
+              <w:t>Fail</w:t>
+            </w:r>
+          </w:p>
+        </w:tc>
+        <w:tc>
+          <w:tcPr>
+            <w:tcW w:w="1240" w:type="dxa"/>
+            <w:shd w:val="clear" w:color="auto" w:fill="C00000"/>
+          </w:tcPr>
+          <w:p>
+            <w:pPr>
+              <w:pStyle w:val="Normal1"/>
+              <w:spacing w:after="240" w:line="240" w:lineRule="auto"/>
+              <w:jc w:val="center"/>
+              <w:rPr>
+                <w:rFonts w:ascii="Times New Roman" w:eastAsia="Times New Roman" w:hAnsi="Times New Roman" w:cs="Times New Roman"/>
+                <w:sz w:val="24"/>
+                <w:szCs w:val="24"/>
+              </w:rPr>
+            </w:pPr>
+            <w:r>
+              <w:rPr>
+                <w:rFonts w:ascii="Times New Roman" w:eastAsia="Times New Roman" w:hAnsi="Times New Roman" w:cs="Times New Roman"/>
+                <w:sz w:val="24"/>
+                <w:szCs w:val="24"/>
+              </w:rPr>
+              <w:t>Fail</w:t>
+            </w:r>
+          </w:p>
+        </w:tc>
+        <w:tc>
+          <w:tcPr>
+            <w:tcW w:w="1181" w:type="dxa"/>
+            <w:shd w:val="clear" w:color="auto" w:fill="C00000"/>
+          </w:tcPr>
+          <w:p>
+            <w:pPr>
+              <w:pStyle w:val="Normal1"/>
+              <w:spacing w:after="240" w:line="240" w:lineRule="auto"/>
+              <w:jc w:val="center"/>
+              <w:rPr>
+                <w:rFonts w:ascii="Times New Roman" w:eastAsia="Times New Roman" w:hAnsi="Times New Roman" w:cs="Times New Roman"/>
+                <w:sz w:val="24"/>
+                <w:szCs w:val="24"/>
+              </w:rPr>
+            </w:pPr>
+            <w:r>
+              <w:rPr>
+                <w:rFonts w:ascii="Times New Roman" w:eastAsia="Times New Roman" w:hAnsi="Times New Roman" w:cs="Times New Roman"/>
+                <w:sz w:val="24"/>
+                <w:szCs w:val="24"/>
+              </w:rPr>
+              <w:t>Fail</w:t>
+            </w:r>
+          </w:p>
+        </w:tc>
+        <w:tc>
+          <w:tcPr>
+            <w:tcW w:w="1181" w:type="dxa"/>
+            <w:shd w:val="clear" w:color="auto" w:fill="C00000"/>
+          </w:tcPr>
+          <w:p>
+            <w:pPr>
+              <w:pStyle w:val="Normal1"/>
+              <w:spacing w:after="240" w:line="240" w:lineRule="auto"/>
+              <w:jc w:val="center"/>
+              <w:rPr>
+                <w:rFonts w:ascii="Times New Roman" w:eastAsia="Times New Roman" w:hAnsi="Times New Roman" w:cs="Times New Roman"/>
+                <w:sz w:val="24"/>
+                <w:szCs w:val="24"/>
+              </w:rPr>
+            </w:pPr>
+            <w:r>
+              <w:rPr>
+                <w:rFonts w:ascii="Times New Roman" w:eastAsia="Times New Roman" w:hAnsi="Times New Roman" w:cs="Times New Roman"/>
+                <w:sz w:val="24"/>
+                <w:szCs w:val="24"/>
+              </w:rPr>
+              <w:t>Fail</w:t>
+            </w:r>
+          </w:p>
+        </w:tc>
+      </w:tr>
+      <w:tr>
+        <w:tc>
+          <w:tcPr>
+            <w:tcW w:w="4504" w:type="dxa"/>
+          </w:tcPr>
+          <w:p>
+            <w:pPr>
+              <w:pStyle w:val="Normal1"/>
+              <w:spacing w:after="240" w:line="240" w:lineRule="auto"/>
+              <w:rPr>
+                <w:rFonts w:ascii="Times New Roman" w:eastAsia="Times New Roman" w:hAnsi="Times New Roman" w:cs="Times New Roman"/>
+                <w:sz w:val="24"/>
+                <w:szCs w:val="24"/>
+              </w:rPr>
+            </w:pPr>
+            <w:r>
+              <w:rPr>
+                <w:rFonts w:ascii="Times New Roman" w:eastAsia="Times New Roman" w:hAnsi="Times New Roman" w:cs="Times New Roman"/>
+                <w:sz w:val="24"/>
+                <w:szCs w:val="24"/>
+              </w:rPr>
+              <w:t>Runs Test</w:t>
+            </w:r>
+          </w:p>
+        </w:tc>
+        <w:tc>
+          <w:tcPr>
+            <w:tcW w:w="1244" w:type="dxa"/>
+            <w:shd w:val="clear" w:color="auto" w:fill="C00000"/>
+          </w:tcPr>
+          <w:p>
+            <w:pPr>
+              <w:pStyle w:val="Normal1"/>
+              <w:spacing w:after="240" w:line="240" w:lineRule="auto"/>
+              <w:jc w:val="center"/>
+              <w:rPr>
+                <w:rFonts w:ascii="Times New Roman" w:eastAsia="Times New Roman" w:hAnsi="Times New Roman" w:cs="Times New Roman"/>
+                <w:sz w:val="24"/>
+                <w:szCs w:val="24"/>
+              </w:rPr>
+            </w:pPr>
+            <w:r>
+              <w:rPr>
+                <w:rFonts w:ascii="Times New Roman" w:eastAsia="Times New Roman" w:hAnsi="Times New Roman" w:cs="Times New Roman"/>
+                <w:sz w:val="24"/>
+                <w:szCs w:val="24"/>
+              </w:rPr>
+              <w:t>Fail</w:t>
+            </w:r>
+          </w:p>
+        </w:tc>
+        <w:tc>
+          <w:tcPr>
+            <w:tcW w:w="1240" w:type="dxa"/>
+            <w:shd w:val="clear" w:color="auto" w:fill="C00000"/>
+          </w:tcPr>
+          <w:p>
+            <w:pPr>
+              <w:pStyle w:val="Normal1"/>
+              <w:spacing w:after="240" w:line="240" w:lineRule="auto"/>
+              <w:jc w:val="center"/>
+              <w:rPr>
+                <w:rFonts w:ascii="Times New Roman" w:eastAsia="Times New Roman" w:hAnsi="Times New Roman" w:cs="Times New Roman"/>
+                <w:sz w:val="24"/>
+                <w:szCs w:val="24"/>
+              </w:rPr>
+            </w:pPr>
+            <w:r>
+              <w:rPr>
+                <w:rFonts w:ascii="Times New Roman" w:eastAsia="Times New Roman" w:hAnsi="Times New Roman" w:cs="Times New Roman"/>
+                <w:sz w:val="24"/>
+                <w:szCs w:val="24"/>
+              </w:rPr>
+              <w:t>Fail</w:t>
+            </w:r>
+          </w:p>
+        </w:tc>
+        <w:tc>
+          <w:tcPr>
+            <w:tcW w:w="1181" w:type="dxa"/>
+            <w:shd w:val="clear" w:color="auto" w:fill="C00000"/>
+          </w:tcPr>
+          <w:p>
+            <w:pPr>
+              <w:pStyle w:val="Normal1"/>
+              <w:spacing w:after="240" w:line="240" w:lineRule="auto"/>
+              <w:jc w:val="center"/>
+              <w:rPr>
+                <w:rFonts w:ascii="Times New Roman" w:eastAsia="Times New Roman" w:hAnsi="Times New Roman" w:cs="Times New Roman"/>
+                <w:sz w:val="24"/>
+                <w:szCs w:val="24"/>
+              </w:rPr>
+            </w:pPr>
+            <w:r>
+              <w:rPr>
+                <w:rFonts w:ascii="Times New Roman" w:eastAsia="Times New Roman" w:hAnsi="Times New Roman" w:cs="Times New Roman"/>
+                <w:sz w:val="24"/>
+                <w:szCs w:val="24"/>
+              </w:rPr>
+              <w:t>Fail</w:t>
+            </w:r>
+          </w:p>
+        </w:tc>
+        <w:tc>
+          <w:tcPr>
+            <w:tcW w:w="1181" w:type="dxa"/>
+            <w:shd w:val="clear" w:color="auto" w:fill="C00000"/>
+          </w:tcPr>
+          <w:p>
+            <w:pPr>
+              <w:pStyle w:val="Normal1"/>
+              <w:spacing w:after="240" w:line="240" w:lineRule="auto"/>
+              <w:jc w:val="center"/>
+              <w:rPr>
+                <w:rFonts w:ascii="Times New Roman" w:eastAsia="Times New Roman" w:hAnsi="Times New Roman" w:cs="Times New Roman"/>
+                <w:sz w:val="24"/>
+                <w:szCs w:val="24"/>
+              </w:rPr>
+            </w:pPr>
+            <w:r>
+              <w:rPr>
+                <w:rFonts w:ascii="Times New Roman" w:eastAsia="Times New Roman" w:hAnsi="Times New Roman" w:cs="Times New Roman"/>
+                <w:sz w:val="24"/>
+                <w:szCs w:val="24"/>
+              </w:rPr>
+              <w:t>Fail</w:t>
+            </w:r>
+          </w:p>
+        </w:tc>
+      </w:tr>
+      <w:tr>
+        <w:tc>
+          <w:tcPr>
+            <w:tcW w:w="4504" w:type="dxa"/>
+          </w:tcPr>
+          <w:p>
+            <w:pPr>
+              <w:pStyle w:val="Normal1"/>
+              <w:spacing w:after="240" w:line="240" w:lineRule="auto"/>
+              <w:rPr>
+                <w:rFonts w:ascii="Times New Roman" w:eastAsia="Times New Roman" w:hAnsi="Times New Roman" w:cs="Times New Roman"/>
+                <w:sz w:val="24"/>
+                <w:szCs w:val="24"/>
+              </w:rPr>
+            </w:pPr>
+            <w:r>
+              <w:rPr>
+                <w:rFonts w:ascii="Times New Roman" w:eastAsia="Times New Roman" w:hAnsi="Times New Roman" w:cs="Times New Roman"/>
+                <w:sz w:val="24"/>
+                <w:szCs w:val="24"/>
+              </w:rPr>
+              <w:t>Test for the Longest Run of Ones in a Block</w:t>
+            </w:r>
+          </w:p>
+        </w:tc>
+        <w:tc>
+          <w:tcPr>
+            <w:tcW w:w="1244" w:type="dxa"/>
+            <w:shd w:val="clear" w:color="auto" w:fill="C00000"/>
+          </w:tcPr>
+          <w:p>
+            <w:pPr>
+              <w:pStyle w:val="Normal1"/>
+              <w:spacing w:after="240" w:line="240" w:lineRule="auto"/>
+              <w:jc w:val="center"/>
+              <w:rPr>
+                <w:rFonts w:ascii="Times New Roman" w:eastAsia="Times New Roman" w:hAnsi="Times New Roman" w:cs="Times New Roman"/>
+                <w:sz w:val="24"/>
+                <w:szCs w:val="24"/>
+              </w:rPr>
+            </w:pPr>
+            <w:r>
+              <w:rPr>
+                <w:rFonts w:ascii="Times New Roman" w:eastAsia="Times New Roman" w:hAnsi="Times New Roman" w:cs="Times New Roman"/>
+                <w:sz w:val="24"/>
+                <w:szCs w:val="24"/>
+              </w:rPr>
+              <w:t>Fail</w:t>
+            </w:r>
+          </w:p>
+        </w:tc>
+        <w:tc>
+          <w:tcPr>
+            <w:tcW w:w="1240" w:type="dxa"/>
+            <w:shd w:val="clear" w:color="auto" w:fill="C00000"/>
+          </w:tcPr>
+          <w:p>
+            <w:pPr>
+              <w:pStyle w:val="Normal1"/>
+              <w:spacing w:after="240" w:line="240" w:lineRule="auto"/>
+              <w:jc w:val="center"/>
+              <w:rPr>
+                <w:rFonts w:ascii="Times New Roman" w:eastAsia="Times New Roman" w:hAnsi="Times New Roman" w:cs="Times New Roman"/>
+                <w:sz w:val="24"/>
+                <w:szCs w:val="24"/>
+              </w:rPr>
+            </w:pPr>
+            <w:r>
+              <w:rPr>
+                <w:rFonts w:ascii="Times New Roman" w:eastAsia="Times New Roman" w:hAnsi="Times New Roman" w:cs="Times New Roman"/>
+                <w:sz w:val="24"/>
+                <w:szCs w:val="24"/>
+              </w:rPr>
+              <w:t>Fail</w:t>
+            </w:r>
+          </w:p>
+        </w:tc>
+        <w:tc>
+          <w:tcPr>
+            <w:tcW w:w="1181" w:type="dxa"/>
+            <w:shd w:val="clear" w:color="auto" w:fill="C00000"/>
+          </w:tcPr>
+          <w:p>
+            <w:pPr>
+              <w:pStyle w:val="Normal1"/>
+              <w:spacing w:after="240" w:line="240" w:lineRule="auto"/>
+              <w:jc w:val="center"/>
+              <w:rPr>
+                <w:rFonts w:ascii="Times New Roman" w:eastAsia="Times New Roman" w:hAnsi="Times New Roman" w:cs="Times New Roman"/>
+                <w:sz w:val="24"/>
+                <w:szCs w:val="24"/>
+              </w:rPr>
+            </w:pPr>
+            <w:r>
+              <w:rPr>
+                <w:rFonts w:ascii="Times New Roman" w:eastAsia="Times New Roman" w:hAnsi="Times New Roman" w:cs="Times New Roman"/>
+                <w:sz w:val="24"/>
+                <w:szCs w:val="24"/>
+              </w:rPr>
+              <w:t>Fail</w:t>
+            </w:r>
+          </w:p>
+        </w:tc>
+        <w:tc>
+          <w:tcPr>
+            <w:tcW w:w="1181" w:type="dxa"/>
+            <w:shd w:val="clear" w:color="auto" w:fill="C00000"/>
+          </w:tcPr>
+          <w:p>
+            <w:pPr>
+              <w:pStyle w:val="Normal1"/>
+              <w:spacing w:after="240" w:line="240" w:lineRule="auto"/>
+              <w:jc w:val="center"/>
+              <w:rPr>
+                <w:rFonts w:ascii="Times New Roman" w:eastAsia="Times New Roman" w:hAnsi="Times New Roman" w:cs="Times New Roman"/>
+                <w:sz w:val="24"/>
+                <w:szCs w:val="24"/>
+              </w:rPr>
+            </w:pPr>
+            <w:r>
+              <w:rPr>
+                <w:rFonts w:ascii="Times New Roman" w:eastAsia="Times New Roman" w:hAnsi="Times New Roman" w:cs="Times New Roman"/>
+                <w:sz w:val="24"/>
+                <w:szCs w:val="24"/>
+              </w:rPr>
+              <w:t>Fail</w:t>
+            </w:r>
+          </w:p>
+        </w:tc>
+      </w:tr>
+      <w:tr>
+        <w:tc>
+          <w:tcPr>
+            <w:tcW w:w="4504" w:type="dxa"/>
+          </w:tcPr>
+          <w:p>
+            <w:pPr>
+              <w:pStyle w:val="Normal1"/>
+              <w:spacing w:after="240" w:line="240" w:lineRule="auto"/>
+              <w:rPr>
+                <w:rFonts w:ascii="Times New Roman" w:eastAsia="Times New Roman" w:hAnsi="Times New Roman" w:cs="Times New Roman"/>
+                <w:sz w:val="24"/>
+                <w:szCs w:val="24"/>
+              </w:rPr>
+            </w:pPr>
+            <w:r>
+              <w:rPr>
+                <w:rFonts w:ascii="Times New Roman" w:eastAsia="Times New Roman" w:hAnsi="Times New Roman" w:cs="Times New Roman"/>
+                <w:sz w:val="24"/>
+                <w:szCs w:val="24"/>
+              </w:rPr>
+              <w:t>Binary Matrix Rank Test</w:t>
+            </w:r>
+          </w:p>
+        </w:tc>
+        <w:tc>
+          <w:tcPr>
+            <w:tcW w:w="1244" w:type="dxa"/>
+            <w:shd w:val="clear" w:color="auto" w:fill="70AD47" w:themeFill="accent6"/>
+          </w:tcPr>
+          <w:p>
+            <w:pPr>
+              <w:pStyle w:val="Normal1"/>
+              <w:spacing w:after="240" w:line="240" w:lineRule="auto"/>
+              <w:jc w:val="center"/>
+              <w:rPr>
+                <w:rFonts w:ascii="Times New Roman" w:eastAsia="Times New Roman" w:hAnsi="Times New Roman" w:cs="Times New Roman"/>
+                <w:sz w:val="24"/>
+                <w:szCs w:val="24"/>
+              </w:rPr>
+            </w:pPr>
+            <w:r>
+              <w:rPr>
+                <w:rFonts w:ascii="Times New Roman" w:eastAsia="Times New Roman" w:hAnsi="Times New Roman" w:cs="Times New Roman"/>
+                <w:sz w:val="24"/>
+                <w:szCs w:val="24"/>
+              </w:rPr>
+              <w:t>Pass</w:t>
+            </w:r>
+          </w:p>
+        </w:tc>
+        <w:tc>
+          <w:tcPr>
+            <w:tcW w:w="1240" w:type="dxa"/>
+            <w:shd w:val="clear" w:color="auto" w:fill="70AD47" w:themeFill="accent6"/>
+          </w:tcPr>
+          <w:p>
+            <w:pPr>
+              <w:pStyle w:val="Normal1"/>
+              <w:spacing w:after="240" w:line="240" w:lineRule="auto"/>
+              <w:jc w:val="center"/>
+              <w:rPr>
+                <w:rFonts w:ascii="Times New Roman" w:eastAsia="Times New Roman" w:hAnsi="Times New Roman" w:cs="Times New Roman"/>
+                <w:sz w:val="24"/>
+                <w:szCs w:val="24"/>
+              </w:rPr>
+            </w:pPr>
+            <w:r>
+              <w:rPr>
+                <w:rFonts w:ascii="Times New Roman" w:eastAsia="Times New Roman" w:hAnsi="Times New Roman" w:cs="Times New Roman"/>
+                <w:sz w:val="24"/>
+                <w:szCs w:val="24"/>
+              </w:rPr>
+              <w:t>Pass</w:t>
+            </w:r>
+          </w:p>
+        </w:tc>
+        <w:tc>
+          <w:tcPr>
+            <w:tcW w:w="1181" w:type="dxa"/>
+            <w:shd w:val="clear" w:color="auto" w:fill="70AD47" w:themeFill="accent6"/>
+          </w:tcPr>
+          <w:p>
+            <w:pPr>
+              <w:pStyle w:val="Normal1"/>
+              <w:spacing w:after="240" w:line="240" w:lineRule="auto"/>
+              <w:jc w:val="center"/>
+              <w:rPr>
+                <w:rFonts w:ascii="Times New Roman" w:eastAsia="Times New Roman" w:hAnsi="Times New Roman" w:cs="Times New Roman"/>
+                <w:sz w:val="24"/>
+                <w:szCs w:val="24"/>
+              </w:rPr>
+            </w:pPr>
+            <w:r>
+              <w:rPr>
+                <w:rFonts w:ascii="Times New Roman" w:eastAsia="Times New Roman" w:hAnsi="Times New Roman" w:cs="Times New Roman"/>
+                <w:sz w:val="24"/>
+                <w:szCs w:val="24"/>
+              </w:rPr>
+              <w:t>Pass</w:t>
+            </w:r>
+          </w:p>
+        </w:tc>
+        <w:tc>
+          <w:tcPr>
+            <w:tcW w:w="1181" w:type="dxa"/>
+            <w:shd w:val="clear" w:color="auto" w:fill="70AD47" w:themeFill="accent6"/>
+          </w:tcPr>
+          <w:p>
+            <w:pPr>
+              <w:pStyle w:val="Normal1"/>
+              <w:spacing w:after="240" w:line="240" w:lineRule="auto"/>
+              <w:jc w:val="center"/>
+              <w:rPr>
+                <w:rFonts w:ascii="Times New Roman" w:eastAsia="Times New Roman" w:hAnsi="Times New Roman" w:cs="Times New Roman"/>
+                <w:sz w:val="24"/>
+                <w:szCs w:val="24"/>
+              </w:rPr>
+            </w:pPr>
+            <w:r>
+              <w:rPr>
+                <w:rFonts w:ascii="Times New Roman" w:eastAsia="Times New Roman" w:hAnsi="Times New Roman" w:cs="Times New Roman"/>
+                <w:sz w:val="24"/>
+                <w:szCs w:val="24"/>
+              </w:rPr>
+              <w:t>Pass</w:t>
+            </w:r>
+          </w:p>
+        </w:tc>
+      </w:tr>
+      <w:tr>
+        <w:tc>
+          <w:tcPr>
+            <w:tcW w:w="4504" w:type="dxa"/>
+          </w:tcPr>
+          <w:p>
+            <w:pPr>
+              <w:pStyle w:val="Normal1"/>
+              <w:spacing w:after="240" w:line="240" w:lineRule="auto"/>
+              <w:rPr>
+                <w:rFonts w:ascii="Times New Roman" w:eastAsia="Times New Roman" w:hAnsi="Times New Roman" w:cs="Times New Roman"/>
+                <w:sz w:val="24"/>
+                <w:szCs w:val="24"/>
+              </w:rPr>
+            </w:pPr>
+            <w:r>
+              <w:rPr>
+                <w:rFonts w:ascii="Times New Roman" w:eastAsia="Times New Roman" w:hAnsi="Times New Roman" w:cs="Times New Roman"/>
+                <w:sz w:val="24"/>
+                <w:szCs w:val="24"/>
+              </w:rPr>
+              <w:t>Discrete Fourier Transform Test</w:t>
+            </w:r>
+          </w:p>
+        </w:tc>
+        <w:tc>
+          <w:tcPr>
+            <w:tcW w:w="1244" w:type="dxa"/>
+            <w:shd w:val="clear" w:color="auto" w:fill="70AD47" w:themeFill="accent6"/>
+          </w:tcPr>
+          <w:p>
+            <w:pPr>
+              <w:pStyle w:val="Normal1"/>
+              <w:spacing w:after="240" w:line="240" w:lineRule="auto"/>
+              <w:jc w:val="center"/>
+              <w:rPr>
+                <w:rFonts w:ascii="Times New Roman" w:eastAsia="Times New Roman" w:hAnsi="Times New Roman" w:cs="Times New Roman"/>
+                <w:sz w:val="24"/>
+                <w:szCs w:val="24"/>
+              </w:rPr>
+            </w:pPr>
+            <w:r>
+              <w:rPr>
+                <w:rFonts w:ascii="Times New Roman" w:eastAsia="Times New Roman" w:hAnsi="Times New Roman" w:cs="Times New Roman"/>
+                <w:sz w:val="24"/>
+                <w:szCs w:val="24"/>
+              </w:rPr>
+              <w:t>Pass</w:t>
+            </w:r>
+          </w:p>
+        </w:tc>
+        <w:tc>
+          <w:tcPr>
+            <w:tcW w:w="1240" w:type="dxa"/>
+            <w:shd w:val="clear" w:color="auto" w:fill="C00000"/>
+          </w:tcPr>
+          <w:p>
+            <w:pPr>
+              <w:pStyle w:val="Normal1"/>
+              <w:spacing w:after="240" w:line="240" w:lineRule="auto"/>
+              <w:jc w:val="center"/>
+              <w:rPr>
+                <w:rFonts w:ascii="Times New Roman" w:eastAsia="Times New Roman" w:hAnsi="Times New Roman" w:cs="Times New Roman"/>
+                <w:sz w:val="24"/>
+                <w:szCs w:val="24"/>
+              </w:rPr>
+            </w:pPr>
+            <w:r>
+              <w:rPr>
+                <w:rFonts w:ascii="Times New Roman" w:eastAsia="Times New Roman" w:hAnsi="Times New Roman" w:cs="Times New Roman"/>
+                <w:sz w:val="24"/>
+                <w:szCs w:val="24"/>
+              </w:rPr>
+              <w:t>Fail</w:t>
+            </w:r>
+          </w:p>
+        </w:tc>
+        <w:tc>
+          <w:tcPr>
+            <w:tcW w:w="1181" w:type="dxa"/>
+            <w:shd w:val="clear" w:color="auto" w:fill="C00000"/>
+          </w:tcPr>
+          <w:p>
+            <w:pPr>
+              <w:pStyle w:val="Normal1"/>
+              <w:spacing w:after="240" w:line="240" w:lineRule="auto"/>
+              <w:jc w:val="center"/>
+              <w:rPr>
+                <w:rFonts w:ascii="Times New Roman" w:eastAsia="Times New Roman" w:hAnsi="Times New Roman" w:cs="Times New Roman"/>
+                <w:sz w:val="24"/>
+                <w:szCs w:val="24"/>
+              </w:rPr>
+            </w:pPr>
+            <w:r>
+              <w:rPr>
+                <w:rFonts w:ascii="Times New Roman" w:eastAsia="Times New Roman" w:hAnsi="Times New Roman" w:cs="Times New Roman"/>
+                <w:sz w:val="24"/>
+                <w:szCs w:val="24"/>
+              </w:rPr>
+              <w:t>Fail</w:t>
+            </w:r>
+          </w:p>
+        </w:tc>
+        <w:tc>
+          <w:tcPr>
+            <w:tcW w:w="1181" w:type="dxa"/>
+            <w:shd w:val="clear" w:color="auto" w:fill="C00000"/>
+          </w:tcPr>
+          <w:p>
+            <w:pPr>
+              <w:pStyle w:val="Normal1"/>
+              <w:spacing w:after="240" w:line="240" w:lineRule="auto"/>
+              <w:jc w:val="center"/>
+              <w:rPr>
+                <w:rFonts w:ascii="Times New Roman" w:eastAsia="Times New Roman" w:hAnsi="Times New Roman" w:cs="Times New Roman"/>
+                <w:sz w:val="24"/>
+                <w:szCs w:val="24"/>
+              </w:rPr>
+            </w:pPr>
+            <w:r>
+              <w:rPr>
+                <w:rFonts w:ascii="Times New Roman" w:eastAsia="Times New Roman" w:hAnsi="Times New Roman" w:cs="Times New Roman"/>
+                <w:sz w:val="24"/>
+                <w:szCs w:val="24"/>
+              </w:rPr>
+              <w:t>Fail</w:t>
+            </w:r>
+          </w:p>
+        </w:tc>
+      </w:tr>
+      <w:tr>
+        <w:tc>
+          <w:tcPr>
+            <w:tcW w:w="4504" w:type="dxa"/>
+          </w:tcPr>
+          <w:p>
+            <w:pPr>
+              <w:pStyle w:val="Normal1"/>
+              <w:spacing w:after="240" w:line="240" w:lineRule="auto"/>
+              <w:rPr>
+                <w:rFonts w:ascii="Times New Roman" w:eastAsia="Times New Roman" w:hAnsi="Times New Roman" w:cs="Times New Roman"/>
+                <w:sz w:val="24"/>
+                <w:szCs w:val="24"/>
+              </w:rPr>
+            </w:pPr>
+            <w:r>
+              <w:rPr>
+                <w:rFonts w:ascii="Times New Roman" w:eastAsia="Times New Roman" w:hAnsi="Times New Roman" w:cs="Times New Roman"/>
+                <w:sz w:val="24"/>
+                <w:szCs w:val="24"/>
+              </w:rPr>
+              <w:t>Non-overlapping Template Matching Test</w:t>
+            </w:r>
+          </w:p>
+        </w:tc>
+        <w:tc>
+          <w:tcPr>
+            <w:tcW w:w="1244" w:type="dxa"/>
+            <w:shd w:val="clear" w:color="auto" w:fill="C00000"/>
+          </w:tcPr>
+          <w:p>
+            <w:pPr>
+              <w:pStyle w:val="Normal1"/>
+              <w:spacing w:after="240" w:line="240" w:lineRule="auto"/>
+              <w:jc w:val="center"/>
+              <w:rPr>
+                <w:rFonts w:ascii="Times New Roman" w:eastAsia="Times New Roman" w:hAnsi="Times New Roman" w:cs="Times New Roman"/>
+                <w:sz w:val="24"/>
+                <w:szCs w:val="24"/>
+              </w:rPr>
+            </w:pPr>
+            <w:r>
+              <w:rPr>
+                <w:rFonts w:ascii="Times New Roman" w:eastAsia="Times New Roman" w:hAnsi="Times New Roman" w:cs="Times New Roman"/>
+                <w:sz w:val="24"/>
+                <w:szCs w:val="24"/>
+              </w:rPr>
+              <w:t>Fail</w:t>
+            </w:r>
+          </w:p>
+        </w:tc>
+        <w:tc>
+          <w:tcPr>
+            <w:tcW w:w="1240" w:type="dxa"/>
+            <w:shd w:val="clear" w:color="auto" w:fill="C00000"/>
+          </w:tcPr>
+          <w:p>
+            <w:pPr>
+              <w:pStyle w:val="Normal1"/>
+              <w:spacing w:after="240" w:line="240" w:lineRule="auto"/>
+              <w:jc w:val="center"/>
+              <w:rPr>
+                <w:rFonts w:ascii="Times New Roman" w:eastAsia="Times New Roman" w:hAnsi="Times New Roman" w:cs="Times New Roman"/>
+                <w:sz w:val="24"/>
+                <w:szCs w:val="24"/>
+              </w:rPr>
+            </w:pPr>
+            <w:r>
+              <w:rPr>
+                <w:rFonts w:ascii="Times New Roman" w:eastAsia="Times New Roman" w:hAnsi="Times New Roman" w:cs="Times New Roman"/>
+                <w:sz w:val="24"/>
+                <w:szCs w:val="24"/>
+              </w:rPr>
+              <w:t>Fail</w:t>
+            </w:r>
+          </w:p>
+        </w:tc>
+        <w:tc>
+          <w:tcPr>
+            <w:tcW w:w="1181" w:type="dxa"/>
+            <w:shd w:val="clear" w:color="auto" w:fill="C00000"/>
+          </w:tcPr>
+          <w:p>
+            <w:pPr>
+              <w:pStyle w:val="Normal1"/>
+              <w:spacing w:after="240" w:line="240" w:lineRule="auto"/>
+              <w:jc w:val="center"/>
+              <w:rPr>
+                <w:rFonts w:ascii="Times New Roman" w:eastAsia="Times New Roman" w:hAnsi="Times New Roman" w:cs="Times New Roman"/>
+                <w:sz w:val="24"/>
+                <w:szCs w:val="24"/>
+              </w:rPr>
+            </w:pPr>
+            <w:r>
+              <w:rPr>
+                <w:rFonts w:ascii="Times New Roman" w:eastAsia="Times New Roman" w:hAnsi="Times New Roman" w:cs="Times New Roman"/>
+                <w:sz w:val="24"/>
+                <w:szCs w:val="24"/>
+              </w:rPr>
+              <w:t>Fail</w:t>
+            </w:r>
+          </w:p>
+        </w:tc>
+        <w:tc>
+          <w:tcPr>
+            <w:tcW w:w="1181" w:type="dxa"/>
+            <w:shd w:val="clear" w:color="auto" w:fill="C00000"/>
+          </w:tcPr>
+          <w:p>
+            <w:pPr>
+              <w:pStyle w:val="Normal1"/>
+              <w:spacing w:after="240" w:line="240" w:lineRule="auto"/>
+              <w:jc w:val="center"/>
+              <w:rPr>
+                <w:rFonts w:ascii="Times New Roman" w:eastAsia="Times New Roman" w:hAnsi="Times New Roman" w:cs="Times New Roman"/>
+                <w:sz w:val="24"/>
+                <w:szCs w:val="24"/>
+              </w:rPr>
+            </w:pPr>
+            <w:r>
+              <w:rPr>
+                <w:rFonts w:ascii="Times New Roman" w:eastAsia="Times New Roman" w:hAnsi="Times New Roman" w:cs="Times New Roman"/>
+                <w:sz w:val="24"/>
+                <w:szCs w:val="24"/>
+              </w:rPr>
+              <w:t>Fail</w:t>
+            </w:r>
+          </w:p>
+        </w:tc>
+      </w:tr>
+      <w:tr>
+        <w:tc>
+          <w:tcPr>
+            <w:tcW w:w="4504" w:type="dxa"/>
+          </w:tcPr>
+          <w:p>
+            <w:pPr>
+              <w:pStyle w:val="Normal1"/>
+              <w:spacing w:after="240" w:line="240" w:lineRule="auto"/>
+              <w:rPr>
+                <w:rFonts w:ascii="Times New Roman" w:eastAsia="Times New Roman" w:hAnsi="Times New Roman" w:cs="Times New Roman"/>
+                <w:sz w:val="24"/>
+                <w:szCs w:val="24"/>
+              </w:rPr>
+            </w:pPr>
+            <w:r>
+              <w:rPr>
+                <w:rFonts w:ascii="Times New Roman" w:eastAsia="Times New Roman" w:hAnsi="Times New Roman" w:cs="Times New Roman"/>
+                <w:sz w:val="24"/>
+                <w:szCs w:val="24"/>
+              </w:rPr>
+              <w:t>Overlapping Template Matching Test</w:t>
+            </w:r>
+          </w:p>
+        </w:tc>
+        <w:tc>
+          <w:tcPr>
+            <w:tcW w:w="1244" w:type="dxa"/>
+            <w:shd w:val="clear" w:color="auto" w:fill="70AD47" w:themeFill="accent6"/>
+          </w:tcPr>
+          <w:p>
+            <w:pPr>
+              <w:pStyle w:val="Normal1"/>
+              <w:spacing w:after="240" w:line="240" w:lineRule="auto"/>
+              <w:jc w:val="center"/>
+              <w:rPr>
+                <w:rFonts w:ascii="Times New Roman" w:eastAsia="Times New Roman" w:hAnsi="Times New Roman" w:cs="Times New Roman"/>
+                <w:sz w:val="24"/>
+                <w:szCs w:val="24"/>
+              </w:rPr>
+            </w:pPr>
+            <w:r>
+              <w:rPr>
+                <w:rFonts w:ascii="Times New Roman" w:eastAsia="Times New Roman" w:hAnsi="Times New Roman" w:cs="Times New Roman"/>
+                <w:sz w:val="24"/>
+                <w:szCs w:val="24"/>
+              </w:rPr>
+              <w:t>Pass</w:t>
+            </w:r>
+          </w:p>
+        </w:tc>
+        <w:tc>
+          <w:tcPr>
+            <w:tcW w:w="1240" w:type="dxa"/>
+            <w:shd w:val="clear" w:color="auto" w:fill="C00000"/>
+          </w:tcPr>
+          <w:p>
+            <w:pPr>
+              <w:pStyle w:val="Normal1"/>
+              <w:spacing w:after="240" w:line="240" w:lineRule="auto"/>
+              <w:jc w:val="center"/>
+              <w:rPr>
+                <w:rFonts w:ascii="Times New Roman" w:eastAsia="Times New Roman" w:hAnsi="Times New Roman" w:cs="Times New Roman"/>
+                <w:sz w:val="24"/>
+                <w:szCs w:val="24"/>
+              </w:rPr>
+            </w:pPr>
+            <w:r>
+              <w:rPr>
+                <w:rFonts w:ascii="Times New Roman" w:eastAsia="Times New Roman" w:hAnsi="Times New Roman" w:cs="Times New Roman"/>
+                <w:sz w:val="24"/>
+                <w:szCs w:val="24"/>
+              </w:rPr>
+              <w:t>Fail</w:t>
+            </w:r>
+          </w:p>
+        </w:tc>
+        <w:tc>
+          <w:tcPr>
+            <w:tcW w:w="1181" w:type="dxa"/>
+            <w:shd w:val="clear" w:color="auto" w:fill="70AD47" w:themeFill="accent6"/>
+          </w:tcPr>
+          <w:p>
+            <w:pPr>
+              <w:pStyle w:val="Normal1"/>
+              <w:spacing w:after="240" w:line="240" w:lineRule="auto"/>
+              <w:jc w:val="center"/>
+              <w:rPr>
+                <w:rFonts w:ascii="Times New Roman" w:eastAsia="Times New Roman" w:hAnsi="Times New Roman" w:cs="Times New Roman"/>
+                <w:sz w:val="24"/>
+                <w:szCs w:val="24"/>
+              </w:rPr>
+            </w:pPr>
+            <w:r>
+              <w:rPr>
+                <w:rFonts w:ascii="Times New Roman" w:eastAsia="Times New Roman" w:hAnsi="Times New Roman" w:cs="Times New Roman"/>
+                <w:sz w:val="24"/>
+                <w:szCs w:val="24"/>
+              </w:rPr>
+              <w:t>Pass</w:t>
+            </w:r>
+          </w:p>
+        </w:tc>
+        <w:tc>
+          <w:tcPr>
+            <w:tcW w:w="1181" w:type="dxa"/>
+            <w:shd w:val="clear" w:color="auto" w:fill="70AD47" w:themeFill="accent6"/>
+          </w:tcPr>
+          <w:p>
+            <w:pPr>
+              <w:pStyle w:val="Normal1"/>
+              <w:spacing w:after="240" w:line="240" w:lineRule="auto"/>
+              <w:jc w:val="center"/>
+              <w:rPr>
+                <w:rFonts w:ascii="Times New Roman" w:eastAsia="Times New Roman" w:hAnsi="Times New Roman" w:cs="Times New Roman"/>
+                <w:sz w:val="24"/>
+                <w:szCs w:val="24"/>
+              </w:rPr>
+            </w:pPr>
+            <w:r>
+              <w:rPr>
+                <w:rFonts w:ascii="Times New Roman" w:eastAsia="Times New Roman" w:hAnsi="Times New Roman" w:cs="Times New Roman"/>
+                <w:sz w:val="24"/>
+                <w:szCs w:val="24"/>
+              </w:rPr>
+              <w:t>Pass</w:t>
+            </w:r>
+          </w:p>
+        </w:tc>
+      </w:tr>
+      <w:tr>
+        <w:tc>
+          <w:tcPr>
+            <w:tcW w:w="4504" w:type="dxa"/>
+          </w:tcPr>
+          <w:p>
+            <w:pPr>
+              <w:pStyle w:val="Normal1"/>
+              <w:spacing w:after="240" w:line="240" w:lineRule="auto"/>
+              <w:rPr>
+                <w:rFonts w:ascii="Times New Roman" w:eastAsia="Times New Roman" w:hAnsi="Times New Roman" w:cs="Times New Roman"/>
+                <w:sz w:val="24"/>
+                <w:szCs w:val="24"/>
+              </w:rPr>
+            </w:pPr>
+            <w:r>
+              <w:rPr>
+                <w:rFonts w:ascii="Times New Roman" w:eastAsia="Times New Roman" w:hAnsi="Times New Roman" w:cs="Times New Roman"/>
+                <w:sz w:val="24"/>
+                <w:szCs w:val="24"/>
+              </w:rPr>
+              <w:t>Maurer’s Universal Statistical Test</w:t>
+            </w:r>
+          </w:p>
+        </w:tc>
+        <w:tc>
+          <w:tcPr>
+            <w:tcW w:w="1244" w:type="dxa"/>
+            <w:shd w:val="clear" w:color="auto" w:fill="70AD47" w:themeFill="accent6"/>
+          </w:tcPr>
+          <w:p>
+            <w:pPr>
+              <w:pStyle w:val="Normal1"/>
+              <w:spacing w:after="240" w:line="240" w:lineRule="auto"/>
+              <w:jc w:val="center"/>
+              <w:rPr>
+                <w:rFonts w:ascii="Times New Roman" w:eastAsia="Times New Roman" w:hAnsi="Times New Roman" w:cs="Times New Roman"/>
+                <w:sz w:val="24"/>
+                <w:szCs w:val="24"/>
+              </w:rPr>
+            </w:pPr>
+            <w:r>
+              <w:rPr>
+                <w:rFonts w:ascii="Times New Roman" w:eastAsia="Times New Roman" w:hAnsi="Times New Roman" w:cs="Times New Roman"/>
+                <w:sz w:val="24"/>
+                <w:szCs w:val="24"/>
+              </w:rPr>
+              <w:t>Pass</w:t>
+            </w:r>
+          </w:p>
+        </w:tc>
+        <w:tc>
+          <w:tcPr>
+            <w:tcW w:w="1240" w:type="dxa"/>
+            <w:shd w:val="clear" w:color="auto" w:fill="70AD47" w:themeFill="accent6"/>
+          </w:tcPr>
+          <w:p>
+            <w:pPr>
+              <w:pStyle w:val="Normal1"/>
+              <w:spacing w:after="240" w:line="240" w:lineRule="auto"/>
+              <w:jc w:val="center"/>
+              <w:rPr>
+                <w:rFonts w:ascii="Times New Roman" w:eastAsia="Times New Roman" w:hAnsi="Times New Roman" w:cs="Times New Roman"/>
+                <w:sz w:val="24"/>
+                <w:szCs w:val="24"/>
+              </w:rPr>
+            </w:pPr>
+            <w:r>
+              <w:rPr>
+                <w:rFonts w:ascii="Times New Roman" w:eastAsia="Times New Roman" w:hAnsi="Times New Roman" w:cs="Times New Roman"/>
+                <w:sz w:val="24"/>
+                <w:szCs w:val="24"/>
+              </w:rPr>
+              <w:t>Pass</w:t>
+            </w:r>
+          </w:p>
+        </w:tc>
+        <w:tc>
+          <w:tcPr>
+            <w:tcW w:w="1181" w:type="dxa"/>
+            <w:shd w:val="clear" w:color="auto" w:fill="70AD47" w:themeFill="accent6"/>
+          </w:tcPr>
+          <w:p>
+            <w:pPr>
+              <w:pStyle w:val="Normal1"/>
+              <w:spacing w:after="240" w:line="240" w:lineRule="auto"/>
+              <w:jc w:val="center"/>
+              <w:rPr>
+                <w:rFonts w:ascii="Times New Roman" w:eastAsia="Times New Roman" w:hAnsi="Times New Roman" w:cs="Times New Roman"/>
+                <w:sz w:val="24"/>
+                <w:szCs w:val="24"/>
+              </w:rPr>
+            </w:pPr>
+            <w:r>
+              <w:rPr>
+                <w:rFonts w:ascii="Times New Roman" w:eastAsia="Times New Roman" w:hAnsi="Times New Roman" w:cs="Times New Roman"/>
+                <w:sz w:val="24"/>
+                <w:szCs w:val="24"/>
+              </w:rPr>
+              <w:t>Pass</w:t>
+            </w:r>
+          </w:p>
+        </w:tc>
+        <w:tc>
+          <w:tcPr>
+            <w:tcW w:w="1181" w:type="dxa"/>
+            <w:shd w:val="clear" w:color="auto" w:fill="70AD47" w:themeFill="accent6"/>
+          </w:tcPr>
+          <w:p>
+            <w:pPr>
+              <w:pStyle w:val="Normal1"/>
+              <w:spacing w:after="240" w:line="240" w:lineRule="auto"/>
+              <w:jc w:val="center"/>
+              <w:rPr>
+                <w:rFonts w:ascii="Times New Roman" w:eastAsia="Times New Roman" w:hAnsi="Times New Roman" w:cs="Times New Roman"/>
+                <w:sz w:val="24"/>
+                <w:szCs w:val="24"/>
+              </w:rPr>
+            </w:pPr>
+            <w:r>
+              <w:rPr>
+                <w:rFonts w:ascii="Times New Roman" w:eastAsia="Times New Roman" w:hAnsi="Times New Roman" w:cs="Times New Roman"/>
+                <w:sz w:val="24"/>
+                <w:szCs w:val="24"/>
+              </w:rPr>
+              <w:t>Pass</w:t>
+            </w:r>
+          </w:p>
+        </w:tc>
+      </w:tr>
+      <w:tr>
+        <w:tc>
+          <w:tcPr>
+            <w:tcW w:w="4504" w:type="dxa"/>
+          </w:tcPr>
+          <w:p>
+            <w:pPr>
+              <w:pStyle w:val="Normal1"/>
+              <w:spacing w:after="240" w:line="240" w:lineRule="auto"/>
+              <w:rPr>
+                <w:rFonts w:ascii="Times New Roman" w:eastAsia="Times New Roman" w:hAnsi="Times New Roman" w:cs="Times New Roman"/>
+                <w:sz w:val="24"/>
+                <w:szCs w:val="24"/>
+              </w:rPr>
+            </w:pPr>
+            <w:r>
+              <w:rPr>
+                <w:rFonts w:ascii="Times New Roman" w:eastAsia="Times New Roman" w:hAnsi="Times New Roman" w:cs="Times New Roman"/>
+                <w:sz w:val="24"/>
+                <w:szCs w:val="24"/>
+              </w:rPr>
+              <w:t>Linear Complexity Test</w:t>
+            </w:r>
+          </w:p>
+        </w:tc>
+        <w:tc>
+          <w:tcPr>
+            <w:tcW w:w="1244" w:type="dxa"/>
+            <w:shd w:val="clear" w:color="auto" w:fill="70AD47" w:themeFill="accent6"/>
+          </w:tcPr>
+          <w:p>
+            <w:pPr>
+              <w:pStyle w:val="Normal1"/>
+              <w:spacing w:after="240" w:line="240" w:lineRule="auto"/>
+              <w:jc w:val="center"/>
+              <w:rPr>
+                <w:rFonts w:ascii="Times New Roman" w:eastAsia="Times New Roman" w:hAnsi="Times New Roman" w:cs="Times New Roman"/>
+                <w:sz w:val="24"/>
+                <w:szCs w:val="24"/>
+              </w:rPr>
+            </w:pPr>
+            <w:r>
+              <w:rPr>
+                <w:rFonts w:ascii="Times New Roman" w:eastAsia="Times New Roman" w:hAnsi="Times New Roman" w:cs="Times New Roman"/>
+                <w:sz w:val="24"/>
+                <w:szCs w:val="24"/>
+              </w:rPr>
+              <w:t>Pass</w:t>
+            </w:r>
+          </w:p>
+        </w:tc>
+        <w:tc>
+          <w:tcPr>
+            <w:tcW w:w="1240" w:type="dxa"/>
+            <w:shd w:val="clear" w:color="auto" w:fill="C00000"/>
+          </w:tcPr>
+          <w:p>
+            <w:pPr>
+              <w:pStyle w:val="Normal1"/>
+              <w:spacing w:after="240" w:line="240" w:lineRule="auto"/>
+              <w:jc w:val="center"/>
+              <w:rPr>
+                <w:rFonts w:ascii="Times New Roman" w:eastAsia="Times New Roman" w:hAnsi="Times New Roman" w:cs="Times New Roman"/>
+                <w:color w:val="auto"/>
+                <w:sz w:val="24"/>
+                <w:szCs w:val="24"/>
+              </w:rPr>
+            </w:pPr>
+            <w:r>
+              <w:rPr>
+                <w:rFonts w:ascii="Times New Roman" w:eastAsia="Times New Roman" w:hAnsi="Times New Roman" w:cs="Times New Roman"/>
+                <w:sz w:val="24"/>
+                <w:szCs w:val="24"/>
+              </w:rPr>
+              <w:t>Fail</w:t>
+            </w:r>
+          </w:p>
+        </w:tc>
+        <w:tc>
+          <w:tcPr>
+            <w:tcW w:w="1181" w:type="dxa"/>
+            <w:shd w:val="clear" w:color="auto" w:fill="C00000"/>
+          </w:tcPr>
+          <w:p>
+            <w:pPr>
+              <w:pStyle w:val="Normal1"/>
+              <w:spacing w:after="240" w:line="240" w:lineRule="auto"/>
+              <w:jc w:val="center"/>
+              <w:rPr>
+                <w:rFonts w:ascii="Times New Roman" w:eastAsia="Times New Roman" w:hAnsi="Times New Roman" w:cs="Times New Roman"/>
+                <w:color w:val="auto"/>
+                <w:sz w:val="24"/>
+                <w:szCs w:val="24"/>
+              </w:rPr>
+            </w:pPr>
+            <w:r>
+              <w:rPr>
+                <w:rFonts w:ascii="Times New Roman" w:eastAsia="Times New Roman" w:hAnsi="Times New Roman" w:cs="Times New Roman"/>
+                <w:sz w:val="24"/>
+                <w:szCs w:val="24"/>
+              </w:rPr>
+              <w:t>Fail</w:t>
+            </w:r>
+          </w:p>
+        </w:tc>
+        <w:tc>
+          <w:tcPr>
+            <w:tcW w:w="1181" w:type="dxa"/>
+            <w:shd w:val="clear" w:color="auto" w:fill="70AD47" w:themeFill="accent6"/>
+          </w:tcPr>
+          <w:p>
+            <w:pPr>
+              <w:pStyle w:val="Normal1"/>
+              <w:spacing w:after="240" w:line="240" w:lineRule="auto"/>
+              <w:jc w:val="center"/>
+              <w:rPr>
+                <w:rFonts w:ascii="Times New Roman" w:eastAsia="Times New Roman" w:hAnsi="Times New Roman" w:cs="Times New Roman"/>
+                <w:color w:val="auto"/>
+                <w:sz w:val="24"/>
+                <w:szCs w:val="24"/>
+              </w:rPr>
+            </w:pPr>
+            <w:r>
+              <w:rPr>
+                <w:rFonts w:ascii="Times New Roman" w:eastAsia="Times New Roman" w:hAnsi="Times New Roman" w:cs="Times New Roman"/>
+                <w:sz w:val="24"/>
+                <w:szCs w:val="24"/>
+              </w:rPr>
+              <w:t>Pass</w:t>
+            </w:r>
+          </w:p>
+        </w:tc>
+      </w:tr>
+      <w:tr>
+        <w:tc>
+          <w:tcPr>
+            <w:tcW w:w="4504" w:type="dxa"/>
+          </w:tcPr>
+          <w:p>
+            <w:pPr>
+              <w:pStyle w:val="Normal1"/>
+              <w:spacing w:after="240" w:line="240" w:lineRule="auto"/>
+              <w:rPr>
+                <w:rFonts w:ascii="Times New Roman" w:eastAsia="Times New Roman" w:hAnsi="Times New Roman" w:cs="Times New Roman"/>
+                <w:sz w:val="24"/>
+                <w:szCs w:val="24"/>
+              </w:rPr>
+            </w:pPr>
+            <w:r>
+              <w:rPr>
+                <w:rFonts w:ascii="Times New Roman" w:eastAsia="Times New Roman" w:hAnsi="Times New Roman" w:cs="Times New Roman"/>
+                <w:sz w:val="24"/>
+                <w:szCs w:val="24"/>
+              </w:rPr>
+              <w:t>Serial Test</w:t>
+            </w:r>
+          </w:p>
+        </w:tc>
+        <w:tc>
+          <w:tcPr>
+            <w:tcW w:w="1244" w:type="dxa"/>
+            <w:shd w:val="clear" w:color="auto" w:fill="C00000"/>
+          </w:tcPr>
+          <w:p>
+            <w:pPr>
+              <w:pStyle w:val="Normal1"/>
+              <w:spacing w:after="240" w:line="240" w:lineRule="auto"/>
+              <w:jc w:val="center"/>
+              <w:rPr>
+                <w:rFonts w:ascii="Times New Roman" w:eastAsia="Times New Roman" w:hAnsi="Times New Roman" w:cs="Times New Roman"/>
+                <w:sz w:val="24"/>
+                <w:szCs w:val="24"/>
+              </w:rPr>
+            </w:pPr>
+            <w:r>
+              <w:rPr>
+                <w:rFonts w:ascii="Times New Roman" w:eastAsia="Times New Roman" w:hAnsi="Times New Roman" w:cs="Times New Roman"/>
+                <w:sz w:val="24"/>
+                <w:szCs w:val="24"/>
+              </w:rPr>
+              <w:t>Fail</w:t>
+            </w:r>
+          </w:p>
+        </w:tc>
+        <w:tc>
+          <w:tcPr>
+            <w:tcW w:w="1240" w:type="dxa"/>
+            <w:shd w:val="clear" w:color="auto" w:fill="C00000"/>
+          </w:tcPr>
+          <w:p>
+            <w:pPr>
+              <w:pStyle w:val="Normal1"/>
+              <w:spacing w:after="240" w:line="240" w:lineRule="auto"/>
+              <w:jc w:val="center"/>
+              <w:rPr>
+                <w:rFonts w:ascii="Times New Roman" w:eastAsia="Times New Roman" w:hAnsi="Times New Roman" w:cs="Times New Roman"/>
+                <w:sz w:val="24"/>
+                <w:szCs w:val="24"/>
+              </w:rPr>
+            </w:pPr>
+            <w:r>
+              <w:rPr>
+                <w:rFonts w:ascii="Times New Roman" w:eastAsia="Times New Roman" w:hAnsi="Times New Roman" w:cs="Times New Roman"/>
+                <w:sz w:val="24"/>
+                <w:szCs w:val="24"/>
+              </w:rPr>
+              <w:t>Fail</w:t>
+            </w:r>
+          </w:p>
+        </w:tc>
+        <w:tc>
+          <w:tcPr>
+            <w:tcW w:w="1181" w:type="dxa"/>
+            <w:shd w:val="clear" w:color="auto" w:fill="C00000"/>
+          </w:tcPr>
+          <w:p>
+            <w:pPr>
+              <w:pStyle w:val="Normal1"/>
+              <w:spacing w:after="240" w:line="240" w:lineRule="auto"/>
+              <w:jc w:val="center"/>
+              <w:rPr>
+                <w:rFonts w:ascii="Times New Roman" w:eastAsia="Times New Roman" w:hAnsi="Times New Roman" w:cs="Times New Roman"/>
+                <w:sz w:val="24"/>
+                <w:szCs w:val="24"/>
+              </w:rPr>
+            </w:pPr>
+            <w:r>
+              <w:rPr>
+                <w:rFonts w:ascii="Times New Roman" w:eastAsia="Times New Roman" w:hAnsi="Times New Roman" w:cs="Times New Roman"/>
+                <w:sz w:val="24"/>
+                <w:szCs w:val="24"/>
+              </w:rPr>
+              <w:t>Fail</w:t>
+            </w:r>
+          </w:p>
+        </w:tc>
+        <w:tc>
+          <w:tcPr>
+            <w:tcW w:w="1181" w:type="dxa"/>
+            <w:shd w:val="clear" w:color="auto" w:fill="C00000"/>
+          </w:tcPr>
+          <w:p>
+            <w:pPr>
+              <w:pStyle w:val="Normal1"/>
+              <w:spacing w:after="240" w:line="240" w:lineRule="auto"/>
+              <w:jc w:val="center"/>
+              <w:rPr>
+                <w:rFonts w:ascii="Times New Roman" w:eastAsia="Times New Roman" w:hAnsi="Times New Roman" w:cs="Times New Roman"/>
+                <w:sz w:val="24"/>
+                <w:szCs w:val="24"/>
+              </w:rPr>
+            </w:pPr>
+            <w:r>
+              <w:rPr>
+                <w:rFonts w:ascii="Times New Roman" w:eastAsia="Times New Roman" w:hAnsi="Times New Roman" w:cs="Times New Roman"/>
+                <w:sz w:val="24"/>
+                <w:szCs w:val="24"/>
+              </w:rPr>
+              <w:t>Fail</w:t>
+            </w:r>
+          </w:p>
+        </w:tc>
+      </w:tr>
+      <w:tr>
+        <w:tc>
+          <w:tcPr>
+            <w:tcW w:w="4504" w:type="dxa"/>
+          </w:tcPr>
+          <w:p>
+            <w:pPr>
+              <w:pStyle w:val="Normal1"/>
+              <w:spacing w:after="240" w:line="240" w:lineRule="auto"/>
+              <w:rPr>
+                <w:rFonts w:ascii="Times New Roman" w:eastAsia="Times New Roman" w:hAnsi="Times New Roman" w:cs="Times New Roman"/>
+                <w:sz w:val="24"/>
+                <w:szCs w:val="24"/>
+              </w:rPr>
+            </w:pPr>
+            <w:r>
+              <w:rPr>
+                <w:rFonts w:ascii="Times New Roman" w:eastAsia="Times New Roman" w:hAnsi="Times New Roman" w:cs="Times New Roman"/>
+                <w:sz w:val="24"/>
+                <w:szCs w:val="24"/>
+              </w:rPr>
+              <w:t>Approximate Entropy Test</w:t>
+            </w:r>
+          </w:p>
+        </w:tc>
+        <w:tc>
+          <w:tcPr>
+            <w:tcW w:w="1244" w:type="dxa"/>
+            <w:shd w:val="clear" w:color="auto" w:fill="C00000"/>
+          </w:tcPr>
+          <w:p>
+            <w:pPr>
+              <w:pStyle w:val="Normal1"/>
+              <w:spacing w:after="240" w:line="240" w:lineRule="auto"/>
+              <w:jc w:val="center"/>
+              <w:rPr>
+                <w:rFonts w:ascii="Times New Roman" w:eastAsia="Times New Roman" w:hAnsi="Times New Roman" w:cs="Times New Roman"/>
+                <w:sz w:val="24"/>
+                <w:szCs w:val="24"/>
+              </w:rPr>
+            </w:pPr>
+            <w:r>
+              <w:rPr>
+                <w:rFonts w:ascii="Times New Roman" w:eastAsia="Times New Roman" w:hAnsi="Times New Roman" w:cs="Times New Roman"/>
+                <w:sz w:val="24"/>
+                <w:szCs w:val="24"/>
+              </w:rPr>
+              <w:t>Fail</w:t>
+            </w:r>
+          </w:p>
+        </w:tc>
+        <w:tc>
+          <w:tcPr>
+            <w:tcW w:w="1240" w:type="dxa"/>
+            <w:shd w:val="clear" w:color="auto" w:fill="C00000"/>
+          </w:tcPr>
+          <w:p>
+            <w:pPr>
+              <w:pStyle w:val="Normal1"/>
+              <w:spacing w:after="240" w:line="240" w:lineRule="auto"/>
+              <w:jc w:val="center"/>
+              <w:rPr>
+                <w:rFonts w:ascii="Times New Roman" w:eastAsia="Times New Roman" w:hAnsi="Times New Roman" w:cs="Times New Roman"/>
+                <w:sz w:val="24"/>
+                <w:szCs w:val="24"/>
+              </w:rPr>
+            </w:pPr>
+            <w:r>
+              <w:rPr>
+                <w:rFonts w:ascii="Times New Roman" w:eastAsia="Times New Roman" w:hAnsi="Times New Roman" w:cs="Times New Roman"/>
+                <w:sz w:val="24"/>
+                <w:szCs w:val="24"/>
+              </w:rPr>
+              <w:t>Fail</w:t>
+            </w:r>
+          </w:p>
+        </w:tc>
+        <w:tc>
+          <w:tcPr>
+            <w:tcW w:w="1181" w:type="dxa"/>
+            <w:shd w:val="clear" w:color="auto" w:fill="C00000"/>
+          </w:tcPr>
+          <w:p>
+            <w:pPr>
+              <w:pStyle w:val="Normal1"/>
+              <w:spacing w:after="240" w:line="240" w:lineRule="auto"/>
+              <w:jc w:val="center"/>
+              <w:rPr>
+                <w:rFonts w:ascii="Times New Roman" w:eastAsia="Times New Roman" w:hAnsi="Times New Roman" w:cs="Times New Roman"/>
+                <w:sz w:val="24"/>
+                <w:szCs w:val="24"/>
+              </w:rPr>
+            </w:pPr>
+            <w:r>
+              <w:rPr>
+                <w:rFonts w:ascii="Times New Roman" w:eastAsia="Times New Roman" w:hAnsi="Times New Roman" w:cs="Times New Roman"/>
+                <w:sz w:val="24"/>
+                <w:szCs w:val="24"/>
+              </w:rPr>
+              <w:t>Fail</w:t>
+            </w:r>
+          </w:p>
+        </w:tc>
+        <w:tc>
+          <w:tcPr>
+            <w:tcW w:w="1181" w:type="dxa"/>
+            <w:shd w:val="clear" w:color="auto" w:fill="C00000"/>
+          </w:tcPr>
+          <w:p>
+            <w:pPr>
+              <w:pStyle w:val="Normal1"/>
+              <w:spacing w:after="240" w:line="240" w:lineRule="auto"/>
+              <w:jc w:val="center"/>
+              <w:rPr>
+                <w:rFonts w:ascii="Times New Roman" w:eastAsia="Times New Roman" w:hAnsi="Times New Roman" w:cs="Times New Roman"/>
+                <w:sz w:val="24"/>
+                <w:szCs w:val="24"/>
+              </w:rPr>
+            </w:pPr>
+            <w:r>
+              <w:rPr>
+                <w:rFonts w:ascii="Times New Roman" w:eastAsia="Times New Roman" w:hAnsi="Times New Roman" w:cs="Times New Roman"/>
+                <w:sz w:val="24"/>
+                <w:szCs w:val="24"/>
+              </w:rPr>
+              <w:t>Fail</w:t>
+            </w:r>
+          </w:p>
+        </w:tc>
+      </w:tr>
+      <w:tr>
+        <w:tc>
+          <w:tcPr>
+            <w:tcW w:w="4504" w:type="dxa"/>
+          </w:tcPr>
+          <w:p>
+            <w:pPr>
+              <w:pStyle w:val="Normal1"/>
+              <w:spacing w:after="240" w:line="240" w:lineRule="auto"/>
+              <w:rPr>
+                <w:rFonts w:ascii="Times New Roman" w:eastAsia="Times New Roman" w:hAnsi="Times New Roman" w:cs="Times New Roman"/>
+                <w:sz w:val="24"/>
+                <w:szCs w:val="24"/>
+              </w:rPr>
+            </w:pPr>
+            <w:r>
+              <w:rPr>
+                <w:rFonts w:ascii="Times New Roman" w:eastAsia="Times New Roman" w:hAnsi="Times New Roman" w:cs="Times New Roman"/>
+                <w:sz w:val="24"/>
+                <w:szCs w:val="24"/>
+              </w:rPr>
+              <w:t>Cumulative Sums Test</w:t>
+            </w:r>
+          </w:p>
+        </w:tc>
+        <w:tc>
+          <w:tcPr>
+            <w:tcW w:w="1244" w:type="dxa"/>
+            <w:shd w:val="clear" w:color="auto" w:fill="C00000"/>
+          </w:tcPr>
+          <w:p>
+            <w:pPr>
+              <w:pStyle w:val="Normal1"/>
+              <w:spacing w:after="240" w:line="240" w:lineRule="auto"/>
+              <w:jc w:val="center"/>
+              <w:rPr>
+                <w:rFonts w:ascii="Times New Roman" w:eastAsia="Times New Roman" w:hAnsi="Times New Roman" w:cs="Times New Roman"/>
+                <w:sz w:val="24"/>
+                <w:szCs w:val="24"/>
+              </w:rPr>
+            </w:pPr>
+            <w:r>
+              <w:rPr>
+                <w:rFonts w:ascii="Times New Roman" w:eastAsia="Times New Roman" w:hAnsi="Times New Roman" w:cs="Times New Roman"/>
+                <w:sz w:val="24"/>
+                <w:szCs w:val="24"/>
+              </w:rPr>
+              <w:t>Fail</w:t>
+            </w:r>
+          </w:p>
+        </w:tc>
+        <w:tc>
+          <w:tcPr>
+            <w:tcW w:w="1240" w:type="dxa"/>
+            <w:shd w:val="clear" w:color="auto" w:fill="C00000"/>
+          </w:tcPr>
+          <w:p>
+            <w:pPr>
+              <w:pStyle w:val="Normal1"/>
+              <w:spacing w:after="240" w:line="240" w:lineRule="auto"/>
+              <w:jc w:val="center"/>
+              <w:rPr>
+                <w:rFonts w:ascii="Times New Roman" w:eastAsia="Times New Roman" w:hAnsi="Times New Roman" w:cs="Times New Roman"/>
+                <w:sz w:val="24"/>
+                <w:szCs w:val="24"/>
+              </w:rPr>
+            </w:pPr>
+            <w:r>
+              <w:rPr>
+                <w:rFonts w:ascii="Times New Roman" w:eastAsia="Times New Roman" w:hAnsi="Times New Roman" w:cs="Times New Roman"/>
+                <w:sz w:val="24"/>
+                <w:szCs w:val="24"/>
+              </w:rPr>
+              <w:t>Fail</w:t>
+            </w:r>
+          </w:p>
+        </w:tc>
+        <w:tc>
+          <w:tcPr>
+            <w:tcW w:w="1181" w:type="dxa"/>
+            <w:shd w:val="clear" w:color="auto" w:fill="C00000"/>
+          </w:tcPr>
+          <w:p>
+            <w:pPr>
+              <w:pStyle w:val="Normal1"/>
+              <w:spacing w:after="240" w:line="240" w:lineRule="auto"/>
+              <w:jc w:val="center"/>
+              <w:rPr>
+                <w:rFonts w:ascii="Times New Roman" w:eastAsia="Times New Roman" w:hAnsi="Times New Roman" w:cs="Times New Roman"/>
+                <w:sz w:val="24"/>
+                <w:szCs w:val="24"/>
+              </w:rPr>
+            </w:pPr>
+            <w:r>
+              <w:rPr>
+                <w:rFonts w:ascii="Times New Roman" w:eastAsia="Times New Roman" w:hAnsi="Times New Roman" w:cs="Times New Roman"/>
+                <w:sz w:val="24"/>
+                <w:szCs w:val="24"/>
+              </w:rPr>
+              <w:t>Fail</w:t>
+            </w:r>
+          </w:p>
+        </w:tc>
+        <w:tc>
+          <w:tcPr>
+            <w:tcW w:w="1181" w:type="dxa"/>
+            <w:shd w:val="clear" w:color="auto" w:fill="C00000"/>
+          </w:tcPr>
+          <w:p>
+            <w:pPr>
+              <w:pStyle w:val="Normal1"/>
+              <w:spacing w:after="240" w:line="240" w:lineRule="auto"/>
+              <w:jc w:val="center"/>
+              <w:rPr>
+                <w:rFonts w:ascii="Times New Roman" w:eastAsia="Times New Roman" w:hAnsi="Times New Roman" w:cs="Times New Roman"/>
+                <w:sz w:val="24"/>
+                <w:szCs w:val="24"/>
+              </w:rPr>
+            </w:pPr>
+            <w:r>
+              <w:rPr>
+                <w:rFonts w:ascii="Times New Roman" w:eastAsia="Times New Roman" w:hAnsi="Times New Roman" w:cs="Times New Roman"/>
+                <w:sz w:val="24"/>
+                <w:szCs w:val="24"/>
+              </w:rPr>
+              <w:t>Fail</w:t>
+            </w:r>
+          </w:p>
+        </w:tc>
+      </w:tr>
+      <w:tr>
+        <w:tc>
+          <w:tcPr>
+            <w:tcW w:w="4504" w:type="dxa"/>
+          </w:tcPr>
+          <w:p>
+            <w:pPr>
+              <w:pStyle w:val="Normal1"/>
+              <w:spacing w:after="240" w:line="240" w:lineRule="auto"/>
+              <w:rPr>
+                <w:rFonts w:ascii="Times New Roman" w:eastAsia="Times New Roman" w:hAnsi="Times New Roman" w:cs="Times New Roman"/>
+                <w:sz w:val="24"/>
+                <w:szCs w:val="24"/>
+              </w:rPr>
+            </w:pPr>
+            <w:r>
+              <w:rPr>
+                <w:rFonts w:ascii="Times New Roman" w:eastAsia="Times New Roman" w:hAnsi="Times New Roman" w:cs="Times New Roman"/>
+                <w:sz w:val="24"/>
+                <w:szCs w:val="24"/>
+              </w:rPr>
+              <w:t>Random Excursions Test</w:t>
+            </w:r>
+          </w:p>
+        </w:tc>
+        <w:tc>
+          <w:tcPr>
+            <w:tcW w:w="1244" w:type="dxa"/>
+            <w:shd w:val="clear" w:color="auto" w:fill="70AD47" w:themeFill="accent6"/>
+          </w:tcPr>
+          <w:p>
+            <w:pPr>
+              <w:pStyle w:val="Normal1"/>
+              <w:spacing w:after="240" w:line="240" w:lineRule="auto"/>
+              <w:jc w:val="center"/>
+              <w:rPr>
+                <w:rFonts w:ascii="Times New Roman" w:eastAsia="Times New Roman" w:hAnsi="Times New Roman" w:cs="Times New Roman"/>
+                <w:sz w:val="24"/>
+                <w:szCs w:val="24"/>
+              </w:rPr>
+            </w:pPr>
+            <w:r>
+              <w:rPr>
+                <w:rFonts w:ascii="Times New Roman" w:eastAsia="Times New Roman" w:hAnsi="Times New Roman" w:cs="Times New Roman"/>
+                <w:sz w:val="24"/>
+                <w:szCs w:val="24"/>
+              </w:rPr>
+              <w:t>Pass</w:t>
+            </w:r>
+          </w:p>
+        </w:tc>
+        <w:tc>
+          <w:tcPr>
+            <w:tcW w:w="1240" w:type="dxa"/>
+            <w:shd w:val="clear" w:color="auto" w:fill="70AD47" w:themeFill="accent6"/>
+          </w:tcPr>
+          <w:p>
+            <w:pPr>
+              <w:pStyle w:val="Normal1"/>
+              <w:spacing w:after="240" w:line="240" w:lineRule="auto"/>
+              <w:jc w:val="center"/>
+              <w:rPr>
+                <w:rFonts w:ascii="Times New Roman" w:eastAsia="Times New Roman" w:hAnsi="Times New Roman" w:cs="Times New Roman"/>
+                <w:sz w:val="24"/>
+                <w:szCs w:val="24"/>
+              </w:rPr>
+            </w:pPr>
+            <w:r>
+              <w:rPr>
+                <w:rFonts w:ascii="Times New Roman" w:eastAsia="Times New Roman" w:hAnsi="Times New Roman" w:cs="Times New Roman"/>
+                <w:sz w:val="24"/>
+                <w:szCs w:val="24"/>
+              </w:rPr>
+              <w:t>Pass</w:t>
+            </w:r>
+          </w:p>
+        </w:tc>
+        <w:tc>
+          <w:tcPr>
+            <w:tcW w:w="1181" w:type="dxa"/>
+            <w:shd w:val="clear" w:color="auto" w:fill="70AD47" w:themeFill="accent6"/>
+          </w:tcPr>
+          <w:p>
+            <w:pPr>
+              <w:pStyle w:val="Normal1"/>
+              <w:spacing w:after="240" w:line="240" w:lineRule="auto"/>
+              <w:jc w:val="center"/>
+              <w:rPr>
+                <w:rFonts w:ascii="Times New Roman" w:eastAsia="Times New Roman" w:hAnsi="Times New Roman" w:cs="Times New Roman"/>
+                <w:sz w:val="24"/>
+                <w:szCs w:val="24"/>
+              </w:rPr>
+            </w:pPr>
+            <w:r>
+              <w:rPr>
+                <w:rFonts w:ascii="Times New Roman" w:eastAsia="Times New Roman" w:hAnsi="Times New Roman" w:cs="Times New Roman"/>
+                <w:sz w:val="24"/>
+                <w:szCs w:val="24"/>
+              </w:rPr>
+              <w:t>Pass</w:t>
+            </w:r>
+          </w:p>
+        </w:tc>
+        <w:tc>
+          <w:tcPr>
+            <w:tcW w:w="1181" w:type="dxa"/>
+            <w:shd w:val="clear" w:color="auto" w:fill="70AD47" w:themeFill="accent6"/>
+          </w:tcPr>
+          <w:p>
+            <w:pPr>
+              <w:pStyle w:val="Normal1"/>
+              <w:spacing w:after="240" w:line="240" w:lineRule="auto"/>
+              <w:jc w:val="center"/>
+              <w:rPr>
+                <w:rFonts w:ascii="Times New Roman" w:eastAsia="Times New Roman" w:hAnsi="Times New Roman" w:cs="Times New Roman"/>
+                <w:sz w:val="24"/>
+                <w:szCs w:val="24"/>
+              </w:rPr>
+            </w:pPr>
+            <w:r>
+              <w:rPr>
+                <w:rFonts w:ascii="Times New Roman" w:eastAsia="Times New Roman" w:hAnsi="Times New Roman" w:cs="Times New Roman"/>
+                <w:sz w:val="24"/>
+                <w:szCs w:val="24"/>
+              </w:rPr>
+              <w:t>Pass</w:t>
+            </w:r>
+          </w:p>
+        </w:tc>
+      </w:tr>
+      <w:tr>
+        <w:tc>
+          <w:tcPr>
+            <w:tcW w:w="4504" w:type="dxa"/>
+          </w:tcPr>
+          <w:p>
+            <w:pPr>
+              <w:pStyle w:val="Normal1"/>
+              <w:spacing w:after="240" w:line="240" w:lineRule="auto"/>
+              <w:rPr>
+                <w:rFonts w:ascii="Times New Roman" w:eastAsia="Times New Roman" w:hAnsi="Times New Roman" w:cs="Times New Roman"/>
+                <w:sz w:val="24"/>
+                <w:szCs w:val="24"/>
+              </w:rPr>
+            </w:pPr>
+            <w:r>
+              <w:rPr>
+                <w:rFonts w:ascii="Times New Roman" w:eastAsia="Times New Roman" w:hAnsi="Times New Roman" w:cs="Times New Roman"/>
+                <w:sz w:val="24"/>
+                <w:szCs w:val="24"/>
+              </w:rPr>
+              <w:lastRenderedPageBreak/>
+              <w:t>Random Excursions Variant Test</w:t>
+            </w:r>
+          </w:p>
+        </w:tc>
+        <w:tc>
+          <w:tcPr>
+            <w:tcW w:w="1244" w:type="dxa"/>
+            <w:shd w:val="clear" w:color="auto" w:fill="70AD47" w:themeFill="accent6"/>
+          </w:tcPr>
+          <w:p>
+            <w:pPr>
+              <w:pStyle w:val="Normal1"/>
+              <w:spacing w:after="240" w:line="240" w:lineRule="auto"/>
+              <w:jc w:val="center"/>
+              <w:rPr>
+                <w:rFonts w:ascii="Times New Roman" w:eastAsia="Times New Roman" w:hAnsi="Times New Roman" w:cs="Times New Roman"/>
+                <w:sz w:val="24"/>
+                <w:szCs w:val="24"/>
+              </w:rPr>
+            </w:pPr>
+            <w:r>
+              <w:rPr>
+                <w:rFonts w:ascii="Times New Roman" w:eastAsia="Times New Roman" w:hAnsi="Times New Roman" w:cs="Times New Roman"/>
+                <w:sz w:val="24"/>
+                <w:szCs w:val="24"/>
+              </w:rPr>
+              <w:t>Pass</w:t>
+            </w:r>
+          </w:p>
+        </w:tc>
+        <w:tc>
+          <w:tcPr>
+            <w:tcW w:w="1240" w:type="dxa"/>
+            <w:shd w:val="clear" w:color="auto" w:fill="70AD47" w:themeFill="accent6"/>
+          </w:tcPr>
+          <w:p>
+            <w:pPr>
+              <w:pStyle w:val="Normal1"/>
+              <w:spacing w:after="240" w:line="240" w:lineRule="auto"/>
+              <w:jc w:val="center"/>
+              <w:rPr>
+                <w:rFonts w:ascii="Times New Roman" w:eastAsia="Times New Roman" w:hAnsi="Times New Roman" w:cs="Times New Roman"/>
+                <w:sz w:val="24"/>
+                <w:szCs w:val="24"/>
+              </w:rPr>
+            </w:pPr>
+            <w:r>
+              <w:rPr>
+                <w:rFonts w:ascii="Times New Roman" w:eastAsia="Times New Roman" w:hAnsi="Times New Roman" w:cs="Times New Roman"/>
+                <w:sz w:val="24"/>
+                <w:szCs w:val="24"/>
+              </w:rPr>
+              <w:t>Pass</w:t>
+            </w:r>
+          </w:p>
+        </w:tc>
+        <w:tc>
+          <w:tcPr>
+            <w:tcW w:w="1181" w:type="dxa"/>
+            <w:shd w:val="clear" w:color="auto" w:fill="70AD47" w:themeFill="accent6"/>
+          </w:tcPr>
+          <w:p>
+            <w:pPr>
+              <w:pStyle w:val="Normal1"/>
+              <w:spacing w:after="240" w:line="240" w:lineRule="auto"/>
+              <w:jc w:val="center"/>
+              <w:rPr>
+                <w:rFonts w:ascii="Times New Roman" w:eastAsia="Times New Roman" w:hAnsi="Times New Roman" w:cs="Times New Roman"/>
+                <w:sz w:val="24"/>
+                <w:szCs w:val="24"/>
+              </w:rPr>
+            </w:pPr>
+            <w:r>
+              <w:rPr>
+                <w:rFonts w:ascii="Times New Roman" w:eastAsia="Times New Roman" w:hAnsi="Times New Roman" w:cs="Times New Roman"/>
+                <w:sz w:val="24"/>
+                <w:szCs w:val="24"/>
+              </w:rPr>
+              <w:t>Pass</w:t>
+            </w:r>
+          </w:p>
+        </w:tc>
+        <w:tc>
+          <w:tcPr>
+            <w:tcW w:w="1181" w:type="dxa"/>
+            <w:shd w:val="clear" w:color="auto" w:fill="70AD47" w:themeFill="accent6"/>
+          </w:tcPr>
+          <w:p>
+            <w:pPr>
+              <w:pStyle w:val="Normal1"/>
+              <w:spacing w:after="240" w:line="240" w:lineRule="auto"/>
+              <w:jc w:val="center"/>
+              <w:rPr>
+                <w:rFonts w:ascii="Times New Roman" w:eastAsia="Times New Roman" w:hAnsi="Times New Roman" w:cs="Times New Roman"/>
+                <w:sz w:val="24"/>
+                <w:szCs w:val="24"/>
+              </w:rPr>
+            </w:pPr>
+            <w:r>
+              <w:rPr>
+                <w:rFonts w:ascii="Times New Roman" w:eastAsia="Times New Roman" w:hAnsi="Times New Roman" w:cs="Times New Roman"/>
+                <w:sz w:val="24"/>
+                <w:szCs w:val="24"/>
+              </w:rPr>
+              <w:t>Pass</w:t>
+            </w:r>
+          </w:p>
+        </w:tc>
+      </w:tr>
+    </w:tbl>
+    <w:p>
+      <w:pPr>
+        <w:pStyle w:val="Normal1"/>
+        <w:spacing w:after="240" w:line="480" w:lineRule="auto"/>
+        <w:ind w:firstLine="720"/>
+        <w:rPr>
+          <w:rFonts w:ascii="Times New Roman" w:eastAsia="Times New Roman" w:hAnsi="Times New Roman" w:cs="Times New Roman"/>
+          <w:sz w:val="24"/>
+          <w:szCs w:val="24"/>
+        </w:rPr>
+      </w:pPr>
+    </w:p>
+    <w:p>
+      <w:pPr>
+        <w:pStyle w:val="Normal1"/>
+        <w:spacing w:after="240" w:line="480" w:lineRule="auto"/>
+        <w:rPr>
+          <w:rFonts w:ascii="Times New Roman" w:eastAsia="Times New Roman" w:hAnsi="Times New Roman" w:cs="Times New Roman"/>
+          <w:sz w:val="24"/>
+          <w:szCs w:val="24"/>
+        </w:rPr>
+      </w:pPr>
+      <w:r>
+        <w:rPr>
+          <w:rFonts w:ascii="Times New Roman" w:eastAsia="Times New Roman" w:hAnsi="Times New Roman" w:cs="Times New Roman"/>
+          <w:sz w:val="24"/>
+          <w:szCs w:val="24"/>
+        </w:rPr>
+        <w:t xml:space="preserve">We duplicate this baseline on </w:t>
+      </w:r>
+      <w:proofErr w:type="spellStart"/>
+      <w:r>
+        <w:rPr>
+          <w:rFonts w:ascii="Times New Roman" w:eastAsia="Times New Roman" w:hAnsi="Times New Roman" w:cs="Times New Roman"/>
+          <w:sz w:val="24"/>
+          <w:szCs w:val="24"/>
+        </w:rPr>
+        <w:t>ibm</w:t>
+      </w:r>
+      <w:r>
+        <w:rPr>
+          <w:rFonts w:ascii="Times New Roman" w:eastAsia="Times New Roman" w:hAnsi="Times New Roman" w:cs="Times New Roman"/>
+          <w:sz w:val="24"/>
+          <w:szCs w:val="24"/>
+        </w:rPr>
+        <w:t>q_manila</w:t>
+      </w:r>
+      <w:proofErr w:type="spellEnd"/>
+      <w:r>
+        <w:rPr>
+          <w:rFonts w:ascii="Times New Roman" w:eastAsia="Times New Roman" w:hAnsi="Times New Roman" w:cs="Times New Roman"/>
+          <w:sz w:val="24"/>
+          <w:szCs w:val="24"/>
+        </w:rPr>
+        <w:t xml:space="preserve">, a similar IBM machine since </w:t>
+      </w:r>
+      <w:proofErr w:type="spellStart"/>
+      <w:r>
+        <w:rPr>
+          <w:rFonts w:ascii="Times New Roman" w:eastAsia="Times New Roman" w:hAnsi="Times New Roman" w:cs="Times New Roman"/>
+          <w:sz w:val="24"/>
+          <w:szCs w:val="24"/>
+        </w:rPr>
+        <w:t>ibmq_tenerife</w:t>
+      </w:r>
+      <w:proofErr w:type="spellEnd"/>
+      <w:r>
+        <w:rPr>
+          <w:rFonts w:ascii="Times New Roman" w:eastAsia="Times New Roman" w:hAnsi="Times New Roman" w:cs="Times New Roman"/>
+          <w:sz w:val="24"/>
+          <w:szCs w:val="24"/>
+        </w:rPr>
+        <w:t xml:space="preserve"> has been retired.</w:t>
+      </w:r>
+      <w:r>
+        <w:rPr>
+          <w:rFonts w:ascii="Times New Roman" w:eastAsia="Times New Roman" w:hAnsi="Times New Roman" w:cs="Times New Roman"/>
+          <w:sz w:val="24"/>
+          <w:szCs w:val="24"/>
+        </w:rPr>
+        <w:t xml:space="preserve"> </w:t>
+      </w:r>
+      <w:r>
+        <w:rPr>
+          <w:rFonts w:ascii="Times New Roman" w:eastAsia="Times New Roman" w:hAnsi="Times New Roman" w:cs="Times New Roman"/>
+          <w:sz w:val="24"/>
+          <w:szCs w:val="24"/>
+        </w:rPr>
+        <w:t xml:space="preserve">Error data </w:t>
+      </w:r>
+      <w:r>
+        <w:rPr>
+          <w:rFonts w:ascii="Times New Roman" w:eastAsia="Times New Roman" w:hAnsi="Times New Roman" w:cs="Times New Roman"/>
+          <w:sz w:val="24"/>
+          <w:szCs w:val="24"/>
+        </w:rPr>
+        <w:t xml:space="preserve">from the </w:t>
+      </w:r>
+      <w:r>
+        <w:rPr>
+          <w:rFonts w:ascii="Times New Roman" w:eastAsia="Times New Roman" w:hAnsi="Times New Roman" w:cs="Times New Roman"/>
+          <w:sz w:val="24"/>
+          <w:szCs w:val="24"/>
+        </w:rPr>
+        <w:t>Abdullah</w:t>
+      </w:r>
+      <w:r>
+        <w:rPr>
+          <w:rFonts w:ascii="Times New Roman" w:eastAsia="Times New Roman" w:hAnsi="Times New Roman" w:cs="Times New Roman"/>
+          <w:sz w:val="24"/>
+          <w:szCs w:val="24"/>
+        </w:rPr>
+        <w:t xml:space="preserve"> et al. experiment can be found on figure 3 of their report. </w:t>
+      </w:r>
+      <w:r>
+        <w:rPr>
+          <w:rFonts w:ascii="Times New Roman" w:eastAsia="Times New Roman" w:hAnsi="Times New Roman" w:cs="Times New Roman"/>
+          <w:sz w:val="24"/>
+          <w:szCs w:val="24"/>
+        </w:rPr>
+        <w:t xml:space="preserve">Specifications for the retired </w:t>
+      </w:r>
+      <w:proofErr w:type="spellStart"/>
+      <w:r>
+        <w:rPr>
+          <w:rFonts w:ascii="Times New Roman" w:eastAsia="Times New Roman" w:hAnsi="Times New Roman" w:cs="Times New Roman"/>
+          <w:sz w:val="24"/>
+          <w:szCs w:val="24"/>
+        </w:rPr>
+        <w:t>ibmq_tenerife</w:t>
+      </w:r>
+      <w:proofErr w:type="spellEnd"/>
+      <w:r>
+        <w:rPr>
+          <w:rFonts w:ascii="Times New Roman" w:eastAsia="Times New Roman" w:hAnsi="Times New Roman" w:cs="Times New Roman"/>
+          <w:sz w:val="24"/>
+          <w:szCs w:val="24"/>
+        </w:rPr>
+        <w:t xml:space="preserve"> </w:t>
+      </w:r>
+      <w:r>
+        <w:rPr>
+          <w:rFonts w:ascii="Times New Roman" w:eastAsia="Times New Roman" w:hAnsi="Times New Roman" w:cs="Times New Roman"/>
+          <w:sz w:val="24"/>
+          <w:szCs w:val="24"/>
+        </w:rPr>
+        <w:t xml:space="preserve">computer has been removed from the IBM quantum computing site but some can still be found in the </w:t>
+      </w:r>
+      <w:proofErr w:type="spellStart"/>
+      <w:r>
+        <w:rPr>
+          <w:rFonts w:ascii="Times New Roman" w:eastAsia="Times New Roman" w:hAnsi="Times New Roman" w:cs="Times New Roman"/>
+          <w:sz w:val="24"/>
+          <w:szCs w:val="24"/>
+        </w:rPr>
+        <w:t>ibmq</w:t>
+      </w:r>
+      <w:proofErr w:type="spellEnd"/>
+      <w:r>
+        <w:rPr>
+          <w:rFonts w:ascii="Times New Roman" w:eastAsia="Times New Roman" w:hAnsi="Times New Roman" w:cs="Times New Roman"/>
+          <w:sz w:val="24"/>
+          <w:szCs w:val="24"/>
+        </w:rPr>
+        <w:t xml:space="preserve">-device-information repository of the </w:t>
+      </w:r>
+      <w:proofErr w:type="spellStart"/>
+      <w:r>
+        <w:rPr>
+          <w:rFonts w:ascii="Times New Roman" w:eastAsia="Times New Roman" w:hAnsi="Times New Roman" w:cs="Times New Roman"/>
+          <w:sz w:val="24"/>
+          <w:szCs w:val="24"/>
+        </w:rPr>
+        <w:t>Qiskit</w:t>
+      </w:r>
+      <w:proofErr w:type="spellEnd"/>
+      <w:r>
+        <w:rPr>
+          <w:rFonts w:ascii="Times New Roman" w:eastAsia="Times New Roman" w:hAnsi="Times New Roman" w:cs="Times New Roman"/>
+          <w:sz w:val="24"/>
+          <w:szCs w:val="24"/>
+        </w:rPr>
+        <w:t xml:space="preserve"> GitHub.</w:t>
+      </w:r>
+    </w:p>
+    <w:p>
+      <w:pPr>
+        <w:pStyle w:val="Normal1"/>
+        <w:spacing w:after="240" w:line="480" w:lineRule="auto"/>
+        <w:rPr>
+          <w:rFonts w:ascii="Times New Roman" w:eastAsia="Times New Roman" w:hAnsi="Times New Roman" w:cs="Times New Roman"/>
+          <w:sz w:val="24"/>
+          <w:szCs w:val="24"/>
+        </w:rPr>
+      </w:pPr>
+      <w:r>
+        <w:rPr>
+          <w:rFonts w:ascii="Times New Roman" w:eastAsia="Times New Roman" w:hAnsi="Times New Roman" w:cs="Times New Roman"/>
+          <w:sz w:val="24"/>
+          <w:szCs w:val="24"/>
+        </w:rPr>
+        <w:t>Figure:</w:t>
+      </w:r>
+      <w:r>
+        <w:rPr>
+          <w:rFonts w:ascii="Times New Roman" w:eastAsia="Times New Roman" w:hAnsi="Times New Roman" w:cs="Times New Roman"/>
+          <w:sz w:val="24"/>
+          <w:szCs w:val="24"/>
+        </w:rPr>
+        <w:t xml:space="preserve"> </w:t>
+      </w:r>
+      <w:proofErr w:type="spellStart"/>
+      <w:r>
+        <w:rPr>
+          <w:rFonts w:ascii="Times New Roman" w:eastAsia="Times New Roman" w:hAnsi="Times New Roman" w:cs="Times New Roman"/>
+          <w:sz w:val="24"/>
+          <w:szCs w:val="24"/>
+        </w:rPr>
+        <w:t>ibmq_manila</w:t>
+      </w:r>
+      <w:proofErr w:type="spellEnd"/>
+      <w:r>
+        <w:rPr>
+          <w:rFonts w:ascii="Times New Roman" w:eastAsia="Times New Roman" w:hAnsi="Times New Roman" w:cs="Times New Roman"/>
+          <w:sz w:val="24"/>
+          <w:szCs w:val="24"/>
+        </w:rPr>
+        <w:t xml:space="preserve"> </w:t>
+      </w:r>
+      <w:r>
+        <w:rPr>
+          <w:rFonts w:ascii="Times New Roman" w:eastAsia="Times New Roman" w:hAnsi="Times New Roman" w:cs="Times New Roman"/>
+          <w:sz w:val="24"/>
+          <w:szCs w:val="24"/>
+        </w:rPr>
+        <w:t>specifications</w:t>
+      </w:r>
+    </w:p>
+    <w:tbl>
+      <w:tblPr>
+        <w:tblStyle w:val="TableGrid"/>
+        <w:tblW w:w="0" w:type="auto"/>
+        <w:tblLook w:val="04A0" w:firstRow="1" w:lastRow="0" w:firstColumn="1" w:lastColumn="0" w:noHBand="0" w:noVBand="1"/>
+      </w:tblPr>
+      <w:tblGrid>
+        <w:gridCol w:w="4675"/>
+        <w:gridCol w:w="4675"/>
+      </w:tblGrid>
+      <w:tr>
+        <w:tc>
+          <w:tcPr>
+            <w:tcW w:w="4675" w:type="dxa"/>
+          </w:tcPr>
+          <w:p>
+            <w:pPr>
+              <w:pStyle w:val="Normal1"/>
+              <w:spacing w:after="240" w:line="480" w:lineRule="auto"/>
+              <w:jc w:val="center"/>
+              <w:rPr>
+                <w:rFonts w:ascii="Times New Roman" w:eastAsia="Times New Roman" w:hAnsi="Times New Roman" w:cs="Times New Roman"/>
+                <w:sz w:val="24"/>
+                <w:szCs w:val="24"/>
+              </w:rPr>
+            </w:pPr>
+            <w:r>
+              <w:rPr>
+                <w:rFonts w:ascii="Times New Roman" w:eastAsia="Times New Roman" w:hAnsi="Times New Roman" w:cs="Times New Roman"/>
+                <w:sz w:val="24"/>
+                <w:szCs w:val="24"/>
+              </w:rPr>
+              <w:t>Qubits</w:t>
+            </w:r>
+          </w:p>
+        </w:tc>
+        <w:tc>
+          <w:tcPr>
+            <w:tcW w:w="4675" w:type="dxa"/>
+          </w:tcPr>
+          <w:p>
+            <w:pPr>
+              <w:pStyle w:val="Normal1"/>
+              <w:spacing w:after="240" w:line="480" w:lineRule="auto"/>
+              <w:jc w:val="center"/>
+              <w:rPr>
+                <w:rFonts w:ascii="Times New Roman" w:eastAsia="Times New Roman" w:hAnsi="Times New Roman" w:cs="Times New Roman"/>
+                <w:sz w:val="24"/>
+                <w:szCs w:val="24"/>
+              </w:rPr>
+            </w:pPr>
+            <w:r>
+              <w:rPr>
+                <w:rFonts w:ascii="Times New Roman" w:eastAsia="Times New Roman" w:hAnsi="Times New Roman" w:cs="Times New Roman"/>
+                <w:sz w:val="24"/>
+                <w:szCs w:val="24"/>
+              </w:rPr>
+              <w:t>5</w:t>
+            </w:r>
+          </w:p>
+        </w:tc>
+      </w:tr>
+      <w:tr>
+        <w:tc>
+          <w:tcPr>
+            <w:tcW w:w="4675" w:type="dxa"/>
+          </w:tcPr>
+          <w:p>
+            <w:pPr>
+              <w:pStyle w:val="Normal1"/>
+              <w:spacing w:after="240" w:line="480" w:lineRule="auto"/>
+              <w:jc w:val="center"/>
+              <w:rPr>
+                <w:rFonts w:ascii="Times New Roman" w:eastAsia="Times New Roman" w:hAnsi="Times New Roman" w:cs="Times New Roman"/>
+                <w:sz w:val="24"/>
+                <w:szCs w:val="24"/>
+              </w:rPr>
+            </w:pPr>
+            <w:r>
+              <w:rPr>
+                <w:rFonts w:ascii="Times New Roman" w:eastAsia="Times New Roman" w:hAnsi="Times New Roman" w:cs="Times New Roman"/>
+                <w:sz w:val="24"/>
+                <w:szCs w:val="24"/>
+              </w:rPr>
+              <w:t>Quantum Volume</w:t>
+            </w:r>
+          </w:p>
+        </w:tc>
+        <w:tc>
+          <w:tcPr>
+            <w:tcW w:w="4675" w:type="dxa"/>
+          </w:tcPr>
+          <w:p>
+            <w:pPr>
+              <w:pStyle w:val="Normal1"/>
+              <w:spacing w:after="240" w:line="480" w:lineRule="auto"/>
+              <w:jc w:val="center"/>
+              <w:rPr>
+                <w:rFonts w:ascii="Times New Roman" w:eastAsia="Times New Roman" w:hAnsi="Times New Roman" w:cs="Times New Roman"/>
+                <w:sz w:val="24"/>
+                <w:szCs w:val="24"/>
+              </w:rPr>
+            </w:pPr>
+            <w:r>
+              <w:rPr>
+                <w:rFonts w:ascii="Times New Roman" w:eastAsia="Times New Roman" w:hAnsi="Times New Roman" w:cs="Times New Roman"/>
+                <w:sz w:val="24"/>
+                <w:szCs w:val="24"/>
+              </w:rPr>
+              <w:t>32</w:t>
+            </w:r>
+          </w:p>
+        </w:tc>
+      </w:tr>
+      <w:tr>
+        <w:tc>
+          <w:tcPr>
+            <w:tcW w:w="4675" w:type="dxa"/>
+          </w:tcPr>
+          <w:p>
+            <w:pPr>
+              <w:pStyle w:val="Normal1"/>
+              <w:spacing w:after="240" w:line="480" w:lineRule="auto"/>
+              <w:jc w:val="center"/>
+              <w:rPr>
+                <w:rFonts w:ascii="Times New Roman" w:eastAsia="Times New Roman" w:hAnsi="Times New Roman" w:cs="Times New Roman"/>
+                <w:sz w:val="24"/>
+                <w:szCs w:val="24"/>
+              </w:rPr>
+            </w:pPr>
+            <w:r>
+              <w:rPr>
+                <w:rFonts w:ascii="Times New Roman" w:eastAsia="Times New Roman" w:hAnsi="Times New Roman" w:cs="Times New Roman"/>
+                <w:sz w:val="24"/>
+                <w:szCs w:val="24"/>
+              </w:rPr>
+              <w:t>Circuit Layer Operations Per Second</w:t>
+            </w:r>
+          </w:p>
+        </w:tc>
+        <w:tc>
+          <w:tcPr>
+            <w:tcW w:w="4675" w:type="dxa"/>
+          </w:tcPr>
+          <w:p>
+            <w:pPr>
+              <w:pStyle w:val="Normal1"/>
+              <w:spacing w:after="240" w:line="480" w:lineRule="auto"/>
+              <w:jc w:val="center"/>
+              <w:rPr>
+                <w:rFonts w:ascii="Times New Roman" w:eastAsia="Times New Roman" w:hAnsi="Times New Roman" w:cs="Times New Roman"/>
+                <w:sz w:val="24"/>
+                <w:szCs w:val="24"/>
+              </w:rPr>
+            </w:pPr>
+            <w:r>
+              <w:rPr>
+                <w:rFonts w:ascii="Times New Roman" w:eastAsia="Times New Roman" w:hAnsi="Times New Roman" w:cs="Times New Roman"/>
+                <w:sz w:val="24"/>
+                <w:szCs w:val="24"/>
+              </w:rPr>
+              <w:t>2.8</w:t>
+            </w:r>
+          </w:p>
+        </w:tc>
+      </w:tr>
+      <w:tr>
+        <w:tc>
+          <w:tcPr>
+            <w:tcW w:w="4675" w:type="dxa"/>
+          </w:tcPr>
+          <w:p>
+            <w:pPr>
+              <w:pStyle w:val="Normal1"/>
+              <w:spacing w:after="240" w:line="480" w:lineRule="auto"/>
+              <w:jc w:val="center"/>
+              <w:rPr>
+                <w:rFonts w:ascii="Times New Roman" w:eastAsia="Times New Roman" w:hAnsi="Times New Roman" w:cs="Times New Roman"/>
+                <w:sz w:val="24"/>
+                <w:szCs w:val="24"/>
+              </w:rPr>
+            </w:pPr>
+            <w:r>
+              <w:rPr>
+                <w:rFonts w:ascii="Times New Roman" w:eastAsia="Times New Roman" w:hAnsi="Times New Roman" w:cs="Times New Roman"/>
+                <w:sz w:val="24"/>
+                <w:szCs w:val="24"/>
+              </w:rPr>
+              <w:t>Processor</w:t>
+            </w:r>
+          </w:p>
+        </w:tc>
+        <w:tc>
+          <w:tcPr>
+            <w:tcW w:w="4675" w:type="dxa"/>
+          </w:tcPr>
+          <w:p>
+            <w:pPr>
+              <w:pStyle w:val="Normal1"/>
+              <w:spacing w:after="240" w:line="480" w:lineRule="auto"/>
+              <w:jc w:val="center"/>
+              <w:rPr>
+                <w:rFonts w:ascii="Times New Roman" w:eastAsia="Times New Roman" w:hAnsi="Times New Roman" w:cs="Times New Roman"/>
+                <w:sz w:val="24"/>
+                <w:szCs w:val="24"/>
+              </w:rPr>
+            </w:pPr>
+            <w:r>
+              <w:rPr>
+                <w:rFonts w:ascii="Times New Roman" w:eastAsia="Times New Roman" w:hAnsi="Times New Roman" w:cs="Times New Roman"/>
+                <w:sz w:val="24"/>
+                <w:szCs w:val="24"/>
+              </w:rPr>
+              <w:t>Falcon r5.11</w:t>
+            </w:r>
+          </w:p>
+        </w:tc>
+      </w:tr>
+      <w:tr>
+        <w:tc>
+          <w:tcPr>
+            <w:tcW w:w="4675" w:type="dxa"/>
+          </w:tcPr>
+          <w:p>
+            <w:pPr>
+              <w:pStyle w:val="Normal1"/>
+              <w:spacing w:after="240" w:line="480" w:lineRule="auto"/>
+              <w:jc w:val="center"/>
+              <w:rPr>
+                <w:rFonts w:ascii="Times New Roman" w:eastAsia="Times New Roman" w:hAnsi="Times New Roman" w:cs="Times New Roman"/>
+                <w:sz w:val="24"/>
+                <w:szCs w:val="24"/>
+              </w:rPr>
+            </w:pPr>
+            <w:r>
+              <w:rPr>
+                <w:rFonts w:ascii="Times New Roman" w:eastAsia="Times New Roman" w:hAnsi="Times New Roman" w:cs="Times New Roman"/>
+                <w:sz w:val="24"/>
+                <w:szCs w:val="24"/>
+              </w:rPr>
+              <w:t>Version</w:t>
+            </w:r>
+          </w:p>
+        </w:tc>
+        <w:tc>
+          <w:tcPr>
+            <w:tcW w:w="4675" w:type="dxa"/>
+          </w:tcPr>
+          <w:p>
+            <w:pPr>
+              <w:pStyle w:val="Normal1"/>
+              <w:spacing w:after="240" w:line="480" w:lineRule="auto"/>
+              <w:jc w:val="center"/>
+              <w:rPr>
+                <w:rFonts w:ascii="Times New Roman" w:eastAsia="Times New Roman" w:hAnsi="Times New Roman" w:cs="Times New Roman"/>
+                <w:sz w:val="24"/>
+                <w:szCs w:val="24"/>
+              </w:rPr>
+            </w:pPr>
+            <w:r>
+              <w:rPr>
+                <w:rFonts w:ascii="Times New Roman" w:eastAsia="Times New Roman" w:hAnsi="Times New Roman" w:cs="Times New Roman"/>
+                <w:sz w:val="24"/>
+                <w:szCs w:val="24"/>
+              </w:rPr>
+              <w:t>1.0.22</w:t>
+            </w:r>
+          </w:p>
+        </w:tc>
+      </w:tr>
+      <w:tr>
+        <w:tc>
+          <w:tcPr>
+            <w:tcW w:w="4675" w:type="dxa"/>
+          </w:tcPr>
+          <w:p>
+            <w:pPr>
+              <w:pStyle w:val="Normal1"/>
+              <w:spacing w:after="240" w:line="480" w:lineRule="auto"/>
+              <w:jc w:val="center"/>
+              <w:rPr>
+                <w:rFonts w:ascii="Times New Roman" w:eastAsia="Times New Roman" w:hAnsi="Times New Roman" w:cs="Times New Roman"/>
+                <w:sz w:val="24"/>
+                <w:szCs w:val="24"/>
+              </w:rPr>
+            </w:pPr>
+            <w:r>
+              <w:rPr>
+                <w:rFonts w:ascii="Times New Roman" w:eastAsia="Times New Roman" w:hAnsi="Times New Roman" w:cs="Times New Roman"/>
+                <w:sz w:val="24"/>
+                <w:szCs w:val="24"/>
+              </w:rPr>
+              <w:t>Avg. CNOT Error</w:t>
+            </w:r>
+          </w:p>
+        </w:tc>
+        <w:tc>
+          <w:tcPr>
+            <w:tcW w:w="4675" w:type="dxa"/>
+          </w:tcPr>
+          <w:p>
+            <w:pPr>
+              <w:pStyle w:val="Normal1"/>
+              <w:spacing w:after="240" w:line="480" w:lineRule="auto"/>
+              <w:jc w:val="center"/>
+              <w:rPr>
+                <w:rFonts w:ascii="Times New Roman" w:eastAsia="Times New Roman" w:hAnsi="Times New Roman" w:cs="Times New Roman"/>
+                <w:sz w:val="24"/>
+                <w:szCs w:val="24"/>
+              </w:rPr>
+            </w:pPr>
+            <w:r>
+              <w:rPr>
+                <w:rFonts w:ascii="Times New Roman" w:eastAsia="Times New Roman" w:hAnsi="Times New Roman" w:cs="Times New Roman"/>
+                <w:sz w:val="24"/>
+                <w:szCs w:val="24"/>
+              </w:rPr>
+              <w:t>8.509e-3</w:t>
+            </w:r>
+          </w:p>
+        </w:tc>
+      </w:tr>
+      <w:tr>
+        <w:tc>
+          <w:tcPr>
+            <w:tcW w:w="4675" w:type="dxa"/>
+          </w:tcPr>
+          <w:p>
+            <w:pPr>
+              <w:pStyle w:val="Normal1"/>
+              <w:spacing w:after="240" w:line="480" w:lineRule="auto"/>
+              <w:jc w:val="center"/>
+              <w:rPr>
+                <w:rFonts w:ascii="Times New Roman" w:eastAsia="Times New Roman" w:hAnsi="Times New Roman" w:cs="Times New Roman"/>
+                <w:sz w:val="24"/>
+                <w:szCs w:val="24"/>
+              </w:rPr>
+            </w:pPr>
+            <w:r>
+              <w:rPr>
+                <w:rFonts w:ascii="Times New Roman" w:eastAsia="Times New Roman" w:hAnsi="Times New Roman" w:cs="Times New Roman"/>
+                <w:sz w:val="24"/>
+                <w:szCs w:val="24"/>
+              </w:rPr>
+              <w:t>Avg. Readout Error</w:t>
+            </w:r>
+          </w:p>
+        </w:tc>
+        <w:tc>
+          <w:tcPr>
+            <w:tcW w:w="4675" w:type="dxa"/>
+          </w:tcPr>
+          <w:p>
+            <w:pPr>
+              <w:pStyle w:val="Normal1"/>
+              <w:spacing w:after="240" w:line="480" w:lineRule="auto"/>
+              <w:jc w:val="center"/>
+              <w:rPr>
+                <w:rFonts w:ascii="Times New Roman" w:eastAsia="Times New Roman" w:hAnsi="Times New Roman" w:cs="Times New Roman"/>
+                <w:sz w:val="24"/>
+                <w:szCs w:val="24"/>
+              </w:rPr>
+            </w:pPr>
+            <w:r>
+              <w:rPr>
+                <w:rFonts w:ascii="Times New Roman" w:eastAsia="Times New Roman" w:hAnsi="Times New Roman" w:cs="Times New Roman"/>
+                <w:sz w:val="24"/>
+                <w:szCs w:val="24"/>
+              </w:rPr>
+              <w:t>2.976e-2</w:t>
+            </w:r>
+          </w:p>
+        </w:tc>
+      </w:tr>
+    </w:tbl>
+    <w:p>
+      <w:pPr>
+        <w:pStyle w:val="Normal1"/>
+        <w:spacing w:after="240" w:line="480" w:lineRule="auto"/>
+        <w:rPr>
+          <w:rFonts w:ascii="Times New Roman" w:eastAsia="Times New Roman" w:hAnsi="Times New Roman" w:cs="Times New Roman"/>
+          <w:sz w:val="24"/>
+          <w:szCs w:val="24"/>
+        </w:rPr>
+      </w:pPr>
+    </w:p>
+    <w:p>
+      <w:pPr>
+        <w:pStyle w:val="Normal1"/>
+        <w:spacing w:after="240" w:line="480" w:lineRule="auto"/>
+        <w:ind w:firstLine="720"/>
+        <w:rPr>
+          <w:rFonts w:ascii="Times New Roman" w:eastAsia="Times New Roman" w:hAnsi="Times New Roman" w:cs="Times New Roman"/>
+          <w:sz w:val="24"/>
+          <w:szCs w:val="24"/>
+        </w:rPr>
+      </w:pPr>
+      <w:r>
+        <w:rPr>
+          <w:rFonts w:ascii="Times New Roman" w:eastAsia="Times New Roman" w:hAnsi="Times New Roman" w:cs="Times New Roman"/>
+          <w:sz w:val="24"/>
+          <w:szCs w:val="24"/>
+        </w:rPr>
+        <w:t xml:space="preserve">The IBM computer is free but ha a max of 5 qubits requiring 200,000 shots to achieve 1,000,000 random bits. The max shot size allowed is 20,000 shots. We will run 20 batches of </w:t>
+      </w:r>
+      <w:r>
+        <w:rPr>
+          <w:rFonts w:ascii="Times New Roman" w:eastAsia="Times New Roman" w:hAnsi="Times New Roman" w:cs="Times New Roman"/>
+          <w:sz w:val="24"/>
+          <w:szCs w:val="24"/>
+        </w:rPr>
+        <w:lastRenderedPageBreak/>
+        <w:t>20,000 shots giving us a sample size of 2,000,000 bits</w:t>
       </w:r>
       <w:r>
         <w:rPr>
@@ -7181,166 +10085,166 @@
                 <w:sz w:val="24"/>
                 <w:szCs w:val="24"/>
               </w:rPr>
+              <w:t>m &lt;</w:t>
+            </w:r>
+            <w:r>
+              <w:rPr>
+                <w:rFonts w:ascii="Times New Roman" w:eastAsia="Times New Roman" w:hAnsi="Times New Roman" w:cs="Times New Roman"/>
+                <w:sz w:val="24"/>
+                <w:szCs w:val="24"/>
+              </w:rPr>
+              <w:t xml:space="preserve"> </w:t>
+            </w:r>
+            <w:proofErr w:type="gramStart"/>
+            <w:r>
+              <w:rPr>
+                <w:rFonts w:ascii="Times New Roman" w:eastAsia="Times New Roman" w:hAnsi="Times New Roman" w:cs="Times New Roman"/>
+                <w:sz w:val="24"/>
+                <w:szCs w:val="24"/>
+              </w:rPr>
+              <w:t>floor(</w:t>
+            </w:r>
+            <w:proofErr w:type="gramEnd"/>
+            <w:r>
+              <w:rPr>
+                <w:rFonts w:ascii="Times New Roman" w:eastAsia="Times New Roman" w:hAnsi="Times New Roman" w:cs="Times New Roman"/>
+                <w:sz w:val="24"/>
+                <w:szCs w:val="24"/>
+              </w:rPr>
+              <w:t>log</w:t>
+            </w:r>
+            <w:r>
+              <w:rPr>
+                <w:rFonts w:ascii="Times New Roman" w:eastAsia="Times New Roman" w:hAnsi="Times New Roman" w:cs="Times New Roman"/>
+                <w:sz w:val="24"/>
+                <w:szCs w:val="24"/>
+                <w:vertAlign w:val="subscript"/>
+              </w:rPr>
+              <w:t>2</w:t>
+            </w:r>
+            <w:r>
+              <w:rPr>
+                <w:rFonts w:ascii="Times New Roman" w:eastAsia="Times New Roman" w:hAnsi="Times New Roman" w:cs="Times New Roman"/>
+                <w:sz w:val="24"/>
+                <w:szCs w:val="24"/>
+              </w:rPr>
+              <w:t xml:space="preserve"> n) – 5</w:t>
+            </w:r>
+          </w:p>
+          <w:p>
+            <w:pPr>
+              <w:pStyle w:val="Normal1"/>
+              <w:spacing w:after="240" w:line="240" w:lineRule="auto"/>
+              <w:rPr>
+                <w:rFonts w:ascii="Times New Roman" w:eastAsia="Times New Roman" w:hAnsi="Times New Roman" w:cs="Times New Roman"/>
+                <w:sz w:val="24"/>
+                <w:szCs w:val="24"/>
+              </w:rPr>
+            </w:pPr>
+            <w:r>
+              <w:rPr>
+                <w:rFonts w:ascii="Times New Roman" w:eastAsia="Times New Roman" w:hAnsi="Times New Roman" w:cs="Times New Roman"/>
+                <w:sz w:val="24"/>
+                <w:szCs w:val="24"/>
+              </w:rPr>
+              <w:t>m &lt;</w:t>
+            </w:r>
+            <w:r>
+              <w:rPr>
+                <w:rFonts w:ascii="Times New Roman" w:eastAsia="Times New Roman" w:hAnsi="Times New Roman" w:cs="Times New Roman"/>
+                <w:sz w:val="24"/>
+                <w:szCs w:val="24"/>
+              </w:rPr>
+              <w:t xml:space="preserve"> </w:t>
+            </w:r>
+            <w:proofErr w:type="gramStart"/>
+            <w:r>
+              <w:rPr>
+                <w:rFonts w:ascii="Times New Roman" w:eastAsia="Times New Roman" w:hAnsi="Times New Roman" w:cs="Times New Roman"/>
+                <w:sz w:val="24"/>
+                <w:szCs w:val="24"/>
+              </w:rPr>
+              <w:t>floor(</w:t>
+            </w:r>
+            <w:proofErr w:type="gramEnd"/>
+            <w:r>
+              <w:rPr>
+                <w:rFonts w:ascii="Times New Roman" w:eastAsia="Times New Roman" w:hAnsi="Times New Roman" w:cs="Times New Roman"/>
+                <w:sz w:val="24"/>
+                <w:szCs w:val="24"/>
+              </w:rPr>
+              <w:t>log</w:t>
+            </w:r>
+            <w:r>
+              <w:rPr>
+                <w:rFonts w:ascii="Times New Roman" w:eastAsia="Times New Roman" w:hAnsi="Times New Roman" w:cs="Times New Roman"/>
+                <w:sz w:val="24"/>
+                <w:szCs w:val="24"/>
+                <w:vertAlign w:val="subscript"/>
+              </w:rPr>
+              <w:t>2</w:t>
+            </w:r>
+            <w:r>
+              <w:rPr>
+                <w:rFonts w:ascii="Times New Roman" w:eastAsia="Times New Roman" w:hAnsi="Times New Roman" w:cs="Times New Roman"/>
+                <w:sz w:val="24"/>
+                <w:szCs w:val="24"/>
+              </w:rPr>
+              <w:t xml:space="preserve"> </w:t>
+            </w:r>
+            <w:r>
+              <w:rPr>
+                <w:rFonts w:ascii="Times New Roman" w:eastAsia="Times New Roman" w:hAnsi="Times New Roman" w:cs="Times New Roman"/>
+                <w:sz w:val="24"/>
+                <w:szCs w:val="24"/>
+              </w:rPr>
+              <w:t>10000</w:t>
+            </w:r>
+            <w:r>
+              <w:rPr>
+                <w:rFonts w:ascii="Times New Roman" w:eastAsia="Times New Roman" w:hAnsi="Times New Roman" w:cs="Times New Roman"/>
+                <w:sz w:val="24"/>
+                <w:szCs w:val="24"/>
+              </w:rPr>
+              <w:t>) – 5</w:t>
+            </w:r>
+          </w:p>
+          <w:p>
+            <w:pPr>
+              <w:pStyle w:val="Normal1"/>
+              <w:spacing w:after="240" w:line="240" w:lineRule="auto"/>
+              <w:rPr>
+                <w:rFonts w:ascii="Times New Roman" w:eastAsia="Times New Roman" w:hAnsi="Times New Roman" w:cs="Times New Roman"/>
+                <w:sz w:val="24"/>
+                <w:szCs w:val="24"/>
+              </w:rPr>
+            </w:pPr>
+            <w:r>
+              <w:rPr>
+                <w:rFonts w:ascii="Times New Roman" w:eastAsia="Times New Roman" w:hAnsi="Times New Roman" w:cs="Times New Roman"/>
+                <w:sz w:val="24"/>
+                <w:szCs w:val="24"/>
+              </w:rPr>
+              <w:t>m &lt; 8</w:t>
+            </w:r>
+          </w:p>
+          <w:p>
+            <w:pPr>
+              <w:pStyle w:val="Normal1"/>
+              <w:spacing w:after="240" w:line="240" w:lineRule="auto"/>
+              <w:rPr>
+                <w:rFonts w:ascii="Times New Roman" w:eastAsia="Times New Roman" w:hAnsi="Times New Roman" w:cs="Times New Roman"/>
+                <w:sz w:val="24"/>
+                <w:szCs w:val="24"/>
+              </w:rPr>
+            </w:pPr>
+            <w:r>
+              <w:rPr>
+                <w:rFonts w:ascii="Times New Roman" w:eastAsia="Times New Roman" w:hAnsi="Times New Roman" w:cs="Times New Roman"/>
+                <w:sz w:val="24"/>
+                <w:szCs w:val="24"/>
+              </w:rPr>
               <w:lastRenderedPageBreak/>
-              <w:t>m &lt;</w:t>
-            </w:r>
-            <w:r>
-              <w:rPr>
-                <w:rFonts w:ascii="Times New Roman" w:eastAsia="Times New Roman" w:hAnsi="Times New Roman" w:cs="Times New Roman"/>
-                <w:sz w:val="24"/>
-                <w:szCs w:val="24"/>
-              </w:rPr>
-              <w:t xml:space="preserve"> </w:t>
-            </w:r>
-            <w:proofErr w:type="gramStart"/>
-            <w:r>
-              <w:rPr>
-                <w:rFonts w:ascii="Times New Roman" w:eastAsia="Times New Roman" w:hAnsi="Times New Roman" w:cs="Times New Roman"/>
-                <w:sz w:val="24"/>
-                <w:szCs w:val="24"/>
-              </w:rPr>
-              <w:t>floor(</w:t>
-            </w:r>
-            <w:proofErr w:type="gramEnd"/>
-            <w:r>
-              <w:rPr>
-                <w:rFonts w:ascii="Times New Roman" w:eastAsia="Times New Roman" w:hAnsi="Times New Roman" w:cs="Times New Roman"/>
-                <w:sz w:val="24"/>
-                <w:szCs w:val="24"/>
-              </w:rPr>
-              <w:t>log</w:t>
-            </w:r>
-            <w:r>
-              <w:rPr>
-                <w:rFonts w:ascii="Times New Roman" w:eastAsia="Times New Roman" w:hAnsi="Times New Roman" w:cs="Times New Roman"/>
-                <w:sz w:val="24"/>
-                <w:szCs w:val="24"/>
-                <w:vertAlign w:val="subscript"/>
-              </w:rPr>
-              <w:t>2</w:t>
-            </w:r>
-            <w:r>
-              <w:rPr>
-                <w:rFonts w:ascii="Times New Roman" w:eastAsia="Times New Roman" w:hAnsi="Times New Roman" w:cs="Times New Roman"/>
-                <w:sz w:val="24"/>
-                <w:szCs w:val="24"/>
-              </w:rPr>
-              <w:t xml:space="preserve"> n) – 5</w:t>
-            </w:r>
-          </w:p>
-          <w:p>
-            <w:pPr>
-              <w:pStyle w:val="Normal1"/>
-              <w:spacing w:after="240" w:line="240" w:lineRule="auto"/>
-              <w:rPr>
-                <w:rFonts w:ascii="Times New Roman" w:eastAsia="Times New Roman" w:hAnsi="Times New Roman" w:cs="Times New Roman"/>
-                <w:sz w:val="24"/>
-                <w:szCs w:val="24"/>
-              </w:rPr>
-            </w:pPr>
-            <w:r>
-              <w:rPr>
-                <w:rFonts w:ascii="Times New Roman" w:eastAsia="Times New Roman" w:hAnsi="Times New Roman" w:cs="Times New Roman"/>
-                <w:sz w:val="24"/>
-                <w:szCs w:val="24"/>
-              </w:rPr>
-              <w:t>m &lt;</w:t>
-            </w:r>
-            <w:r>
-              <w:rPr>
-                <w:rFonts w:ascii="Times New Roman" w:eastAsia="Times New Roman" w:hAnsi="Times New Roman" w:cs="Times New Roman"/>
-                <w:sz w:val="24"/>
-                <w:szCs w:val="24"/>
-              </w:rPr>
-              <w:t xml:space="preserve"> </w:t>
-            </w:r>
-            <w:proofErr w:type="gramStart"/>
-            <w:r>
-              <w:rPr>
-                <w:rFonts w:ascii="Times New Roman" w:eastAsia="Times New Roman" w:hAnsi="Times New Roman" w:cs="Times New Roman"/>
-                <w:sz w:val="24"/>
-                <w:szCs w:val="24"/>
-              </w:rPr>
-              <w:t>floor(</w:t>
-            </w:r>
-            <w:proofErr w:type="gramEnd"/>
-            <w:r>
-              <w:rPr>
-                <w:rFonts w:ascii="Times New Roman" w:eastAsia="Times New Roman" w:hAnsi="Times New Roman" w:cs="Times New Roman"/>
-                <w:sz w:val="24"/>
-                <w:szCs w:val="24"/>
-              </w:rPr>
-              <w:t>log</w:t>
-            </w:r>
-            <w:r>
-              <w:rPr>
-                <w:rFonts w:ascii="Times New Roman" w:eastAsia="Times New Roman" w:hAnsi="Times New Roman" w:cs="Times New Roman"/>
-                <w:sz w:val="24"/>
-                <w:szCs w:val="24"/>
-                <w:vertAlign w:val="subscript"/>
-              </w:rPr>
-              <w:t>2</w:t>
-            </w:r>
-            <w:r>
-              <w:rPr>
-                <w:rFonts w:ascii="Times New Roman" w:eastAsia="Times New Roman" w:hAnsi="Times New Roman" w:cs="Times New Roman"/>
-                <w:sz w:val="24"/>
-                <w:szCs w:val="24"/>
-              </w:rPr>
-              <w:t xml:space="preserve"> </w:t>
-            </w:r>
-            <w:r>
-              <w:rPr>
-                <w:rFonts w:ascii="Times New Roman" w:eastAsia="Times New Roman" w:hAnsi="Times New Roman" w:cs="Times New Roman"/>
-                <w:sz w:val="24"/>
-                <w:szCs w:val="24"/>
-              </w:rPr>
-              <w:t>10000</w:t>
-            </w:r>
-            <w:r>
-              <w:rPr>
-                <w:rFonts w:ascii="Times New Roman" w:eastAsia="Times New Roman" w:hAnsi="Times New Roman" w:cs="Times New Roman"/>
-                <w:sz w:val="24"/>
-                <w:szCs w:val="24"/>
-              </w:rPr>
-              <w:t>) – 5</w:t>
-            </w:r>
-          </w:p>
-          <w:p>
-            <w:pPr>
-              <w:pStyle w:val="Normal1"/>
-              <w:spacing w:after="240" w:line="240" w:lineRule="auto"/>
-              <w:rPr>
-                <w:rFonts w:ascii="Times New Roman" w:eastAsia="Times New Roman" w:hAnsi="Times New Roman" w:cs="Times New Roman"/>
-                <w:sz w:val="24"/>
-                <w:szCs w:val="24"/>
-              </w:rPr>
-            </w:pPr>
-            <w:r>
-              <w:rPr>
-                <w:rFonts w:ascii="Times New Roman" w:eastAsia="Times New Roman" w:hAnsi="Times New Roman" w:cs="Times New Roman"/>
-                <w:sz w:val="24"/>
-                <w:szCs w:val="24"/>
-              </w:rPr>
-              <w:t>m &lt; 8</w:t>
-            </w:r>
-          </w:p>
-          <w:p>
-            <w:pPr>
-              <w:pStyle w:val="Normal1"/>
-              <w:spacing w:after="240" w:line="240" w:lineRule="auto"/>
-              <w:rPr>
-                <w:rFonts w:ascii="Times New Roman" w:eastAsia="Times New Roman" w:hAnsi="Times New Roman" w:cs="Times New Roman"/>
-                <w:sz w:val="24"/>
-                <w:szCs w:val="24"/>
-              </w:rPr>
-            </w:pPr>
-            <w:r>
-              <w:rPr>
-                <w:rFonts w:ascii="Times New Roman" w:eastAsia="Times New Roman" w:hAnsi="Times New Roman" w:cs="Times New Roman"/>
-                <w:sz w:val="24"/>
-                <w:szCs w:val="24"/>
-              </w:rPr>
               <w:t>We will use m = 7</w:t>
             </w:r>
           </w:p>
@@ -7482,7 +10386,7 @@
                 <w:sz w:val="24"/>
                 <w:szCs w:val="24"/>
               </w:rPr>
-              <w:t>0</w:t>
+              <w:t>m = 101</w:t>
             </w:r>
           </w:p>
         </w:tc>
@@ -7532,7 +10436,15 @@
                 <w:sz w:val="24"/>
                 <w:szCs w:val="24"/>
               </w:rPr>
-              <w:t>0</w:t>
+              <w:t xml:space="preserve">m = </w:t>
+            </w:r>
+            <w:r>
+              <w:rPr>
+                <w:rFonts w:ascii="Times New Roman" w:eastAsia="Times New Roman" w:hAnsi="Times New Roman" w:cs="Times New Roman"/>
+                <w:sz w:val="24"/>
+                <w:szCs w:val="24"/>
+              </w:rPr>
+              <w:t>9</w:t>
             </w:r>
           </w:p>
         </w:tc>
@@ -7582,7 +10494,7 @@
                 <w:sz w:val="24"/>
                 <w:szCs w:val="24"/>
               </w:rPr>
-              <w:t>0</w:t>
+              <w:t>m = 10</w:t>
             </w:r>
           </w:p>
         </w:tc>
@@ -7632,42 +10544,15 @@
                 <w:sz w:val="24"/>
                 <w:szCs w:val="24"/>
               </w:rPr>
-              <w:t>m &lt; </w:t>
-            </w:r>
-            <w:proofErr w:type="gramStart"/>
-            <w:r>
-              <w:rPr>
-                <w:rFonts w:ascii="Times New Roman" w:eastAsia="Times New Roman" w:hAnsi="Times New Roman" w:cs="Times New Roman"/>
-                <w:sz w:val="24"/>
-                <w:szCs w:val="24"/>
-              </w:rPr>
-              <w:t>floor(</w:t>
-            </w:r>
-            <w:proofErr w:type="gramEnd"/>
-            <w:r>
-              <w:rPr>
-                <w:rFonts w:ascii="Times New Roman" w:eastAsia="Times New Roman" w:hAnsi="Times New Roman" w:cs="Times New Roman"/>
-                <w:sz w:val="24"/>
-                <w:szCs w:val="24"/>
-              </w:rPr>
-              <w:t>log</w:t>
-            </w:r>
-            <w:r>
-              <w:rPr>
-                <w:rFonts w:ascii="Times New Roman" w:eastAsia="Times New Roman" w:hAnsi="Times New Roman" w:cs="Times New Roman"/>
-                <w:sz w:val="24"/>
-                <w:szCs w:val="24"/>
-                <w:vertAlign w:val="subscript"/>
-              </w:rPr>
-              <w:t>2</w:t>
-            </w:r>
-            <w:r>
-              <w:rPr>
-                <w:rFonts w:ascii="Times New Roman" w:eastAsia="Times New Roman" w:hAnsi="Times New Roman" w:cs="Times New Roman"/>
-                <w:sz w:val="24"/>
-                <w:szCs w:val="24"/>
-              </w:rPr>
-              <w:t xml:space="preserve"> n) – 5</w:t>
+              <w:t xml:space="preserve">m = </w:t>
+            </w:r>
+            <w:r>
+              <w:rPr>
+                <w:rFonts w:ascii="Times New Roman" w:eastAsia="Times New Roman" w:hAnsi="Times New Roman" w:cs="Times New Roman"/>
+                <w:sz w:val="24"/>
+                <w:szCs w:val="24"/>
+              </w:rPr>
+              <w:t>7</w:t>
             </w:r>
           </w:p>
         </w:tc>
@@ -8105,7 +10990,6 @@
                 <w:sz w:val="24"/>
                 <w:szCs w:val="24"/>
               </w:rPr>
-              <w:lastRenderedPageBreak/>
               <w:t>Approximate Entropy Test</w:t>
             </w:r>
           </w:p>
@@ -8124,49 +11008,6 @@
                 <w:szCs w:val="24"/>
               </w:rPr>
             </w:pPr>
-            <w:r>
-              <w:rPr>
-                <w:rFonts w:ascii="Times New Roman" w:eastAsia="Times New Roman" w:hAnsi="Times New Roman" w:cs="Times New Roman"/>
-                <w:sz w:val="24"/>
-                <w:szCs w:val="24"/>
-              </w:rPr>
-              <w:t>m &lt; </w:t>
-            </w:r>
-            <w:proofErr w:type="gramStart"/>
-            <w:r>
-              <w:rPr>
-                <w:rFonts w:ascii="Times New Roman" w:eastAsia="Times New Roman" w:hAnsi="Times New Roman" w:cs="Times New Roman"/>
-                <w:sz w:val="24"/>
-                <w:szCs w:val="24"/>
-              </w:rPr>
-              <w:t>floor(</w:t>
-            </w:r>
-            <w:proofErr w:type="gramEnd"/>
-            <w:r>
-              <w:rPr>
-                <w:rFonts w:ascii="Times New Roman" w:eastAsia="Times New Roman" w:hAnsi="Times New Roman" w:cs="Times New Roman"/>
-                <w:sz w:val="24"/>
-                <w:szCs w:val="24"/>
-              </w:rPr>
-              <w:t>log</w:t>
-            </w:r>
-            <w:r>
-              <w:rPr>
-                <w:rFonts w:ascii="Times New Roman" w:eastAsia="Times New Roman" w:hAnsi="Times New Roman" w:cs="Times New Roman"/>
-                <w:sz w:val="24"/>
-                <w:szCs w:val="24"/>
-                <w:vertAlign w:val="subscript"/>
-              </w:rPr>
-              <w:t>2</w:t>
-            </w:r>
-            <w:r>
-              <w:rPr>
-                <w:rFonts w:ascii="Times New Roman" w:eastAsia="Times New Roman" w:hAnsi="Times New Roman" w:cs="Times New Roman"/>
-                <w:sz w:val="24"/>
-                <w:szCs w:val="24"/>
-              </w:rPr>
-              <w:t xml:space="preserve"> n) – 5</w:t>
-            </w:r>
           </w:p>
         </w:tc>
       </w:tr>
@@ -8240,6 +11081,7 @@
           <w:sz w:val="24"/>
           <w:szCs w:val="24"/>
         </w:rPr>
+        <w:lastRenderedPageBreak/>
         <w:br w:type="page"/>
       </w:r>
     </w:p>
@@ -11357,7 +14199,6 @@
       </w:r>
     </w:p>
     <w:sectPr>
-      <w:headerReference w:type="first" r:id="rId24"/>
       <w:pgSz w:w="12240" w:h="15840"/>
       <w:pgMar w:top="1440" w:right="1440" w:bottom="1440" w:left="1440" w:header="720" w:footer="720" w:gutter="0"/>
       <w:cols w:space="720"/>
@@ -11454,16 +14295,6 @@
     </w:p>
   </w:footnote>
 </w:footnotes>
-</file>
-
-<file path=word/header1.xml><?xml version="1.0" encoding="utf-8"?>
-<w:hdr xmlns:wpc="http://schemas.microsoft.com/office/word/2010/wordprocessingCanvas" xmlns:cx="http://schemas.microsoft.com/office/drawing/2014/chartex" xmlns:cx1="http://schemas.microsoft.com/office/drawing/2015/9/8/chartex" xmlns:cx2="http://schemas.microsoft.com/office/drawing/2015/10/21/chartex" xmlns:cx3="http://schemas.microsoft.com/office/drawing/2016/5/9/chartex" xmlns:cx4="http://schemas.microsoft.com/office/drawing/2016/5/10/chartex" xmlns:cx5="http://schemas.microsoft.com/office/drawing/2016/5/11/chartex" xmlns:cx6="http://schemas.microsoft.com/office/drawing/2016/5/12/chartex" xmlns:cx7="http://schemas.microsoft.com/office/drawing/2016/5/13/chartex" xmlns:cx8="http://schemas.microsoft.com/office/drawing/2016/5/14/chartex" xmlns:mc="http://schemas.openxmlformats.org/markup-compatibility/2006" xmlns:aink="http://schemas.microsoft.com/office/drawing/2016/ink" xmlns:am3d="http://schemas.microsoft.com/office/drawing/2017/model3d" xmlns:o="urn:schemas-microsoft-com:office:office" xmlns:r="http://schemas.openxmlformats.org/officeDocument/2006/relationships" xmlns:m="http://schemas.openxmlformats.org/officeDocument/2006/math" xmlns:v="urn:schemas-microsoft-com:vml" xmlns:wp14="http://schemas.microsoft.com/office/word/2010/wordprocessingDrawing" xmlns:wp="http://schemas.openxmlformats.org/drawingml/2006/wordprocessingDrawing" xmlns:w10="urn:schemas-microsoft-com:office:word" xmlns:w="http://schemas.openxmlformats.org/wordprocessingml/2006/main" xmlns:w14="http://schemas.microsoft.com/office/word/2010/wordml" xmlns:w15="http://schemas.microsoft.com/office/word/2012/wordml" xmlns:w16cex="http://schemas.microsoft.com/office/word/2018/wordml/cex" xmlns:w16cid="http://schemas.microsoft.com/office/word/2016/wordml/cid" xmlns:w16="http://schemas.microsoft.com/office/word/2018/wordml" xmlns:w16sdtdh="http://schemas.microsoft.com/office/word/2020/wordml/sdtdatahash" xmlns:w16se="http://schemas.microsoft.com/office/word/2015/wordml/symex" xmlns:wpg="http://schemas.microsoft.com/office/word/2010/wordprocessingGroup" xmlns:wpi="http://schemas.microsoft.com/office/word/2010/wordprocessingInk" xmlns:wne="http://schemas.microsoft.com/office/word/2006/wordml" xmlns:wps="http://schemas.microsoft.com/office/word/2010/wordprocessingShape" mc:Ignorable="w14 w15 w16se w16cid w16 w16cex w16sdtdh wp14">
-  <w:p>
-    <w:pPr>
-      <w:pStyle w:val="Header"/>
-    </w:pPr>
-  </w:p>
-</w:hdr>
 </file>
 
 <file path=word/people.xml><?xml version="1.0" encoding="utf-8"?>
@@ -12098,7 +14929,6 @@
     <w:basedOn w:val="Normal"/>
     <w:link w:val="HeaderChar"/>
     <w:uiPriority w:val="99"/>
-    <w:semiHidden/>
     <w:unhideWhenUsed/>
     <w:rsid w:val="009350CA"/>
     <w:pPr>
@@ -12114,7 +14944,6 @@
     <w:basedOn w:val="DefaultParagraphFont"/>
     <w:link w:val="Header"/>
     <w:uiPriority w:val="99"/>
-    <w:semiHidden/>
     <w:rsid w:val="009350CA"/>
   </w:style>
   <w:style w:type="character" w:styleId="CommentReference">
@@ -12182,6 +15011,28 @@
       <w:sz w:val="20"/>
       <w:szCs w:val="20"/>
     </w:rPr>
+  </w:style>
+  <w:style w:type="paragraph" w:styleId="Footer">
+    <w:name w:val="footer"/>
+    <w:basedOn w:val="Normal"/>
+    <w:link w:val="FooterChar"/>
+    <w:uiPriority w:val="99"/>
+    <w:unhideWhenUsed/>
+    <w:rsid w:val="005679AE"/>
+    <w:pPr>
+      <w:tabs>
+        <w:tab w:val="center" w:pos="4680"/>
+        <w:tab w:val="right" w:pos="9360"/>
+      </w:tabs>
+      <w:spacing w:after="0" w:line="240" w:lineRule="auto"/>
+    </w:pPr>
+  </w:style>
+  <w:style w:type="character" w:customStyle="1" w:styleId="FooterChar">
+    <w:name w:val="Footer Char"/>
+    <w:basedOn w:val="DefaultParagraphFont"/>
+    <w:link w:val="Footer"/>
+    <w:uiPriority w:val="99"/>
+    <w:rsid w:val="005679AE"/>
   </w:style>
 </w:styles>
 </file>

</xml_diff>

<commit_message>
completed minimum input size calculations
</commit_message>
<xml_diff>
--- a/8 thesis/Cloud Quantum Computer RNG for Cryptography.docx
+++ b/8 thesis/Cloud Quantum Computer RNG for Cryptography.docx
@@ -1827,12 +1827,14 @@
         </w:rPr>
         <w:t xml:space="preserve">Appendix C: </w:t>
       </w:r>
+      <w:proofErr w:type="spellStart"/>
       <w:r>
         <w:rPr>
           <w:rFonts w:ascii="Times New Roman" w:hAnsi="Times New Roman"/>
         </w:rPr>
         <w:t>asdf</w:t>
       </w:r>
+      <w:proofErr w:type="spellEnd"/>
       <w:r>
         <w:rPr>
           <w:rFonts w:ascii="Times New Roman" w:hAnsi="Times New Roman"/>
@@ -3194,7 +3196,47 @@
           <w:sz w:val="24"/>
           <w:szCs w:val="24"/>
         </w:rPr>
-        <w:t xml:space="preserve"> or disk drive timing information. These methods need to be run through a randomness extractor to pass for use in cryptographic standards (Trevisan &amp; Vadhan, 2000).</w:t>
+        <w:t xml:space="preserve"> or disk drive timing information. These methods need to be run through a randomness extractor to pass for use in cryptographic standards (</w:t>
+      </w:r>
+      <w:proofErr w:type="spellStart"/>
+      <w:r>
+        <w:rPr>
+          <w:rFonts w:ascii="Times New Roman" w:eastAsia="Times New Roman" w:hAnsi="Times New Roman" w:cs="Times New Roman"/>
+          <w:color w:val="000000"/>
+          <w:sz w:val="24"/>
+          <w:szCs w:val="24"/>
+        </w:rPr>
+        <w:t>Trevisan</w:t>
+      </w:r>
+      <w:proofErr w:type="spellEnd"/>
+      <w:r>
+        <w:rPr>
+          <w:rFonts w:ascii="Times New Roman" w:eastAsia="Times New Roman" w:hAnsi="Times New Roman" w:cs="Times New Roman"/>
+          <w:color w:val="000000"/>
+          <w:sz w:val="24"/>
+          <w:szCs w:val="24"/>
+        </w:rPr>
+        <w:t xml:space="preserve"> &amp; </w:t>
+      </w:r>
+      <w:proofErr w:type="spellStart"/>
+      <w:r>
+        <w:rPr>
+          <w:rFonts w:ascii="Times New Roman" w:eastAsia="Times New Roman" w:hAnsi="Times New Roman" w:cs="Times New Roman"/>
+          <w:color w:val="000000"/>
+          <w:sz w:val="24"/>
+          <w:szCs w:val="24"/>
+        </w:rPr>
+        <w:t>Vadhan</w:t>
+      </w:r>
+      <w:proofErr w:type="spellEnd"/>
+      <w:r>
+        <w:rPr>
+          <w:rFonts w:ascii="Times New Roman" w:eastAsia="Times New Roman" w:hAnsi="Times New Roman" w:cs="Times New Roman"/>
+          <w:color w:val="000000"/>
+          <w:sz w:val="24"/>
+          <w:szCs w:val="24"/>
+        </w:rPr>
+        <w:t>, 2000).</w:t>
       </w:r>
       <w:r>
         <w:rPr>
@@ -3898,7 +3940,25 @@
           <w:sz w:val="24"/>
           <w:szCs w:val="24"/>
         </w:rPr>
-        <w:t xml:space="preserve">To create a random number we want to </w:t>
+        <w:t xml:space="preserve">To create a random </w:t>
+      </w:r>
+      <w:proofErr w:type="gramStart"/>
+      <w:r>
+        <w:rPr>
+          <w:rFonts w:ascii="Times New Roman" w:eastAsia="Times New Roman" w:hAnsi="Times New Roman" w:cs="Times New Roman"/>
+          <w:sz w:val="24"/>
+          <w:szCs w:val="24"/>
+        </w:rPr>
+        <w:t>number</w:t>
+      </w:r>
+      <w:proofErr w:type="gramEnd"/>
+      <w:r>
+        <w:rPr>
+          <w:rFonts w:ascii="Times New Roman" w:eastAsia="Times New Roman" w:hAnsi="Times New Roman" w:cs="Times New Roman"/>
+          <w:sz w:val="24"/>
+          <w:szCs w:val="24"/>
+        </w:rPr>
+        <w:t xml:space="preserve"> we want to </w:t>
       </w:r>
       <w:r>
         <w:rPr>
@@ -4116,7 +4176,25 @@
           <w:sz w:val="24"/>
           <w:szCs w:val="24"/>
         </w:rPr>
-        <w:t xml:space="preserve"> The measurements are saved and this process is repeated until there is enough data to satisfy the sample size.</w:t>
+        <w:t xml:space="preserve"> The measurements are </w:t>
+      </w:r>
+      <w:proofErr w:type="gramStart"/>
+      <w:r>
+        <w:rPr>
+          <w:rFonts w:ascii="Times New Roman" w:eastAsia="Times New Roman" w:hAnsi="Times New Roman" w:cs="Times New Roman"/>
+          <w:sz w:val="24"/>
+          <w:szCs w:val="24"/>
+        </w:rPr>
+        <w:t>saved</w:t>
+      </w:r>
+      <w:proofErr w:type="gramEnd"/>
+      <w:r>
+        <w:rPr>
+          <w:rFonts w:ascii="Times New Roman" w:eastAsia="Times New Roman" w:hAnsi="Times New Roman" w:cs="Times New Roman"/>
+          <w:sz w:val="24"/>
+          <w:szCs w:val="24"/>
+        </w:rPr>
+        <w:t xml:space="preserve"> and this process is repeated until there is enough data to satisfy the sample size.</w:t>
       </w:r>
       <w:r>
         <w:rPr>
@@ -4295,7 +4373,25 @@
           <w:sz w:val="24"/>
           <w:szCs w:val="24"/>
         </w:rPr>
-        <w:t xml:space="preserve"> a random number generator is suitable for cryptographic applications (Bassham et al., 2010).</w:t>
+        <w:t xml:space="preserve"> a random number generator is suitable for cryptographic applications (</w:t>
+      </w:r>
+      <w:proofErr w:type="spellStart"/>
+      <w:r>
+        <w:rPr>
+          <w:rFonts w:ascii="Times New Roman" w:eastAsia="Times New Roman" w:hAnsi="Times New Roman" w:cs="Times New Roman"/>
+          <w:sz w:val="24"/>
+          <w:szCs w:val="24"/>
+        </w:rPr>
+        <w:t>Bassham</w:t>
+      </w:r>
+      <w:proofErr w:type="spellEnd"/>
+      <w:r>
+        <w:rPr>
+          <w:rFonts w:ascii="Times New Roman" w:eastAsia="Times New Roman" w:hAnsi="Times New Roman" w:cs="Times New Roman"/>
+          <w:sz w:val="24"/>
+          <w:szCs w:val="24"/>
+        </w:rPr>
+        <w:t xml:space="preserve"> et al., 2010).</w:t>
       </w:r>
       <w:r>
         <w:rPr>
@@ -5543,7 +5639,25 @@
                 <w:sz w:val="24"/>
                 <w:szCs w:val="24"/>
               </w:rPr>
-              <w:t>Cumulative Sum (Cusum) Test</w:t>
+              <w:t>Cumulative Sum (</w:t>
+            </w:r>
+            <w:proofErr w:type="spellStart"/>
+            <w:r>
+              <w:rPr>
+                <w:rFonts w:ascii="Times New Roman" w:eastAsia="Times New Roman" w:hAnsi="Times New Roman" w:cs="Times New Roman"/>
+                <w:sz w:val="24"/>
+                <w:szCs w:val="24"/>
+              </w:rPr>
+              <w:t>Cusum</w:t>
+            </w:r>
+            <w:proofErr w:type="spellEnd"/>
+            <w:r>
+              <w:rPr>
+                <w:rFonts w:ascii="Times New Roman" w:eastAsia="Times New Roman" w:hAnsi="Times New Roman" w:cs="Times New Roman"/>
+                <w:sz w:val="24"/>
+                <w:szCs w:val="24"/>
+              </w:rPr>
+              <w:t>) Test</w:t>
             </w:r>
             <w:bookmarkEnd w:id="21"/>
           </w:p>
@@ -6460,6 +6574,7 @@
         </w:rPr>
         <w:t xml:space="preserve">a 32 row and column matrix </w:t>
       </w:r>
+      <w:proofErr w:type="gramStart"/>
       <w:r>
         <w:rPr>
           <w:rFonts w:ascii="Times New Roman" w:eastAsia="Times New Roman" w:hAnsi="Times New Roman" w:cs="Times New Roman"/>
@@ -6476,6 +6591,7 @@
         </w:rPr>
         <w:t>s</w:t>
       </w:r>
+      <w:proofErr w:type="gramEnd"/>
       <w:r>
         <w:rPr>
           <w:rFonts w:ascii="Times New Roman" w:eastAsia="Times New Roman" w:hAnsi="Times New Roman" w:cs="Times New Roman"/>
@@ -8487,33 +8603,192 @@
         <w:jc w:val="both"/>
         <w:rPr>
           <w:rFonts w:ascii="Times New Roman" w:eastAsia="Times New Roman" w:hAnsi="Times New Roman" w:cs="Times New Roman"/>
+          <w:sz w:val="24"/>
+          <w:szCs w:val="24"/>
+        </w:rPr>
+      </w:pPr>
+      <w:r>
+        <w:rPr>
+          <w:rFonts w:ascii="Times New Roman" w:eastAsia="Times New Roman" w:hAnsi="Times New Roman" w:cs="Times New Roman"/>
           <w:b/>
           <w:bCs/>
           <w:sz w:val="24"/>
           <w:szCs w:val="24"/>
         </w:rPr>
-      </w:pPr>
-      <w:r>
-        <w:rPr>
-          <w:rFonts w:ascii="Times New Roman" w:eastAsia="Times New Roman" w:hAnsi="Times New Roman" w:cs="Times New Roman"/>
-          <w:b/>
-          <w:bCs/>
-          <w:sz w:val="24"/>
-          <w:szCs w:val="24"/>
-        </w:rPr>
-        <w:t>5.2.</w:t>
-      </w:r>
-      <w:r>
-        <w:rPr>
-          <w:rFonts w:ascii="Times New Roman" w:eastAsia="Times New Roman" w:hAnsi="Times New Roman" w:cs="Times New Roman"/>
-          <w:b/>
-          <w:bCs/>
-          <w:sz w:val="24"/>
-          <w:szCs w:val="24"/>
-        </w:rPr>
-        <w:t>12 Approximate Entropy</w:t>
-      </w:r>
-    </w:p>
+        <w:tab/>
+      </w:r>
+      <w:r>
+        <w:rPr>
+          <w:rFonts w:ascii="Times New Roman" w:eastAsia="Times New Roman" w:hAnsi="Times New Roman" w:cs="Times New Roman"/>
+          <w:sz w:val="24"/>
+          <w:szCs w:val="24"/>
+        </w:rPr>
+        <w:t xml:space="preserve">The serial test requires that m &lt; </w:t>
+      </w:r>
+      <w:proofErr w:type="gramStart"/>
+      <w:r>
+        <w:rPr>
+          <w:rFonts w:ascii="Times New Roman" w:eastAsia="Times New Roman" w:hAnsi="Times New Roman" w:cs="Times New Roman"/>
+          <w:sz w:val="24"/>
+          <w:szCs w:val="24"/>
+        </w:rPr>
+        <w:t>floor(</w:t>
+      </w:r>
+      <w:proofErr w:type="gramEnd"/>
+      <w:r>
+        <w:rPr>
+          <w:rFonts w:ascii="Times New Roman" w:eastAsia="Times New Roman" w:hAnsi="Times New Roman" w:cs="Times New Roman"/>
+          <w:sz w:val="24"/>
+          <w:szCs w:val="24"/>
+        </w:rPr>
+        <w:t xml:space="preserve">log2 (n)) – 2 where m is the length of bits in each block. We will choose m = 2, the NIST has not recommended a value for this variable. </w:t>
+      </w:r>
+    </w:p>
+    <w:tbl>
+      <w:tblPr>
+        <w:tblStyle w:val="TableGrid"/>
+        <w:tblW w:w="0" w:type="auto"/>
+        <w:tblLook w:val="04A0" w:firstRow="1" w:lastRow="0" w:firstColumn="1" w:lastColumn="0" w:noHBand="0" w:noVBand="1"/>
+      </w:tblPr>
+      <w:tblGrid>
+        <w:gridCol w:w="9350"/>
+      </w:tblGrid>
+      <w:tr>
+        <w:tc>
+          <w:tcPr>
+            <w:tcW w:w="9350" w:type="dxa"/>
+          </w:tcPr>
+          <w:p>
+            <w:pPr>
+              <w:pStyle w:val="Normal1"/>
+              <w:spacing w:after="240" w:line="240" w:lineRule="auto"/>
+              <w:jc w:val="both"/>
+              <w:rPr>
+                <w:rFonts w:ascii="Times New Roman" w:eastAsia="Times New Roman" w:hAnsi="Times New Roman" w:cs="Times New Roman"/>
+                <w:sz w:val="24"/>
+                <w:szCs w:val="24"/>
+              </w:rPr>
+            </w:pPr>
+          </w:p>
+          <w:p>
+            <w:pPr>
+              <w:pStyle w:val="Normal1"/>
+              <w:spacing w:after="240" w:line="240" w:lineRule="auto"/>
+              <w:jc w:val="center"/>
+              <w:rPr>
+                <w:rFonts w:ascii="Times New Roman" w:eastAsia="Times New Roman" w:hAnsi="Times New Roman" w:cs="Times New Roman"/>
+                <w:sz w:val="24"/>
+                <w:szCs w:val="24"/>
+              </w:rPr>
+            </w:pPr>
+            <w:r>
+              <w:rPr>
+                <w:rFonts w:ascii="Times New Roman" w:eastAsia="Times New Roman" w:hAnsi="Times New Roman" w:cs="Times New Roman"/>
+                <w:sz w:val="24"/>
+                <w:szCs w:val="24"/>
+              </w:rPr>
+              <w:t xml:space="preserve">m &lt; </w:t>
+            </w:r>
+            <w:proofErr w:type="gramStart"/>
+            <w:r>
+              <w:rPr>
+                <w:rFonts w:ascii="Times New Roman" w:eastAsia="Times New Roman" w:hAnsi="Times New Roman" w:cs="Times New Roman"/>
+                <w:sz w:val="24"/>
+                <w:szCs w:val="24"/>
+              </w:rPr>
+              <w:t>floor(</w:t>
+            </w:r>
+            <w:proofErr w:type="gramEnd"/>
+            <w:r>
+              <w:rPr>
+                <w:rFonts w:ascii="Times New Roman" w:eastAsia="Times New Roman" w:hAnsi="Times New Roman" w:cs="Times New Roman"/>
+                <w:sz w:val="24"/>
+                <w:szCs w:val="24"/>
+              </w:rPr>
+              <w:t>log2 (n)) – 2</w:t>
+            </w:r>
+          </w:p>
+          <w:p>
+            <w:pPr>
+              <w:pStyle w:val="Normal1"/>
+              <w:spacing w:after="240" w:line="240" w:lineRule="auto"/>
+              <w:jc w:val="center"/>
+              <w:rPr>
+                <w:rFonts w:ascii="Times New Roman" w:eastAsia="Times New Roman" w:hAnsi="Times New Roman" w:cs="Times New Roman"/>
+                <w:sz w:val="24"/>
+                <w:szCs w:val="24"/>
+              </w:rPr>
+            </w:pPr>
+            <w:r>
+              <w:rPr>
+                <w:rFonts w:ascii="Times New Roman" w:eastAsia="Times New Roman" w:hAnsi="Times New Roman" w:cs="Times New Roman"/>
+                <w:sz w:val="24"/>
+                <w:szCs w:val="24"/>
+              </w:rPr>
+              <w:t xml:space="preserve">2 </w:t>
+            </w:r>
+            <w:r>
+              <w:rPr>
+                <w:rFonts w:ascii="Times New Roman" w:eastAsia="Times New Roman" w:hAnsi="Times New Roman" w:cs="Times New Roman"/>
+                <w:sz w:val="24"/>
+                <w:szCs w:val="24"/>
+              </w:rPr>
+              <w:t xml:space="preserve">&lt; </w:t>
+            </w:r>
+            <w:proofErr w:type="gramStart"/>
+            <w:r>
+              <w:rPr>
+                <w:rFonts w:ascii="Times New Roman" w:eastAsia="Times New Roman" w:hAnsi="Times New Roman" w:cs="Times New Roman"/>
+                <w:sz w:val="24"/>
+                <w:szCs w:val="24"/>
+              </w:rPr>
+              <w:t>floor(</w:t>
+            </w:r>
+            <w:proofErr w:type="gramEnd"/>
+            <w:r>
+              <w:rPr>
+                <w:rFonts w:ascii="Times New Roman" w:eastAsia="Times New Roman" w:hAnsi="Times New Roman" w:cs="Times New Roman"/>
+                <w:sz w:val="24"/>
+                <w:szCs w:val="24"/>
+              </w:rPr>
+              <w:t>log2 (n)) – 2</w:t>
+            </w:r>
+          </w:p>
+          <w:p>
+            <w:pPr>
+              <w:pStyle w:val="Normal1"/>
+              <w:spacing w:after="240" w:line="240" w:lineRule="auto"/>
+              <w:jc w:val="center"/>
+              <w:rPr>
+                <w:rFonts w:ascii="Times New Roman" w:eastAsia="Times New Roman" w:hAnsi="Times New Roman" w:cs="Times New Roman"/>
+                <w:sz w:val="24"/>
+                <w:szCs w:val="24"/>
+              </w:rPr>
+            </w:pPr>
+            <w:r>
+              <w:rPr>
+                <w:rFonts w:ascii="Times New Roman" w:eastAsia="Times New Roman" w:hAnsi="Times New Roman" w:cs="Times New Roman"/>
+                <w:sz w:val="24"/>
+                <w:szCs w:val="24"/>
+              </w:rPr>
+              <w:t>n &gt; 16, solving for n</w:t>
+            </w:r>
+          </w:p>
+          <w:p>
+            <w:pPr>
+              <w:pStyle w:val="Normal1"/>
+              <w:spacing w:after="240" w:line="240" w:lineRule="auto"/>
+              <w:jc w:val="center"/>
+              <w:rPr>
+                <w:rFonts w:ascii="Times New Roman" w:eastAsia="Times New Roman" w:hAnsi="Times New Roman" w:cs="Times New Roman"/>
+                <w:sz w:val="24"/>
+                <w:szCs w:val="24"/>
+              </w:rPr>
+            </w:pPr>
+          </w:p>
+        </w:tc>
+      </w:tr>
+    </w:tbl>
     <w:p>
       <w:pPr>
         <w:pStyle w:val="Normal1"/>
@@ -8521,32 +8796,10 @@
         <w:jc w:val="both"/>
         <w:rPr>
           <w:rFonts w:ascii="Times New Roman" w:eastAsia="Times New Roman" w:hAnsi="Times New Roman" w:cs="Times New Roman"/>
-          <w:b/>
-          <w:bCs/>
-          <w:sz w:val="24"/>
-          <w:szCs w:val="24"/>
-        </w:rPr>
-      </w:pPr>
-      <w:r>
-        <w:rPr>
-          <w:rFonts w:ascii="Times New Roman" w:eastAsia="Times New Roman" w:hAnsi="Times New Roman" w:cs="Times New Roman"/>
-          <w:b/>
-          <w:bCs/>
-          <w:sz w:val="24"/>
-          <w:szCs w:val="24"/>
-        </w:rPr>
-        <w:t>5.2.1</w:t>
-      </w:r>
-      <w:r>
-        <w:rPr>
-          <w:rFonts w:ascii="Times New Roman" w:eastAsia="Times New Roman" w:hAnsi="Times New Roman" w:cs="Times New Roman"/>
-          <w:b/>
-          <w:bCs/>
-          <w:sz w:val="24"/>
-          <w:szCs w:val="24"/>
-        </w:rPr>
-        <w:t>3 Cumulative Sums</w:t>
-      </w:r>
+          <w:sz w:val="24"/>
+          <w:szCs w:val="24"/>
+        </w:rPr>
+      </w:pPr>
     </w:p>
     <w:p>
       <w:pPr>
@@ -8569,7 +8822,7 @@
           <w:sz w:val="24"/>
           <w:szCs w:val="24"/>
         </w:rPr>
-        <w:t>5.2.1</w:t>
+        <w:t>5.2.</w:t>
       </w:r>
       <w:r>
         <w:rPr>
@@ -8579,7 +8832,7 @@
           <w:sz w:val="24"/>
           <w:szCs w:val="24"/>
         </w:rPr>
-        <w:t>4 Random Excursions</w:t>
+        <w:t>12 Approximate Entropy</w:t>
       </w:r>
     </w:p>
     <w:p>
@@ -8601,24 +8854,437 @@
           <w:sz w:val="24"/>
           <w:szCs w:val="24"/>
         </w:rPr>
-        <w:t>5.2.1</w:t>
-      </w:r>
-      <w:r>
-        <w:rPr>
-          <w:rFonts w:ascii="Times New Roman" w:eastAsia="Times New Roman" w:hAnsi="Times New Roman" w:cs="Times New Roman"/>
-          <w:b/>
-          <w:bCs/>
-          <w:sz w:val="24"/>
-          <w:szCs w:val="24"/>
-        </w:rPr>
-        <w:t>5 Random Excursions Variant</w:t>
-      </w:r>
-    </w:p>
+        <w:tab/>
+      </w:r>
+      <w:r>
+        <w:rPr>
+          <w:rFonts w:ascii="Times New Roman" w:eastAsia="Times New Roman" w:hAnsi="Times New Roman" w:cs="Times New Roman"/>
+          <w:sz w:val="24"/>
+          <w:szCs w:val="24"/>
+        </w:rPr>
+        <w:t xml:space="preserve">The serial test requires that m &lt; </w:t>
+      </w:r>
+      <w:proofErr w:type="gramStart"/>
+      <w:r>
+        <w:rPr>
+          <w:rFonts w:ascii="Times New Roman" w:eastAsia="Times New Roman" w:hAnsi="Times New Roman" w:cs="Times New Roman"/>
+          <w:sz w:val="24"/>
+          <w:szCs w:val="24"/>
+        </w:rPr>
+        <w:t>floor(</w:t>
+      </w:r>
+      <w:proofErr w:type="gramEnd"/>
+      <w:r>
+        <w:rPr>
+          <w:rFonts w:ascii="Times New Roman" w:eastAsia="Times New Roman" w:hAnsi="Times New Roman" w:cs="Times New Roman"/>
+          <w:sz w:val="24"/>
+          <w:szCs w:val="24"/>
+        </w:rPr>
+        <w:t xml:space="preserve">log2 (n)) – </w:t>
+      </w:r>
+      <w:r>
+        <w:rPr>
+          <w:rFonts w:ascii="Times New Roman" w:eastAsia="Times New Roman" w:hAnsi="Times New Roman" w:cs="Times New Roman"/>
+          <w:sz w:val="24"/>
+          <w:szCs w:val="24"/>
+        </w:rPr>
+        <w:t>5</w:t>
+      </w:r>
+      <w:r>
+        <w:rPr>
+          <w:rFonts w:ascii="Times New Roman" w:eastAsia="Times New Roman" w:hAnsi="Times New Roman" w:cs="Times New Roman"/>
+          <w:sz w:val="24"/>
+          <w:szCs w:val="24"/>
+        </w:rPr>
+        <w:t xml:space="preserve"> where m is the length of bits in each block. We will choose m = 2, the NIST has not recommended a value for this variable. </w:t>
+      </w:r>
+    </w:p>
+    <w:tbl>
+      <w:tblPr>
+        <w:tblStyle w:val="TableGrid"/>
+        <w:tblW w:w="0" w:type="auto"/>
+        <w:tblLook w:val="04A0" w:firstRow="1" w:lastRow="0" w:firstColumn="1" w:lastColumn="0" w:noHBand="0" w:noVBand="1"/>
+      </w:tblPr>
+      <w:tblGrid>
+        <w:gridCol w:w="9350"/>
+      </w:tblGrid>
+      <w:tr>
+        <w:tc>
+          <w:tcPr>
+            <w:tcW w:w="9350" w:type="dxa"/>
+          </w:tcPr>
+          <w:p>
+            <w:pPr>
+              <w:pStyle w:val="Normal1"/>
+              <w:spacing w:after="240" w:line="240" w:lineRule="auto"/>
+              <w:jc w:val="center"/>
+              <w:rPr>
+                <w:rFonts w:ascii="Times New Roman" w:eastAsia="Times New Roman" w:hAnsi="Times New Roman" w:cs="Times New Roman"/>
+                <w:sz w:val="24"/>
+                <w:szCs w:val="24"/>
+              </w:rPr>
+            </w:pPr>
+          </w:p>
+          <w:p>
+            <w:pPr>
+              <w:pStyle w:val="Normal1"/>
+              <w:spacing w:after="240" w:line="240" w:lineRule="auto"/>
+              <w:jc w:val="center"/>
+              <w:rPr>
+                <w:rFonts w:ascii="Times New Roman" w:eastAsia="Times New Roman" w:hAnsi="Times New Roman" w:cs="Times New Roman"/>
+                <w:sz w:val="24"/>
+                <w:szCs w:val="24"/>
+              </w:rPr>
+            </w:pPr>
+            <w:r>
+              <w:rPr>
+                <w:rFonts w:ascii="Times New Roman" w:eastAsia="Times New Roman" w:hAnsi="Times New Roman" w:cs="Times New Roman"/>
+                <w:sz w:val="24"/>
+                <w:szCs w:val="24"/>
+              </w:rPr>
+              <w:t xml:space="preserve">m &lt; </w:t>
+            </w:r>
+            <w:proofErr w:type="gramStart"/>
+            <w:r>
+              <w:rPr>
+                <w:rFonts w:ascii="Times New Roman" w:eastAsia="Times New Roman" w:hAnsi="Times New Roman" w:cs="Times New Roman"/>
+                <w:sz w:val="24"/>
+                <w:szCs w:val="24"/>
+              </w:rPr>
+              <w:t>floor(</w:t>
+            </w:r>
+            <w:proofErr w:type="gramEnd"/>
+            <w:r>
+              <w:rPr>
+                <w:rFonts w:ascii="Times New Roman" w:eastAsia="Times New Roman" w:hAnsi="Times New Roman" w:cs="Times New Roman"/>
+                <w:sz w:val="24"/>
+                <w:szCs w:val="24"/>
+              </w:rPr>
+              <w:t xml:space="preserve">log2 (n)) – </w:t>
+            </w:r>
+            <w:r>
+              <w:rPr>
+                <w:rFonts w:ascii="Times New Roman" w:eastAsia="Times New Roman" w:hAnsi="Times New Roman" w:cs="Times New Roman"/>
+                <w:sz w:val="24"/>
+                <w:szCs w:val="24"/>
+              </w:rPr>
+              <w:t>5</w:t>
+            </w:r>
+          </w:p>
+          <w:p>
+            <w:pPr>
+              <w:pStyle w:val="Normal1"/>
+              <w:spacing w:after="240" w:line="240" w:lineRule="auto"/>
+              <w:jc w:val="center"/>
+              <w:rPr>
+                <w:rFonts w:ascii="Times New Roman" w:eastAsia="Times New Roman" w:hAnsi="Times New Roman" w:cs="Times New Roman"/>
+                <w:sz w:val="24"/>
+                <w:szCs w:val="24"/>
+              </w:rPr>
+            </w:pPr>
+            <w:r>
+              <w:rPr>
+                <w:rFonts w:ascii="Times New Roman" w:eastAsia="Times New Roman" w:hAnsi="Times New Roman" w:cs="Times New Roman"/>
+                <w:sz w:val="24"/>
+                <w:szCs w:val="24"/>
+              </w:rPr>
+              <w:t xml:space="preserve">2 &lt; </w:t>
+            </w:r>
+            <w:proofErr w:type="gramStart"/>
+            <w:r>
+              <w:rPr>
+                <w:rFonts w:ascii="Times New Roman" w:eastAsia="Times New Roman" w:hAnsi="Times New Roman" w:cs="Times New Roman"/>
+                <w:sz w:val="24"/>
+                <w:szCs w:val="24"/>
+              </w:rPr>
+              <w:t>floor(</w:t>
+            </w:r>
+            <w:proofErr w:type="gramEnd"/>
+            <w:r>
+              <w:rPr>
+                <w:rFonts w:ascii="Times New Roman" w:eastAsia="Times New Roman" w:hAnsi="Times New Roman" w:cs="Times New Roman"/>
+                <w:sz w:val="24"/>
+                <w:szCs w:val="24"/>
+              </w:rPr>
+              <w:t xml:space="preserve">log2 (n)) – </w:t>
+            </w:r>
+            <w:r>
+              <w:rPr>
+                <w:rFonts w:ascii="Times New Roman" w:eastAsia="Times New Roman" w:hAnsi="Times New Roman" w:cs="Times New Roman"/>
+                <w:sz w:val="24"/>
+                <w:szCs w:val="24"/>
+              </w:rPr>
+              <w:t>5</w:t>
+            </w:r>
+          </w:p>
+          <w:p>
+            <w:pPr>
+              <w:pStyle w:val="Normal1"/>
+              <w:spacing w:after="240" w:line="240" w:lineRule="auto"/>
+              <w:jc w:val="center"/>
+              <w:rPr>
+                <w:rFonts w:ascii="Times New Roman" w:eastAsia="Times New Roman" w:hAnsi="Times New Roman" w:cs="Times New Roman"/>
+                <w:sz w:val="24"/>
+                <w:szCs w:val="24"/>
+              </w:rPr>
+            </w:pPr>
+            <w:r>
+              <w:rPr>
+                <w:rFonts w:ascii="Times New Roman" w:eastAsia="Times New Roman" w:hAnsi="Times New Roman" w:cs="Times New Roman"/>
+                <w:sz w:val="24"/>
+                <w:szCs w:val="24"/>
+              </w:rPr>
+              <w:t xml:space="preserve">n &gt; </w:t>
+            </w:r>
+            <w:r>
+              <w:rPr>
+                <w:rFonts w:ascii="Times New Roman" w:eastAsia="Times New Roman" w:hAnsi="Times New Roman" w:cs="Times New Roman"/>
+                <w:sz w:val="24"/>
+                <w:szCs w:val="24"/>
+              </w:rPr>
+              <w:t>128</w:t>
+            </w:r>
+            <w:r>
+              <w:rPr>
+                <w:rFonts w:ascii="Times New Roman" w:eastAsia="Times New Roman" w:hAnsi="Times New Roman" w:cs="Times New Roman"/>
+                <w:sz w:val="24"/>
+                <w:szCs w:val="24"/>
+              </w:rPr>
+              <w:t>, solving for n</w:t>
+            </w:r>
+          </w:p>
+          <w:p>
+            <w:pPr>
+              <w:pStyle w:val="Normal1"/>
+              <w:spacing w:after="240" w:line="240" w:lineRule="auto"/>
+              <w:jc w:val="both"/>
+              <w:rPr>
+                <w:rFonts w:ascii="Times New Roman" w:eastAsia="Times New Roman" w:hAnsi="Times New Roman" w:cs="Times New Roman"/>
+                <w:b/>
+                <w:bCs/>
+                <w:sz w:val="24"/>
+                <w:szCs w:val="24"/>
+              </w:rPr>
+            </w:pPr>
+          </w:p>
+        </w:tc>
+      </w:tr>
+    </w:tbl>
     <w:p>
       <w:pPr>
         <w:pStyle w:val="Normal1"/>
         <w:spacing w:after="240" w:line="480" w:lineRule="auto"/>
         <w:jc w:val="both"/>
+        <w:rPr>
+          <w:rFonts w:ascii="Times New Roman" w:eastAsia="Times New Roman" w:hAnsi="Times New Roman" w:cs="Times New Roman"/>
+          <w:b/>
+          <w:bCs/>
+          <w:sz w:val="24"/>
+          <w:szCs w:val="24"/>
+        </w:rPr>
+      </w:pPr>
+    </w:p>
+    <w:p>
+      <w:pPr>
+        <w:pStyle w:val="Normal1"/>
+        <w:spacing w:after="240" w:line="480" w:lineRule="auto"/>
+        <w:jc w:val="both"/>
+        <w:rPr>
+          <w:rFonts w:ascii="Times New Roman" w:eastAsia="Times New Roman" w:hAnsi="Times New Roman" w:cs="Times New Roman"/>
+          <w:b/>
+          <w:bCs/>
+          <w:sz w:val="24"/>
+          <w:szCs w:val="24"/>
+        </w:rPr>
+      </w:pPr>
+      <w:r>
+        <w:rPr>
+          <w:rFonts w:ascii="Times New Roman" w:eastAsia="Times New Roman" w:hAnsi="Times New Roman" w:cs="Times New Roman"/>
+          <w:b/>
+          <w:bCs/>
+          <w:sz w:val="24"/>
+          <w:szCs w:val="24"/>
+        </w:rPr>
+        <w:t>5.2.1</w:t>
+      </w:r>
+      <w:r>
+        <w:rPr>
+          <w:rFonts w:ascii="Times New Roman" w:eastAsia="Times New Roman" w:hAnsi="Times New Roman" w:cs="Times New Roman"/>
+          <w:b/>
+          <w:bCs/>
+          <w:sz w:val="24"/>
+          <w:szCs w:val="24"/>
+        </w:rPr>
+        <w:t>3 Cumulative Sums</w:t>
+      </w:r>
+    </w:p>
+    <w:p>
+      <w:pPr>
+        <w:pStyle w:val="Normal1"/>
+        <w:spacing w:after="240" w:line="480" w:lineRule="auto"/>
+        <w:jc w:val="both"/>
+        <w:rPr>
+          <w:rFonts w:ascii="Times New Roman" w:eastAsia="Times New Roman" w:hAnsi="Times New Roman" w:cs="Times New Roman"/>
+          <w:sz w:val="24"/>
+          <w:szCs w:val="24"/>
+        </w:rPr>
+      </w:pPr>
+      <w:r>
+        <w:rPr>
+          <w:rFonts w:ascii="Times New Roman" w:eastAsia="Times New Roman" w:hAnsi="Times New Roman" w:cs="Times New Roman"/>
+          <w:sz w:val="24"/>
+          <w:szCs w:val="24"/>
+        </w:rPr>
+        <w:lastRenderedPageBreak/>
+        <w:tab/>
+      </w:r>
+      <w:r>
+        <w:rPr>
+          <w:rFonts w:ascii="Times New Roman" w:eastAsia="Times New Roman" w:hAnsi="Times New Roman" w:cs="Times New Roman"/>
+          <w:sz w:val="24"/>
+          <w:szCs w:val="24"/>
+        </w:rPr>
+        <w:t>The NIST recommends each sequence in the Cumulative Sums test be run with at least 100 bits.</w:t>
+      </w:r>
+    </w:p>
+    <w:p>
+      <w:pPr>
+        <w:pStyle w:val="Normal1"/>
+        <w:spacing w:after="240" w:line="480" w:lineRule="auto"/>
+        <w:jc w:val="both"/>
+        <w:rPr>
+          <w:rFonts w:ascii="Times New Roman" w:eastAsia="Times New Roman" w:hAnsi="Times New Roman" w:cs="Times New Roman"/>
+          <w:b/>
+          <w:bCs/>
+          <w:sz w:val="24"/>
+          <w:szCs w:val="24"/>
+        </w:rPr>
+      </w:pPr>
+      <w:r>
+        <w:rPr>
+          <w:rFonts w:ascii="Times New Roman" w:eastAsia="Times New Roman" w:hAnsi="Times New Roman" w:cs="Times New Roman"/>
+          <w:b/>
+          <w:bCs/>
+          <w:sz w:val="24"/>
+          <w:szCs w:val="24"/>
+        </w:rPr>
+        <w:t>5.2.1</w:t>
+      </w:r>
+      <w:r>
+        <w:rPr>
+          <w:rFonts w:ascii="Times New Roman" w:eastAsia="Times New Roman" w:hAnsi="Times New Roman" w:cs="Times New Roman"/>
+          <w:b/>
+          <w:bCs/>
+          <w:sz w:val="24"/>
+          <w:szCs w:val="24"/>
+        </w:rPr>
+        <w:t>4 Random Excursions</w:t>
+      </w:r>
+      <w:r>
+        <w:rPr>
+          <w:rFonts w:ascii="Times New Roman" w:eastAsia="Times New Roman" w:hAnsi="Times New Roman" w:cs="Times New Roman"/>
+          <w:b/>
+          <w:bCs/>
+          <w:sz w:val="24"/>
+          <w:szCs w:val="24"/>
+        </w:rPr>
+        <w:t xml:space="preserve"> </w:t>
+      </w:r>
+      <w:r>
+        <w:rPr>
+          <w:rFonts w:ascii="Times New Roman" w:eastAsia="Times New Roman" w:hAnsi="Times New Roman" w:cs="Times New Roman"/>
+          <w:b/>
+          <w:bCs/>
+          <w:sz w:val="24"/>
+          <w:szCs w:val="24"/>
+        </w:rPr>
+        <w:t>5.2.1</w:t>
+      </w:r>
+      <w:r>
+        <w:rPr>
+          <w:rFonts w:ascii="Times New Roman" w:eastAsia="Times New Roman" w:hAnsi="Times New Roman" w:cs="Times New Roman"/>
+          <w:b/>
+          <w:bCs/>
+          <w:sz w:val="24"/>
+          <w:szCs w:val="24"/>
+        </w:rPr>
+        <w:t>5 Random Excursions Variant</w:t>
+      </w:r>
+    </w:p>
+    <w:p>
+      <w:pPr>
+        <w:pStyle w:val="Normal1"/>
+        <w:spacing w:after="240" w:line="480" w:lineRule="auto"/>
+        <w:ind w:firstLine="720"/>
+        <w:jc w:val="both"/>
+        <w:rPr>
+          <w:rFonts w:ascii="Times New Roman" w:eastAsia="Times New Roman" w:hAnsi="Times New Roman" w:cs="Times New Roman"/>
+          <w:sz w:val="24"/>
+          <w:szCs w:val="24"/>
+        </w:rPr>
+      </w:pPr>
+      <w:r>
+        <w:rPr>
+          <w:rFonts w:ascii="Times New Roman" w:eastAsia="Times New Roman" w:hAnsi="Times New Roman" w:cs="Times New Roman"/>
+          <w:sz w:val="24"/>
+          <w:szCs w:val="24"/>
+        </w:rPr>
+        <w:t xml:space="preserve">The NIST recommends each sequence in the </w:t>
+      </w:r>
+      <w:r>
+        <w:rPr>
+          <w:rFonts w:ascii="Times New Roman" w:eastAsia="Times New Roman" w:hAnsi="Times New Roman" w:cs="Times New Roman"/>
+          <w:sz w:val="24"/>
+          <w:szCs w:val="24"/>
+        </w:rPr>
+        <w:t>random excursions and its variant</w:t>
+      </w:r>
+      <w:r>
+        <w:rPr>
+          <w:rFonts w:ascii="Times New Roman" w:eastAsia="Times New Roman" w:hAnsi="Times New Roman" w:cs="Times New Roman"/>
+          <w:sz w:val="24"/>
+          <w:szCs w:val="24"/>
+        </w:rPr>
+        <w:t xml:space="preserve"> test be run with at least 1</w:t>
+      </w:r>
+      <w:r>
+        <w:rPr>
+          <w:rFonts w:ascii="Times New Roman" w:eastAsia="Times New Roman" w:hAnsi="Times New Roman" w:cs="Times New Roman"/>
+          <w:sz w:val="24"/>
+          <w:szCs w:val="24"/>
+        </w:rPr>
+        <w:t>,</w:t>
+      </w:r>
+      <w:r>
+        <w:rPr>
+          <w:rFonts w:ascii="Times New Roman" w:eastAsia="Times New Roman" w:hAnsi="Times New Roman" w:cs="Times New Roman"/>
+          <w:sz w:val="24"/>
+          <w:szCs w:val="24"/>
+        </w:rPr>
+        <w:t>00</w:t>
+      </w:r>
+      <w:r>
+        <w:rPr>
+          <w:rFonts w:ascii="Times New Roman" w:eastAsia="Times New Roman" w:hAnsi="Times New Roman" w:cs="Times New Roman"/>
+          <w:sz w:val="24"/>
+          <w:szCs w:val="24"/>
+        </w:rPr>
+        <w:t>0,000</w:t>
+      </w:r>
+      <w:r>
+        <w:rPr>
+          <w:rFonts w:ascii="Times New Roman" w:eastAsia="Times New Roman" w:hAnsi="Times New Roman" w:cs="Times New Roman"/>
+          <w:sz w:val="24"/>
+          <w:szCs w:val="24"/>
+        </w:rPr>
+        <w:t xml:space="preserve"> bits.</w:t>
+      </w:r>
+    </w:p>
+    <w:p>
+      <w:pPr>
+        <w:pStyle w:val="Normal1"/>
+        <w:spacing w:after="240" w:line="480" w:lineRule="auto"/>
+        <w:jc w:val="center"/>
         <w:rPr>
           <w:rFonts w:ascii="Times New Roman" w:eastAsia="Times New Roman" w:hAnsi="Times New Roman" w:cs="Times New Roman"/>
           <w:sz w:val="24"/>
@@ -8658,8 +9324,8 @@
         <w:tblLook w:val="04A0" w:firstRow="1" w:lastRow="0" w:firstColumn="1" w:lastColumn="0" w:noHBand="0" w:noVBand="1"/>
       </w:tblPr>
       <w:tblGrid>
-        <w:gridCol w:w="2620"/>
-        <w:gridCol w:w="6730"/>
+        <w:gridCol w:w="4476"/>
+        <w:gridCol w:w="2415"/>
       </w:tblGrid>
       <w:tr>
         <w:trPr>
@@ -8692,7 +9358,7 @@
         </w:tc>
         <w:tc>
           <w:tcPr>
-            <w:tcW w:w="6730" w:type="dxa"/>
+            <w:tcW w:w="2415" w:type="dxa"/>
           </w:tcPr>
           <w:p>
             <w:pPr>
@@ -8754,7 +9420,7 @@
         </w:tc>
         <w:tc>
           <w:tcPr>
-            <w:tcW w:w="6730" w:type="dxa"/>
+            <w:tcW w:w="2415" w:type="dxa"/>
             <w:shd w:val="clear" w:color="auto" w:fill="C5E0B3" w:themeFill="accent6" w:themeFillTint="66"/>
           </w:tcPr>
           <w:p>
@@ -8809,7 +9475,7 @@
         </w:tc>
         <w:tc>
           <w:tcPr>
-            <w:tcW w:w="6730" w:type="dxa"/>
+            <w:tcW w:w="2415" w:type="dxa"/>
             <w:shd w:val="clear" w:color="auto" w:fill="C5E0B3" w:themeFill="accent6" w:themeFillTint="66"/>
           </w:tcPr>
           <w:p>
@@ -8864,7 +9530,7 @@
         </w:tc>
         <w:tc>
           <w:tcPr>
-            <w:tcW w:w="6730" w:type="dxa"/>
+            <w:tcW w:w="2415" w:type="dxa"/>
             <w:shd w:val="clear" w:color="auto" w:fill="C5E0B3" w:themeFill="accent6" w:themeFillTint="66"/>
           </w:tcPr>
           <w:p>
@@ -8919,7 +9585,7 @@
         </w:tc>
         <w:tc>
           <w:tcPr>
-            <w:tcW w:w="6730" w:type="dxa"/>
+            <w:tcW w:w="2415" w:type="dxa"/>
             <w:shd w:val="clear" w:color="auto" w:fill="C5E0B3" w:themeFill="accent6" w:themeFillTint="66"/>
           </w:tcPr>
           <w:p>
@@ -8973,7 +9639,7 @@
         </w:tc>
         <w:tc>
           <w:tcPr>
-            <w:tcW w:w="6730" w:type="dxa"/>
+            <w:tcW w:w="2415" w:type="dxa"/>
           </w:tcPr>
           <w:p>
             <w:pPr>
@@ -9027,7 +9693,7 @@
         </w:tc>
         <w:tc>
           <w:tcPr>
-            <w:tcW w:w="6730" w:type="dxa"/>
+            <w:tcW w:w="2415" w:type="dxa"/>
             <w:shd w:val="clear" w:color="auto" w:fill="C5E0B3" w:themeFill="accent6" w:themeFillTint="66"/>
           </w:tcPr>
           <w:p>
@@ -9082,7 +9748,7 @@
         </w:tc>
         <w:tc>
           <w:tcPr>
-            <w:tcW w:w="6730" w:type="dxa"/>
+            <w:tcW w:w="2415" w:type="dxa"/>
             <w:shd w:val="clear" w:color="auto" w:fill="C5E0B3" w:themeFill="accent6" w:themeFillTint="66"/>
           </w:tcPr>
           <w:p>
@@ -9136,7 +9802,7 @@
         </w:tc>
         <w:tc>
           <w:tcPr>
-            <w:tcW w:w="6730" w:type="dxa"/>
+            <w:tcW w:w="2415" w:type="dxa"/>
           </w:tcPr>
           <w:p>
             <w:pPr>
@@ -9184,14 +9850,13 @@
                 <w:sz w:val="24"/>
                 <w:szCs w:val="24"/>
               </w:rPr>
-              <w:lastRenderedPageBreak/>
               <w:t>Maurer’s Universal Statistical Test</w:t>
             </w:r>
           </w:p>
         </w:tc>
         <w:tc>
           <w:tcPr>
-            <w:tcW w:w="6730" w:type="dxa"/>
+            <w:tcW w:w="2415" w:type="dxa"/>
           </w:tcPr>
           <w:p>
             <w:pPr>
@@ -9244,7 +9909,7 @@
         </w:tc>
         <w:tc>
           <w:tcPr>
-            <w:tcW w:w="6730" w:type="dxa"/>
+            <w:tcW w:w="2415" w:type="dxa"/>
           </w:tcPr>
           <w:p>
             <w:pPr>
@@ -9298,7 +9963,7 @@
         </w:tc>
         <w:tc>
           <w:tcPr>
-            <w:tcW w:w="6730" w:type="dxa"/>
+            <w:tcW w:w="2415" w:type="dxa"/>
             <w:shd w:val="clear" w:color="auto" w:fill="C5E0B3" w:themeFill="accent6" w:themeFillTint="66"/>
           </w:tcPr>
           <w:p>
@@ -9317,59 +9982,7 @@
                 <w:sz w:val="24"/>
                 <w:szCs w:val="24"/>
               </w:rPr>
-              <w:t>m &lt; floor(log</w:t>
-            </w:r>
-            <w:r>
-              <w:rPr>
-                <w:rFonts w:ascii="Times New Roman" w:eastAsia="Times New Roman" w:hAnsi="Times New Roman" w:cs="Times New Roman"/>
-                <w:sz w:val="24"/>
-                <w:szCs w:val="24"/>
-                <w:vertAlign w:val="subscript"/>
-              </w:rPr>
-              <w:t>2</w:t>
-            </w:r>
-            <w:r>
-              <w:rPr>
-                <w:rFonts w:ascii="Times New Roman" w:eastAsia="Times New Roman" w:hAnsi="Times New Roman" w:cs="Times New Roman"/>
-                <w:sz w:val="24"/>
-                <w:szCs w:val="24"/>
-              </w:rPr>
-              <w:t xml:space="preserve"> n) -2</w:t>
-            </w:r>
-          </w:p>
-          <w:p>
-            <w:pPr>
-              <w:pStyle w:val="Normal1"/>
-              <w:spacing w:after="240" w:line="240" w:lineRule="auto"/>
-              <w:rPr>
-                <w:rFonts w:ascii="Times New Roman" w:eastAsia="Times New Roman" w:hAnsi="Times New Roman" w:cs="Times New Roman"/>
-                <w:sz w:val="24"/>
-                <w:szCs w:val="24"/>
-              </w:rPr>
-            </w:pPr>
-            <w:r>
-              <w:rPr>
-                <w:rFonts w:ascii="Times New Roman" w:eastAsia="Times New Roman" w:hAnsi="Times New Roman" w:cs="Times New Roman"/>
-                <w:sz w:val="24"/>
-                <w:szCs w:val="24"/>
-              </w:rPr>
-              <w:t xml:space="preserve">If m=1, we have the same test as the frequency test so we must use at least m=2 for any new results. For m=2, n </w:t>
-            </w:r>
-            <w:r>
-              <w:rPr>
-                <w:rFonts w:ascii="Times New Roman" w:eastAsia="Times New Roman" w:hAnsi="Times New Roman" w:cs="Times New Roman"/>
-                <w:sz w:val="24"/>
-                <w:szCs w:val="24"/>
-              </w:rPr>
-              <w:t xml:space="preserve">(our input size) </w:t>
-            </w:r>
-            <w:r>
-              <w:rPr>
-                <w:rFonts w:ascii="Times New Roman" w:eastAsia="Times New Roman" w:hAnsi="Times New Roman" w:cs="Times New Roman"/>
-                <w:sz w:val="24"/>
-                <w:szCs w:val="24"/>
-              </w:rPr>
-              <w:t>must be greater than 16</w:t>
+              <w:t>17</w:t>
             </w:r>
           </w:p>
         </w:tc>
@@ -9405,7 +10018,7 @@
         </w:tc>
         <w:tc>
           <w:tcPr>
-            <w:tcW w:w="6730" w:type="dxa"/>
+            <w:tcW w:w="2415" w:type="dxa"/>
             <w:shd w:val="clear" w:color="auto" w:fill="C5E0B3" w:themeFill="accent6" w:themeFillTint="66"/>
           </w:tcPr>
           <w:p>
@@ -9424,7 +10037,7 @@
                 <w:sz w:val="24"/>
                 <w:szCs w:val="24"/>
               </w:rPr>
-              <w:t>No minimum input recommendation</w:t>
+              <w:t>129</w:t>
             </w:r>
           </w:p>
         </w:tc>
@@ -9460,7 +10073,7 @@
         </w:tc>
         <w:tc>
           <w:tcPr>
-            <w:tcW w:w="6730" w:type="dxa"/>
+            <w:tcW w:w="2415" w:type="dxa"/>
             <w:shd w:val="clear" w:color="auto" w:fill="C5E0B3" w:themeFill="accent6" w:themeFillTint="66"/>
           </w:tcPr>
           <w:p>
@@ -9514,7 +10127,7 @@
         </w:tc>
         <w:tc>
           <w:tcPr>
-            <w:tcW w:w="6730" w:type="dxa"/>
+            <w:tcW w:w="2415" w:type="dxa"/>
           </w:tcPr>
           <w:p>
             <w:pPr>
@@ -9561,13 +10174,14 @@
                 <w:sz w:val="24"/>
                 <w:szCs w:val="24"/>
               </w:rPr>
+              <w:lastRenderedPageBreak/>
               <w:t>Random Excursions Variant Test</w:t>
             </w:r>
           </w:p>
         </w:tc>
         <w:tc>
           <w:tcPr>
-            <w:tcW w:w="6730" w:type="dxa"/>
+            <w:tcW w:w="2415" w:type="dxa"/>
           </w:tcPr>
           <w:p>
             <w:pPr>
@@ -9805,16 +10419,7 @@
           <w:sz w:val="24"/>
           <w:szCs w:val="24"/>
         </w:rPr>
-        <w:t xml:space="preserve"> Faster Randomness Testing is a project from the Faculty of Informatics at Masaryk </w:t>
-      </w:r>
-      <w:r>
-        <w:rPr>
-          <w:rFonts w:ascii="Times New Roman" w:eastAsia="Times New Roman" w:hAnsi="Times New Roman" w:cs="Times New Roman"/>
-          <w:sz w:val="24"/>
-          <w:szCs w:val="24"/>
-        </w:rPr>
-        <w:lastRenderedPageBreak/>
-        <w:t xml:space="preserve">University optimizing the NIST statistical tests for randomness </w:t>
+        <w:t xml:space="preserve"> Faster Randomness Testing is a project from the Faculty of Informatics at Masaryk University optimizing the NIST statistical tests for randomness </w:t>
       </w:r>
       <w:r>
         <w:rPr>
@@ -9830,7 +10435,43 @@
           <w:sz w:val="24"/>
           <w:szCs w:val="24"/>
         </w:rPr>
-        <w:t>(Sýs &amp; Říha, 2014).</w:t>
+        <w:t>(</w:t>
+      </w:r>
+      <w:proofErr w:type="spellStart"/>
+      <w:r>
+        <w:rPr>
+          <w:rFonts w:ascii="Times New Roman" w:eastAsia="Times New Roman" w:hAnsi="Times New Roman" w:cs="Times New Roman"/>
+          <w:sz w:val="24"/>
+          <w:szCs w:val="24"/>
+        </w:rPr>
+        <w:t>Sýs</w:t>
+      </w:r>
+      <w:proofErr w:type="spellEnd"/>
+      <w:r>
+        <w:rPr>
+          <w:rFonts w:ascii="Times New Roman" w:eastAsia="Times New Roman" w:hAnsi="Times New Roman" w:cs="Times New Roman"/>
+          <w:sz w:val="24"/>
+          <w:szCs w:val="24"/>
+        </w:rPr>
+        <w:t xml:space="preserve"> &amp; </w:t>
+      </w:r>
+      <w:proofErr w:type="spellStart"/>
+      <w:r>
+        <w:rPr>
+          <w:rFonts w:ascii="Times New Roman" w:eastAsia="Times New Roman" w:hAnsi="Times New Roman" w:cs="Times New Roman"/>
+          <w:sz w:val="24"/>
+          <w:szCs w:val="24"/>
+        </w:rPr>
+        <w:t>Říha</w:t>
+      </w:r>
+      <w:proofErr w:type="spellEnd"/>
+      <w:r>
+        <w:rPr>
+          <w:rFonts w:ascii="Times New Roman" w:eastAsia="Times New Roman" w:hAnsi="Times New Roman" w:cs="Times New Roman"/>
+          <w:sz w:val="24"/>
+          <w:szCs w:val="24"/>
+        </w:rPr>
+        <w:t>, 2014).</w:t>
       </w:r>
       <w:r>
         <w:rPr>
@@ -10104,6 +10745,7 @@
                 <w:sz w:val="24"/>
                 <w:szCs w:val="24"/>
               </w:rPr>
+              <w:lastRenderedPageBreak/>
               <w:t xml:space="preserve">OS Build </w:t>
             </w:r>
             <w:r>
@@ -10142,6 +10784,7 @@
                 <w:sz w:val="24"/>
                 <w:szCs w:val="24"/>
               </w:rPr>
+              <w:lastRenderedPageBreak/>
               <w:t>Processor</w:t>
             </w:r>
           </w:p>
@@ -10299,15 +10942,43 @@
           <w:sz w:val="24"/>
           <w:szCs w:val="24"/>
         </w:rPr>
-        <w:t xml:space="preserve">Abdullah Ash- Saki, Mahabubul </w:t>
-      </w:r>
-      <w:r>
-        <w:rPr>
-          <w:rFonts w:ascii="Times New Roman" w:eastAsia="Times New Roman" w:hAnsi="Times New Roman" w:cs="Times New Roman"/>
-          <w:sz w:val="24"/>
-          <w:szCs w:val="24"/>
-        </w:rPr>
-        <w:t>Alam,</w:t>
+        <w:t xml:space="preserve">Abdullah Ash- Saki, </w:t>
+      </w:r>
+      <w:proofErr w:type="spellStart"/>
+      <w:r>
+        <w:rPr>
+          <w:rFonts w:ascii="Times New Roman" w:eastAsia="Times New Roman" w:hAnsi="Times New Roman" w:cs="Times New Roman"/>
+          <w:sz w:val="24"/>
+          <w:szCs w:val="24"/>
+        </w:rPr>
+        <w:t>Mahabubul</w:t>
+      </w:r>
+      <w:proofErr w:type="spellEnd"/>
+      <w:r>
+        <w:rPr>
+          <w:rFonts w:ascii="Times New Roman" w:eastAsia="Times New Roman" w:hAnsi="Times New Roman" w:cs="Times New Roman"/>
+          <w:sz w:val="24"/>
+          <w:szCs w:val="24"/>
+        </w:rPr>
+        <w:t xml:space="preserve"> </w:t>
+      </w:r>
+      <w:proofErr w:type="spellStart"/>
+      <w:r>
+        <w:rPr>
+          <w:rFonts w:ascii="Times New Roman" w:eastAsia="Times New Roman" w:hAnsi="Times New Roman" w:cs="Times New Roman"/>
+          <w:sz w:val="24"/>
+          <w:szCs w:val="24"/>
+        </w:rPr>
+        <w:t>Alam</w:t>
+      </w:r>
+      <w:proofErr w:type="spellEnd"/>
+      <w:r>
+        <w:rPr>
+          <w:rFonts w:ascii="Times New Roman" w:eastAsia="Times New Roman" w:hAnsi="Times New Roman" w:cs="Times New Roman"/>
+          <w:sz w:val="24"/>
+          <w:szCs w:val="24"/>
+        </w:rPr>
+        <w:t>,</w:t>
       </w:r>
       <w:r>
         <w:rPr>
@@ -10349,6 +11020,7 @@
         </w:rPr>
         <w:t xml:space="preserve">also known as </w:t>
       </w:r>
+      <w:proofErr w:type="spellStart"/>
       <w:r>
         <w:rPr>
           <w:rFonts w:ascii="Times New Roman" w:eastAsia="Times New Roman" w:hAnsi="Times New Roman" w:cs="Times New Roman"/>
@@ -10365,6 +11037,7 @@
         </w:rPr>
         <w:t>enerife</w:t>
       </w:r>
+      <w:proofErr w:type="spellEnd"/>
       <w:r>
         <w:rPr>
           <w:rFonts w:ascii="Times New Roman" w:eastAsia="Times New Roman" w:hAnsi="Times New Roman" w:cs="Times New Roman"/>
@@ -12566,7 +13239,61 @@
           <w:sz w:val="24"/>
           <w:szCs w:val="24"/>
         </w:rPr>
-        <w:t xml:space="preserve"> et al. experiment can be found on figure 3 of their report. Specifications for the retired ibmq_tenerife computer has been removed from the IBM quantum computing site but some can still be found in the ibmq-device-information repository of the Qiskit GitHub.</w:t>
+        <w:t xml:space="preserve"> et al. experiment can be found on figure 3 of their report. Specifications for the retired </w:t>
+      </w:r>
+      <w:proofErr w:type="spellStart"/>
+      <w:r>
+        <w:rPr>
+          <w:rFonts w:ascii="Times New Roman" w:eastAsia="Times New Roman" w:hAnsi="Times New Roman" w:cs="Times New Roman"/>
+          <w:sz w:val="24"/>
+          <w:szCs w:val="24"/>
+        </w:rPr>
+        <w:t>ibmq_tenerife</w:t>
+      </w:r>
+      <w:proofErr w:type="spellEnd"/>
+      <w:r>
+        <w:rPr>
+          <w:rFonts w:ascii="Times New Roman" w:eastAsia="Times New Roman" w:hAnsi="Times New Roman" w:cs="Times New Roman"/>
+          <w:sz w:val="24"/>
+          <w:szCs w:val="24"/>
+        </w:rPr>
+        <w:t xml:space="preserve"> computer has been removed from the IBM quantum computing site but some can still be found in the </w:t>
+      </w:r>
+      <w:proofErr w:type="spellStart"/>
+      <w:r>
+        <w:rPr>
+          <w:rFonts w:ascii="Times New Roman" w:eastAsia="Times New Roman" w:hAnsi="Times New Roman" w:cs="Times New Roman"/>
+          <w:sz w:val="24"/>
+          <w:szCs w:val="24"/>
+        </w:rPr>
+        <w:t>ibmq</w:t>
+      </w:r>
+      <w:proofErr w:type="spellEnd"/>
+      <w:r>
+        <w:rPr>
+          <w:rFonts w:ascii="Times New Roman" w:eastAsia="Times New Roman" w:hAnsi="Times New Roman" w:cs="Times New Roman"/>
+          <w:sz w:val="24"/>
+          <w:szCs w:val="24"/>
+        </w:rPr>
+        <w:t xml:space="preserve">-device-information repository of the </w:t>
+      </w:r>
+      <w:proofErr w:type="spellStart"/>
+      <w:r>
+        <w:rPr>
+          <w:rFonts w:ascii="Times New Roman" w:eastAsia="Times New Roman" w:hAnsi="Times New Roman" w:cs="Times New Roman"/>
+          <w:sz w:val="24"/>
+          <w:szCs w:val="24"/>
+        </w:rPr>
+        <w:t>Qiskit</w:t>
+      </w:r>
+      <w:proofErr w:type="spellEnd"/>
+      <w:r>
+        <w:rPr>
+          <w:rFonts w:ascii="Times New Roman" w:eastAsia="Times New Roman" w:hAnsi="Times New Roman" w:cs="Times New Roman"/>
+          <w:sz w:val="24"/>
+          <w:szCs w:val="24"/>
+        </w:rPr>
+        <w:t xml:space="preserve"> GitHub.</w:t>
       </w:r>
     </w:p>
     <w:p>
@@ -12642,7 +13369,67 @@
           <w:sz w:val="24"/>
           <w:szCs w:val="24"/>
         </w:rPr>
-        <w:t>Quantum Random Number Generation with the Superconducting Quantum Computer IBM 20Q Tokyo by Kentaro Tamura and Yutaka Shikano (Tamura et al., 2020): Utilizes the IBM 20Q Tokyo for QRNG with Hadamard initialization then runs the NIST tests to analyze the output, an identical approach to this thesis proposal. Using the 20 qubit quantum computer they obtained a sample length of 43,560 bits. Their statistical analysis showed that the sample was biased and correlated. They observed that their sample was not uniform and failed at least 4 of the NIST Test Suite’s tests; however, they only applied the first 6 of 15 tests to the sample. They also revealed that passing the tests required both the von Neumann and Samuelson randomness extractors, though the effectiveness of this method is unclear. The primary limitation of this study was a limited sample size which we can overcome with quantum computers realizing more qubits for computation</w:t>
+        <w:t xml:space="preserve">Quantum Random Number Generation with the Superconducting Quantum Computer IBM 20Q Tokyo by </w:t>
+      </w:r>
+      <w:proofErr w:type="spellStart"/>
+      <w:r>
+        <w:rPr>
+          <w:rFonts w:ascii="Times New Roman" w:eastAsia="Times New Roman" w:hAnsi="Times New Roman" w:cs="Times New Roman"/>
+          <w:color w:val="000000"/>
+          <w:sz w:val="24"/>
+          <w:szCs w:val="24"/>
+        </w:rPr>
+        <w:t>Kentaro</w:t>
+      </w:r>
+      <w:proofErr w:type="spellEnd"/>
+      <w:r>
+        <w:rPr>
+          <w:rFonts w:ascii="Times New Roman" w:eastAsia="Times New Roman" w:hAnsi="Times New Roman" w:cs="Times New Roman"/>
+          <w:color w:val="000000"/>
+          <w:sz w:val="24"/>
+          <w:szCs w:val="24"/>
+        </w:rPr>
+        <w:t xml:space="preserve"> Tamura and Yutaka </w:t>
+      </w:r>
+      <w:proofErr w:type="spellStart"/>
+      <w:r>
+        <w:rPr>
+          <w:rFonts w:ascii="Times New Roman" w:eastAsia="Times New Roman" w:hAnsi="Times New Roman" w:cs="Times New Roman"/>
+          <w:color w:val="000000"/>
+          <w:sz w:val="24"/>
+          <w:szCs w:val="24"/>
+        </w:rPr>
+        <w:t>Shikano</w:t>
+      </w:r>
+      <w:proofErr w:type="spellEnd"/>
+      <w:r>
+        <w:rPr>
+          <w:rFonts w:ascii="Times New Roman" w:eastAsia="Times New Roman" w:hAnsi="Times New Roman" w:cs="Times New Roman"/>
+          <w:color w:val="000000"/>
+          <w:sz w:val="24"/>
+          <w:szCs w:val="24"/>
+        </w:rPr>
+        <w:t xml:space="preserve"> (Tamura et al., 2020): Utilizes the IBM 20Q Tokyo for QRNG with Hadamard initialization then runs the NIST tests to analyze the output, an identical approach to this thesis proposal. Using the </w:t>
+      </w:r>
+      <w:proofErr w:type="gramStart"/>
+      <w:r>
+        <w:rPr>
+          <w:rFonts w:ascii="Times New Roman" w:eastAsia="Times New Roman" w:hAnsi="Times New Roman" w:cs="Times New Roman"/>
+          <w:color w:val="000000"/>
+          <w:sz w:val="24"/>
+          <w:szCs w:val="24"/>
+        </w:rPr>
+        <w:t>20 qubit</w:t>
+      </w:r>
+      <w:proofErr w:type="gramEnd"/>
+      <w:r>
+        <w:rPr>
+          <w:rFonts w:ascii="Times New Roman" w:eastAsia="Times New Roman" w:hAnsi="Times New Roman" w:cs="Times New Roman"/>
+          <w:color w:val="000000"/>
+          <w:sz w:val="24"/>
+          <w:szCs w:val="24"/>
+        </w:rPr>
+        <w:t xml:space="preserve"> quantum computer they obtained a sample length of 43,560 bits. Their statistical analysis showed that the sample was biased and correlated. They observed that their sample was not uniform and failed at least 4 of the NIST Test Suite’s tests; however, they only applied the first 6 of 15 tests to the sample. They also revealed that passing the tests required both the von Neumann and Samuelson randomness extractors, though the effectiveness of this method is unclear. The primary limitation of this study was a limited sample size which we can overcome with quantum computers realizing more qubits for computation</w:t>
       </w:r>
       <w:r>
         <w:rPr>
@@ -13155,6 +13942,7 @@
         </w:rPr>
         <w:t>(</w:t>
       </w:r>
+      <w:proofErr w:type="spellStart"/>
       <w:r>
         <w:rPr>
           <w:rFonts w:ascii="Times New Roman" w:eastAsia="Times New Roman" w:hAnsi="Times New Roman" w:cs="Times New Roman"/>
@@ -13171,6 +13959,7 @@
         </w:rPr>
         <w:t>q_manila</w:t>
       </w:r>
+      <w:proofErr w:type="spellEnd"/>
       <w:r>
         <w:rPr>
           <w:rFonts w:ascii="Times New Roman" w:eastAsia="Times New Roman" w:hAnsi="Times New Roman" w:cs="Times New Roman"/>
@@ -13223,13 +14012,23 @@
         </w:rPr>
         <w:t xml:space="preserve"> </w:t>
       </w:r>
-      <w:r>
-        <w:rPr>
-          <w:rFonts w:ascii="Times New Roman" w:eastAsia="Times New Roman" w:hAnsi="Times New Roman" w:cs="Times New Roman"/>
-          <w:sz w:val="24"/>
-          <w:szCs w:val="24"/>
-        </w:rPr>
-        <w:t xml:space="preserve">ibmq_manila </w:t>
+      <w:proofErr w:type="spellStart"/>
+      <w:r>
+        <w:rPr>
+          <w:rFonts w:ascii="Times New Roman" w:eastAsia="Times New Roman" w:hAnsi="Times New Roman" w:cs="Times New Roman"/>
+          <w:sz w:val="24"/>
+          <w:szCs w:val="24"/>
+        </w:rPr>
+        <w:t>ibmq_manila</w:t>
+      </w:r>
+      <w:proofErr w:type="spellEnd"/>
+      <w:r>
+        <w:rPr>
+          <w:rFonts w:ascii="Times New Roman" w:eastAsia="Times New Roman" w:hAnsi="Times New Roman" w:cs="Times New Roman"/>
+          <w:sz w:val="24"/>
+          <w:szCs w:val="24"/>
+        </w:rPr>
+        <w:t xml:space="preserve"> </w:t>
       </w:r>
       <w:r>
         <w:rPr>
@@ -14027,6 +14826,7 @@
               </w:rPr>
               <w:t xml:space="preserve">2. </w:t>
             </w:r>
+            <w:proofErr w:type="gramStart"/>
             <w:r>
               <w:rPr>
                 <w:rFonts w:ascii="Times New Roman" w:eastAsia="Times New Roman" w:hAnsi="Times New Roman" w:cs="Times New Roman"/>
@@ -14049,7 +14849,16 @@
                 <w:sz w:val="24"/>
                 <w:szCs w:val="24"/>
               </w:rPr>
-              <w:t>&gt; .01n</w:t>
+              <w:t>&gt;</w:t>
+            </w:r>
+            <w:proofErr w:type="gramEnd"/>
+            <w:r>
+              <w:rPr>
+                <w:rFonts w:ascii="Times New Roman" w:eastAsia="Times New Roman" w:hAnsi="Times New Roman" w:cs="Times New Roman"/>
+                <w:sz w:val="24"/>
+                <w:szCs w:val="24"/>
+              </w:rPr>
+              <w:t xml:space="preserve"> .01n</w:t>
             </w:r>
             <w:r>
               <w:rPr>
@@ -14071,13 +14880,23 @@
                 <w:szCs w:val="24"/>
               </w:rPr>
             </w:pPr>
-            <w:r>
-              <w:rPr>
-                <w:rFonts w:ascii="Times New Roman" w:eastAsia="Times New Roman" w:hAnsi="Times New Roman" w:cs="Times New Roman"/>
-                <w:sz w:val="24"/>
-                <w:szCs w:val="24"/>
-              </w:rPr>
-              <w:t>Therefore we choose M = 101</w:t>
+            <w:proofErr w:type="gramStart"/>
+            <w:r>
+              <w:rPr>
+                <w:rFonts w:ascii="Times New Roman" w:eastAsia="Times New Roman" w:hAnsi="Times New Roman" w:cs="Times New Roman"/>
+                <w:sz w:val="24"/>
+                <w:szCs w:val="24"/>
+              </w:rPr>
+              <w:t>Therefore</w:t>
+            </w:r>
+            <w:proofErr w:type="gramEnd"/>
+            <w:r>
+              <w:rPr>
+                <w:rFonts w:ascii="Times New Roman" w:eastAsia="Times New Roman" w:hAnsi="Times New Roman" w:cs="Times New Roman"/>
+                <w:sz w:val="24"/>
+                <w:szCs w:val="24"/>
+              </w:rPr>
+              <w:t xml:space="preserve"> we choose M = 101</w:t>
             </w:r>
           </w:p>
           <w:p>
@@ -14105,7 +14924,25 @@
                 <w:sz w:val="24"/>
                 <w:szCs w:val="24"/>
               </w:rPr>
-              <w:t xml:space="preserve"> = floor(10,000/101) = 99</w:t>
+              <w:t xml:space="preserve"> = </w:t>
+            </w:r>
+            <w:proofErr w:type="gramStart"/>
+            <w:r>
+              <w:rPr>
+                <w:rFonts w:ascii="Times New Roman" w:eastAsia="Times New Roman" w:hAnsi="Times New Roman" w:cs="Times New Roman"/>
+                <w:sz w:val="24"/>
+                <w:szCs w:val="24"/>
+              </w:rPr>
+              <w:t>floor(</w:t>
+            </w:r>
+            <w:proofErr w:type="gramEnd"/>
+            <w:r>
+              <w:rPr>
+                <w:rFonts w:ascii="Times New Roman" w:eastAsia="Times New Roman" w:hAnsi="Times New Roman" w:cs="Times New Roman"/>
+                <w:sz w:val="24"/>
+                <w:szCs w:val="24"/>
+              </w:rPr>
+              <w:t>10,000/101) = 99</w:t>
             </w:r>
           </w:p>
           <w:p>
@@ -14251,6 +15088,7 @@
               </w:rPr>
               <w:t xml:space="preserve">m &lt; </w:t>
             </w:r>
+            <w:proofErr w:type="gramStart"/>
             <w:r>
               <w:rPr>
                 <w:rFonts w:ascii="Times New Roman" w:eastAsia="Times New Roman" w:hAnsi="Times New Roman" w:cs="Times New Roman"/>
@@ -14259,6 +15097,7 @@
               </w:rPr>
               <w:t>floor(</w:t>
             </w:r>
+            <w:proofErr w:type="gramEnd"/>
             <w:r>
               <w:rPr>
                 <w:rFonts w:ascii="Times New Roman" w:eastAsia="Times New Roman" w:hAnsi="Times New Roman" w:cs="Times New Roman"/>
@@ -14457,13 +15296,23 @@
               </w:rPr>
               <w:t xml:space="preserve"> </w:t>
             </w:r>
-            <w:r>
-              <w:rPr>
-                <w:rFonts w:ascii="Times New Roman" w:eastAsia="Times New Roman" w:hAnsi="Times New Roman" w:cs="Times New Roman"/>
-                <w:sz w:val="24"/>
-                <w:szCs w:val="24"/>
-              </w:rPr>
-              <w:t>floor(log</w:t>
+            <w:proofErr w:type="gramStart"/>
+            <w:r>
+              <w:rPr>
+                <w:rFonts w:ascii="Times New Roman" w:eastAsia="Times New Roman" w:hAnsi="Times New Roman" w:cs="Times New Roman"/>
+                <w:sz w:val="24"/>
+                <w:szCs w:val="24"/>
+              </w:rPr>
+              <w:t>floor(</w:t>
+            </w:r>
+            <w:proofErr w:type="gramEnd"/>
+            <w:r>
+              <w:rPr>
+                <w:rFonts w:ascii="Times New Roman" w:eastAsia="Times New Roman" w:hAnsi="Times New Roman" w:cs="Times New Roman"/>
+                <w:sz w:val="24"/>
+                <w:szCs w:val="24"/>
+              </w:rPr>
+              <w:t>log</w:t>
             </w:r>
             <w:r>
               <w:rPr>
@@ -14510,13 +15359,23 @@
               </w:rPr>
               <w:t xml:space="preserve"> </w:t>
             </w:r>
-            <w:r>
-              <w:rPr>
-                <w:rFonts w:ascii="Times New Roman" w:eastAsia="Times New Roman" w:hAnsi="Times New Roman" w:cs="Times New Roman"/>
-                <w:sz w:val="24"/>
-                <w:szCs w:val="24"/>
-              </w:rPr>
-              <w:t>floor(log</w:t>
+            <w:proofErr w:type="gramStart"/>
+            <w:r>
+              <w:rPr>
+                <w:rFonts w:ascii="Times New Roman" w:eastAsia="Times New Roman" w:hAnsi="Times New Roman" w:cs="Times New Roman"/>
+                <w:sz w:val="24"/>
+                <w:szCs w:val="24"/>
+              </w:rPr>
+              <w:t>floor(</w:t>
+            </w:r>
+            <w:proofErr w:type="gramEnd"/>
+            <w:r>
+              <w:rPr>
+                <w:rFonts w:ascii="Times New Roman" w:eastAsia="Times New Roman" w:hAnsi="Times New Roman" w:cs="Times New Roman"/>
+                <w:sz w:val="24"/>
+                <w:szCs w:val="24"/>
+              </w:rPr>
+              <w:t>log</w:t>
             </w:r>
             <w:r>
               <w:rPr>
@@ -15517,7 +16376,25 @@
           <w:sz w:val="24"/>
           <w:szCs w:val="24"/>
         </w:rPr>
-        <w:t xml:space="preserve"> for easy integration as a quantum rng as a cloud service for encryption, ready for commercial use by anyone.</w:t>
+        <w:t xml:space="preserve"> for easy integration as a quantum </w:t>
+      </w:r>
+      <w:proofErr w:type="spellStart"/>
+      <w:r>
+        <w:rPr>
+          <w:rFonts w:ascii="Times New Roman" w:eastAsia="Times New Roman" w:hAnsi="Times New Roman" w:cs="Times New Roman"/>
+          <w:sz w:val="24"/>
+          <w:szCs w:val="24"/>
+        </w:rPr>
+        <w:t>rng</w:t>
+      </w:r>
+      <w:proofErr w:type="spellEnd"/>
+      <w:r>
+        <w:rPr>
+          <w:rFonts w:ascii="Times New Roman" w:eastAsia="Times New Roman" w:hAnsi="Times New Roman" w:cs="Times New Roman"/>
+          <w:sz w:val="24"/>
+          <w:szCs w:val="24"/>
+        </w:rPr>
+        <w:t xml:space="preserve"> as a cloud service for encryption, ready for commercial use by anyone.</w:t>
       </w:r>
       <w:r>
         <w:rPr>
@@ -15609,6 +16486,7 @@
         </w:rPr>
         <w:t xml:space="preserve">As </w:t>
       </w:r>
+      <w:proofErr w:type="gramStart"/>
       <w:r>
         <w:rPr>
           <w:rFonts w:ascii="Times New Roman" w:eastAsia="Times New Roman" w:hAnsi="Times New Roman" w:cs="Times New Roman"/>
@@ -15617,6 +16495,7 @@
         </w:rPr>
         <w:t>mentioned</w:t>
       </w:r>
+      <w:proofErr w:type="gramEnd"/>
       <w:r>
         <w:rPr>
           <w:rFonts w:ascii="Times New Roman" w:eastAsia="Times New Roman" w:hAnsi="Times New Roman" w:cs="Times New Roman"/>
@@ -15952,7 +16831,25 @@
                 <w:sz w:val="24"/>
                 <w:szCs w:val="24"/>
               </w:rPr>
-              <w:t>m &lt; floor(log</w:t>
+              <w:t>m &lt; </w:t>
+            </w:r>
+            <w:proofErr w:type="gramStart"/>
+            <w:r>
+              <w:rPr>
+                <w:rFonts w:ascii="Times New Roman" w:eastAsia="Times New Roman" w:hAnsi="Times New Roman" w:cs="Times New Roman"/>
+                <w:sz w:val="24"/>
+                <w:szCs w:val="24"/>
+              </w:rPr>
+              <w:t>floor(</w:t>
+            </w:r>
+            <w:proofErr w:type="gramEnd"/>
+            <w:r>
+              <w:rPr>
+                <w:rFonts w:ascii="Times New Roman" w:eastAsia="Times New Roman" w:hAnsi="Times New Roman" w:cs="Times New Roman"/>
+                <w:sz w:val="24"/>
+                <w:szCs w:val="24"/>
+              </w:rPr>
+              <w:t>log</w:t>
             </w:r>
             <w:r>
               <w:rPr>
@@ -16292,7 +17189,25 @@
                 <w:sz w:val="24"/>
                 <w:szCs w:val="24"/>
               </w:rPr>
-              <w:t>m &lt; floor(log</w:t>
+              <w:t>m &lt; </w:t>
+            </w:r>
+            <w:proofErr w:type="gramStart"/>
+            <w:r>
+              <w:rPr>
+                <w:rFonts w:ascii="Times New Roman" w:eastAsia="Times New Roman" w:hAnsi="Times New Roman" w:cs="Times New Roman"/>
+                <w:sz w:val="24"/>
+                <w:szCs w:val="24"/>
+              </w:rPr>
+              <w:t>floor(</w:t>
+            </w:r>
+            <w:proofErr w:type="gramEnd"/>
+            <w:r>
+              <w:rPr>
+                <w:rFonts w:ascii="Times New Roman" w:eastAsia="Times New Roman" w:hAnsi="Times New Roman" w:cs="Times New Roman"/>
+                <w:sz w:val="24"/>
+                <w:szCs w:val="24"/>
+              </w:rPr>
+              <w:t>log</w:t>
             </w:r>
             <w:r>
               <w:rPr>
@@ -17469,8 +18384,18 @@
           <w:szCs w:val="24"/>
         </w:rPr>
         <w:tab/>
-        <w:t>Test name, what does it test for, what operations does the test carry out, what parameters did we use, did it pass or fail, by how much</w:t>
-      </w:r>
+        <w:t xml:space="preserve">Test name, what does it test for, what operations does the test carry out, what parameters did we use, did it pass or fail, by how </w:t>
+      </w:r>
+      <w:proofErr w:type="gramStart"/>
+      <w:r>
+        <w:rPr>
+          <w:rFonts w:ascii="Times New Roman" w:eastAsia="Times New Roman" w:hAnsi="Times New Roman" w:cs="Times New Roman"/>
+          <w:sz w:val="24"/>
+          <w:szCs w:val="24"/>
+        </w:rPr>
+        <w:t>much</w:t>
+      </w:r>
+      <w:proofErr w:type="gramEnd"/>
     </w:p>
     <w:p>
       <w:pPr>
@@ -17490,7 +18415,25 @@
           <w:sz w:val="24"/>
           <w:szCs w:val="24"/>
         </w:rPr>
-        <w:t xml:space="preserve">Frequency test, our findings were similar to…. </w:t>
+        <w:t xml:space="preserve">Frequency test, our findings were </w:t>
+      </w:r>
+      <w:proofErr w:type="gramStart"/>
+      <w:r>
+        <w:rPr>
+          <w:rFonts w:ascii="Times New Roman" w:eastAsia="Times New Roman" w:hAnsi="Times New Roman" w:cs="Times New Roman"/>
+          <w:sz w:val="24"/>
+          <w:szCs w:val="24"/>
+        </w:rPr>
+        <w:t>similar to</w:t>
+      </w:r>
+      <w:proofErr w:type="gramEnd"/>
+      <w:r>
+        <w:rPr>
+          <w:rFonts w:ascii="Times New Roman" w:eastAsia="Times New Roman" w:hAnsi="Times New Roman" w:cs="Times New Roman"/>
+          <w:sz w:val="24"/>
+          <w:szCs w:val="24"/>
+        </w:rPr>
+        <w:t xml:space="preserve">…. </w:t>
       </w:r>
       <w:r>
         <w:rPr>
@@ -17499,7 +18442,47 @@
           <w:sz w:val="24"/>
           <w:szCs w:val="24"/>
         </w:rPr>
-        <w:t>True Random Number Generator using Superconducting Qubits by Abdullah Ash-Saki, Mahabubul Alam, and Swaroop Ghosh (Ash-Saki et al., 2019). Generated random numbers using superconducting qubits from IBM. Ran statistical testing on the samples, which failed, then gave detailed analysis. Their experiments showed a deviation of 35% from ideal 1/0 ratio due to noise. They also propose techniques to improve the 1/0 ratio and pass the NIST statistical tests.</w:t>
+        <w:t xml:space="preserve">True Random Number Generator using Superconducting Qubits by Abdullah Ash-Saki, </w:t>
+      </w:r>
+      <w:proofErr w:type="spellStart"/>
+      <w:r>
+        <w:rPr>
+          <w:rFonts w:ascii="Times New Roman" w:eastAsia="Times New Roman" w:hAnsi="Times New Roman" w:cs="Times New Roman"/>
+          <w:color w:val="000000"/>
+          <w:sz w:val="24"/>
+          <w:szCs w:val="24"/>
+        </w:rPr>
+        <w:t>Mahabubul</w:t>
+      </w:r>
+      <w:proofErr w:type="spellEnd"/>
+      <w:r>
+        <w:rPr>
+          <w:rFonts w:ascii="Times New Roman" w:eastAsia="Times New Roman" w:hAnsi="Times New Roman" w:cs="Times New Roman"/>
+          <w:color w:val="000000"/>
+          <w:sz w:val="24"/>
+          <w:szCs w:val="24"/>
+        </w:rPr>
+        <w:t xml:space="preserve"> </w:t>
+      </w:r>
+      <w:proofErr w:type="spellStart"/>
+      <w:r>
+        <w:rPr>
+          <w:rFonts w:ascii="Times New Roman" w:eastAsia="Times New Roman" w:hAnsi="Times New Roman" w:cs="Times New Roman"/>
+          <w:color w:val="000000"/>
+          <w:sz w:val="24"/>
+          <w:szCs w:val="24"/>
+        </w:rPr>
+        <w:t>Alam</w:t>
+      </w:r>
+      <w:proofErr w:type="spellEnd"/>
+      <w:r>
+        <w:rPr>
+          <w:rFonts w:ascii="Times New Roman" w:eastAsia="Times New Roman" w:hAnsi="Times New Roman" w:cs="Times New Roman"/>
+          <w:color w:val="000000"/>
+          <w:sz w:val="24"/>
+          <w:szCs w:val="24"/>
+        </w:rPr>
+        <w:t>, and Swaroop Ghosh (Ash-Saki et al., 2019). Generated random numbers using superconducting qubits from IBM. Ran statistical testing on the samples, which failed, then gave detailed analysis. Their experiments showed a deviation of 35% from ideal 1/0 ratio due to noise. They also propose techniques to improve the 1/0 ratio and pass the NIST statistical tests.</w:t>
       </w:r>
     </w:p>
     <w:p>
@@ -17719,7 +18702,25 @@
           <w:sz w:val="24"/>
           <w:szCs w:val="24"/>
         </w:rPr>
-        <w:t xml:space="preserve">Ash-Saki, A., Alam, M., &amp; Ghosh, S. (2019). True Random Number Generator using Superconducting Qubits. </w:t>
+        <w:t xml:space="preserve">Ash-Saki, A., </w:t>
+      </w:r>
+      <w:proofErr w:type="spellStart"/>
+      <w:r>
+        <w:rPr>
+          <w:rFonts w:ascii="Times New Roman" w:eastAsia="Times New Roman" w:hAnsi="Times New Roman" w:cs="Times New Roman"/>
+          <w:sz w:val="24"/>
+          <w:szCs w:val="24"/>
+        </w:rPr>
+        <w:t>Alam</w:t>
+      </w:r>
+      <w:proofErr w:type="spellEnd"/>
+      <w:r>
+        <w:rPr>
+          <w:rFonts w:ascii="Times New Roman" w:eastAsia="Times New Roman" w:hAnsi="Times New Roman" w:cs="Times New Roman"/>
+          <w:sz w:val="24"/>
+          <w:szCs w:val="24"/>
+        </w:rPr>
+        <w:t xml:space="preserve">, M., &amp; Ghosh, S. (2019). True Random Number Generator using Superconducting Qubits. </w:t>
       </w:r>
       <w:r>
         <w:rPr>
@@ -17901,13 +18902,95 @@
           <w:rFonts w:ascii="Times New Roman" w:hAnsi="Times New Roman" w:cs="Times New Roman"/>
         </w:rPr>
       </w:pPr>
-      <w:r>
-        <w:rPr>
-          <w:rFonts w:ascii="Times New Roman" w:eastAsia="Times New Roman" w:hAnsi="Times New Roman" w:cs="Times New Roman"/>
-          <w:sz w:val="24"/>
-          <w:szCs w:val="24"/>
-        </w:rPr>
-        <w:t xml:space="preserve">Bassham, L. E., Rukhin, A. L., Soto, J., Nechvatal, J. R., Smid, M. E., Barker, E. B., Leigh, S. D., Levenson, M., Vangel, M., Banks, D. L., Heckert, N. A., Dray, J. F., &amp; Vo, S. (2010). A statistical test suite for random and pseudorandom number generators for cryptographic applications. </w:t>
+      <w:proofErr w:type="spellStart"/>
+      <w:r>
+        <w:rPr>
+          <w:rFonts w:ascii="Times New Roman" w:eastAsia="Times New Roman" w:hAnsi="Times New Roman" w:cs="Times New Roman"/>
+          <w:sz w:val="24"/>
+          <w:szCs w:val="24"/>
+        </w:rPr>
+        <w:t>Bassham</w:t>
+      </w:r>
+      <w:proofErr w:type="spellEnd"/>
+      <w:r>
+        <w:rPr>
+          <w:rFonts w:ascii="Times New Roman" w:eastAsia="Times New Roman" w:hAnsi="Times New Roman" w:cs="Times New Roman"/>
+          <w:sz w:val="24"/>
+          <w:szCs w:val="24"/>
+        </w:rPr>
+        <w:t xml:space="preserve">, L. E., </w:t>
+      </w:r>
+      <w:proofErr w:type="spellStart"/>
+      <w:r>
+        <w:rPr>
+          <w:rFonts w:ascii="Times New Roman" w:eastAsia="Times New Roman" w:hAnsi="Times New Roman" w:cs="Times New Roman"/>
+          <w:sz w:val="24"/>
+          <w:szCs w:val="24"/>
+        </w:rPr>
+        <w:t>Rukhin</w:t>
+      </w:r>
+      <w:proofErr w:type="spellEnd"/>
+      <w:r>
+        <w:rPr>
+          <w:rFonts w:ascii="Times New Roman" w:eastAsia="Times New Roman" w:hAnsi="Times New Roman" w:cs="Times New Roman"/>
+          <w:sz w:val="24"/>
+          <w:szCs w:val="24"/>
+        </w:rPr>
+        <w:t xml:space="preserve">, A. L., Soto, J., </w:t>
+      </w:r>
+      <w:proofErr w:type="spellStart"/>
+      <w:r>
+        <w:rPr>
+          <w:rFonts w:ascii="Times New Roman" w:eastAsia="Times New Roman" w:hAnsi="Times New Roman" w:cs="Times New Roman"/>
+          <w:sz w:val="24"/>
+          <w:szCs w:val="24"/>
+        </w:rPr>
+        <w:t>Nechvatal</w:t>
+      </w:r>
+      <w:proofErr w:type="spellEnd"/>
+      <w:r>
+        <w:rPr>
+          <w:rFonts w:ascii="Times New Roman" w:eastAsia="Times New Roman" w:hAnsi="Times New Roman" w:cs="Times New Roman"/>
+          <w:sz w:val="24"/>
+          <w:szCs w:val="24"/>
+        </w:rPr>
+        <w:t xml:space="preserve">, J. R., </w:t>
+      </w:r>
+      <w:proofErr w:type="spellStart"/>
+      <w:r>
+        <w:rPr>
+          <w:rFonts w:ascii="Times New Roman" w:eastAsia="Times New Roman" w:hAnsi="Times New Roman" w:cs="Times New Roman"/>
+          <w:sz w:val="24"/>
+          <w:szCs w:val="24"/>
+        </w:rPr>
+        <w:t>Smid</w:t>
+      </w:r>
+      <w:proofErr w:type="spellEnd"/>
+      <w:r>
+        <w:rPr>
+          <w:rFonts w:ascii="Times New Roman" w:eastAsia="Times New Roman" w:hAnsi="Times New Roman" w:cs="Times New Roman"/>
+          <w:sz w:val="24"/>
+          <w:szCs w:val="24"/>
+        </w:rPr>
+        <w:t xml:space="preserve">, M. E., Barker, E. B., Leigh, S. D., Levenson, M., </w:t>
+      </w:r>
+      <w:proofErr w:type="spellStart"/>
+      <w:r>
+        <w:rPr>
+          <w:rFonts w:ascii="Times New Roman" w:eastAsia="Times New Roman" w:hAnsi="Times New Roman" w:cs="Times New Roman"/>
+          <w:sz w:val="24"/>
+          <w:szCs w:val="24"/>
+        </w:rPr>
+        <w:t>Vangel</w:t>
+      </w:r>
+      <w:proofErr w:type="spellEnd"/>
+      <w:r>
+        <w:rPr>
+          <w:rFonts w:ascii="Times New Roman" w:eastAsia="Times New Roman" w:hAnsi="Times New Roman" w:cs="Times New Roman"/>
+          <w:sz w:val="24"/>
+          <w:szCs w:val="24"/>
+        </w:rPr>
+        <w:t xml:space="preserve">, M., Banks, D. L., Heckert, N. A., Dray, J. F., &amp; Vo, S. (2010). A statistical test suite for random and pseudorandom number generators for cryptographic applications. </w:t>
       </w:r>
       <w:r>
         <w:rPr>
@@ -17948,13 +19031,23 @@
           <w:rFonts w:ascii="Times New Roman" w:hAnsi="Times New Roman" w:cs="Times New Roman"/>
         </w:rPr>
       </w:pPr>
-      <w:r>
-        <w:rPr>
-          <w:rFonts w:ascii="Times New Roman" w:eastAsia="Times New Roman" w:hAnsi="Times New Roman" w:cs="Times New Roman"/>
-          <w:sz w:val="24"/>
-          <w:szCs w:val="24"/>
-        </w:rPr>
-        <w:t xml:space="preserve">Brylinski, R. K., &amp; Chen, G. (2019). </w:t>
+      <w:proofErr w:type="spellStart"/>
+      <w:r>
+        <w:rPr>
+          <w:rFonts w:ascii="Times New Roman" w:eastAsia="Times New Roman" w:hAnsi="Times New Roman" w:cs="Times New Roman"/>
+          <w:sz w:val="24"/>
+          <w:szCs w:val="24"/>
+        </w:rPr>
+        <w:t>Brylinski</w:t>
+      </w:r>
+      <w:proofErr w:type="spellEnd"/>
+      <w:r>
+        <w:rPr>
+          <w:rFonts w:ascii="Times New Roman" w:eastAsia="Times New Roman" w:hAnsi="Times New Roman" w:cs="Times New Roman"/>
+          <w:sz w:val="24"/>
+          <w:szCs w:val="24"/>
+        </w:rPr>
+        <w:t xml:space="preserve">, R. K., &amp; Chen, G. (2019). </w:t>
       </w:r>
       <w:r>
         <w:rPr>
@@ -17990,7 +19083,43 @@
           <w:sz w:val="24"/>
           <w:szCs w:val="24"/>
         </w:rPr>
-        <w:t xml:space="preserve">Deshpande, D. S., Nirala, A. K., &amp; Salau, A. O. (2020). Implications of Quantum Superposition in Cryptography: A True Random Number Generation Algorithm. </w:t>
+        <w:t xml:space="preserve">Deshpande, D. S., </w:t>
+      </w:r>
+      <w:proofErr w:type="spellStart"/>
+      <w:r>
+        <w:rPr>
+          <w:rFonts w:ascii="Times New Roman" w:eastAsia="Times New Roman" w:hAnsi="Times New Roman" w:cs="Times New Roman"/>
+          <w:sz w:val="24"/>
+          <w:szCs w:val="24"/>
+        </w:rPr>
+        <w:t>Nirala</w:t>
+      </w:r>
+      <w:proofErr w:type="spellEnd"/>
+      <w:r>
+        <w:rPr>
+          <w:rFonts w:ascii="Times New Roman" w:eastAsia="Times New Roman" w:hAnsi="Times New Roman" w:cs="Times New Roman"/>
+          <w:sz w:val="24"/>
+          <w:szCs w:val="24"/>
+        </w:rPr>
+        <w:t xml:space="preserve">, A. K., &amp; </w:t>
+      </w:r>
+      <w:proofErr w:type="spellStart"/>
+      <w:r>
+        <w:rPr>
+          <w:rFonts w:ascii="Times New Roman" w:eastAsia="Times New Roman" w:hAnsi="Times New Roman" w:cs="Times New Roman"/>
+          <w:sz w:val="24"/>
+          <w:szCs w:val="24"/>
+        </w:rPr>
+        <w:t>Salau</w:t>
+      </w:r>
+      <w:proofErr w:type="spellEnd"/>
+      <w:r>
+        <w:rPr>
+          <w:rFonts w:ascii="Times New Roman" w:eastAsia="Times New Roman" w:hAnsi="Times New Roman" w:cs="Times New Roman"/>
+          <w:sz w:val="24"/>
+          <w:szCs w:val="24"/>
+        </w:rPr>
+        <w:t xml:space="preserve">, A. O. (2020). Implications of Quantum Superposition in Cryptography: A True Random Number Generation Algorithm. </w:t>
       </w:r>
       <w:r>
         <w:rPr>
@@ -18048,7 +19177,25 @@
           <w:sz w:val="24"/>
           <w:szCs w:val="24"/>
         </w:rPr>
-        <w:t xml:space="preserve">Haw, J., Assad, S., Lance, A., Ng, N., Sharma, V., Lam, P., &amp; Symul, T. (2015). Maximization of Extractable Randomness in a Quantum Random-Number Generator. </w:t>
+        <w:t xml:space="preserve">Haw, J., Assad, S., Lance, A., Ng, N., Sharma, V., Lam, P., &amp; </w:t>
+      </w:r>
+      <w:proofErr w:type="spellStart"/>
+      <w:r>
+        <w:rPr>
+          <w:rFonts w:ascii="Times New Roman" w:eastAsia="Times New Roman" w:hAnsi="Times New Roman" w:cs="Times New Roman"/>
+          <w:sz w:val="24"/>
+          <w:szCs w:val="24"/>
+        </w:rPr>
+        <w:t>Symul</w:t>
+      </w:r>
+      <w:proofErr w:type="spellEnd"/>
+      <w:r>
+        <w:rPr>
+          <w:rFonts w:ascii="Times New Roman" w:eastAsia="Times New Roman" w:hAnsi="Times New Roman" w:cs="Times New Roman"/>
+          <w:sz w:val="24"/>
+          <w:szCs w:val="24"/>
+        </w:rPr>
+        <w:t xml:space="preserve">, T. (2015). Maximization of Extractable Randomness in a Quantum Random-Number Generator. </w:t>
       </w:r>
       <w:r>
         <w:rPr>
@@ -18115,6 +19262,7 @@
         </w:rPr>
         <w:t xml:space="preserve">Ma, X., Yuan, X., Cao, Z., Qi, B., &amp; Zhang, Z. (2016). Quantum random number generation. </w:t>
       </w:r>
+      <w:proofErr w:type="spellStart"/>
       <w:r>
         <w:rPr>
           <w:rFonts w:ascii="Times New Roman" w:eastAsia="Times New Roman" w:hAnsi="Times New Roman" w:cs="Times New Roman"/>
@@ -18123,7 +19271,18 @@
           <w:sz w:val="24"/>
           <w:szCs w:val="24"/>
         </w:rPr>
-        <w:t>Npj Quantum Information</w:t>
+        <w:t>Npj</w:t>
+      </w:r>
+      <w:proofErr w:type="spellEnd"/>
+      <w:r>
+        <w:rPr>
+          <w:rFonts w:ascii="Times New Roman" w:eastAsia="Times New Roman" w:hAnsi="Times New Roman" w:cs="Times New Roman"/>
+          <w:i/>
+          <w:iCs/>
+          <w:sz w:val="24"/>
+          <w:szCs w:val="24"/>
+        </w:rPr>
+        <w:t xml:space="preserve"> Quantum Information</w:t>
       </w:r>
       <w:r>
         <w:rPr>
@@ -18178,7 +19337,25 @@
           <w:sz w:val="24"/>
           <w:szCs w:val="24"/>
         </w:rPr>
-        <w:t xml:space="preserve">Noll, L. C. N., Mende, R. G. M., &amp; Sisodiya, S. S. (1998). </w:t>
+        <w:t xml:space="preserve">Noll, L. C. N., Mende, R. G. M., &amp; </w:t>
+      </w:r>
+      <w:proofErr w:type="spellStart"/>
+      <w:r>
+        <w:rPr>
+          <w:rFonts w:ascii="Times New Roman" w:eastAsia="Times New Roman" w:hAnsi="Times New Roman" w:cs="Times New Roman"/>
+          <w:sz w:val="24"/>
+          <w:szCs w:val="24"/>
+        </w:rPr>
+        <w:t>Sisodiya</w:t>
+      </w:r>
+      <w:proofErr w:type="spellEnd"/>
+      <w:r>
+        <w:rPr>
+          <w:rFonts w:ascii="Times New Roman" w:eastAsia="Times New Roman" w:hAnsi="Times New Roman" w:cs="Times New Roman"/>
+          <w:sz w:val="24"/>
+          <w:szCs w:val="24"/>
+        </w:rPr>
+        <w:t xml:space="preserve">, S. S. (1998). </w:t>
       </w:r>
       <w:r>
         <w:rPr>
@@ -18208,13 +19385,41 @@
           <w:rFonts w:ascii="Times New Roman" w:hAnsi="Times New Roman" w:cs="Times New Roman"/>
         </w:rPr>
       </w:pPr>
-      <w:r>
-        <w:rPr>
-          <w:rFonts w:ascii="Times New Roman" w:eastAsia="Times New Roman" w:hAnsi="Times New Roman" w:cs="Times New Roman"/>
-          <w:sz w:val="24"/>
-          <w:szCs w:val="24"/>
-        </w:rPr>
-        <w:t xml:space="preserve">Sýs, M., &amp; Říha, Z. (2014). Faster Randomness Testing with the NIST Statistical Test Suite. </w:t>
+      <w:proofErr w:type="spellStart"/>
+      <w:r>
+        <w:rPr>
+          <w:rFonts w:ascii="Times New Roman" w:eastAsia="Times New Roman" w:hAnsi="Times New Roman" w:cs="Times New Roman"/>
+          <w:sz w:val="24"/>
+          <w:szCs w:val="24"/>
+        </w:rPr>
+        <w:t>Sýs</w:t>
+      </w:r>
+      <w:proofErr w:type="spellEnd"/>
+      <w:r>
+        <w:rPr>
+          <w:rFonts w:ascii="Times New Roman" w:eastAsia="Times New Roman" w:hAnsi="Times New Roman" w:cs="Times New Roman"/>
+          <w:sz w:val="24"/>
+          <w:szCs w:val="24"/>
+        </w:rPr>
+        <w:t xml:space="preserve">, M., &amp; </w:t>
+      </w:r>
+      <w:proofErr w:type="spellStart"/>
+      <w:r>
+        <w:rPr>
+          <w:rFonts w:ascii="Times New Roman" w:eastAsia="Times New Roman" w:hAnsi="Times New Roman" w:cs="Times New Roman"/>
+          <w:sz w:val="24"/>
+          <w:szCs w:val="24"/>
+        </w:rPr>
+        <w:t>Říha</w:t>
+      </w:r>
+      <w:proofErr w:type="spellEnd"/>
+      <w:r>
+        <w:rPr>
+          <w:rFonts w:ascii="Times New Roman" w:eastAsia="Times New Roman" w:hAnsi="Times New Roman" w:cs="Times New Roman"/>
+          <w:sz w:val="24"/>
+          <w:szCs w:val="24"/>
+        </w:rPr>
+        <w:t xml:space="preserve">, Z. (2014). Faster Randomness Testing with the NIST Statistical Test Suite. </w:t>
       </w:r>
       <w:r>
         <w:rPr>
@@ -18263,7 +19468,25 @@
           <w:sz w:val="24"/>
           <w:szCs w:val="24"/>
         </w:rPr>
-        <w:t xml:space="preserve">Tamura, K., &amp; Shikano, Y. (2020). Quantum Random Number Generation with the Superconducting Quantum Computer IBM 20Q Tokyo. </w:t>
+        <w:t xml:space="preserve">Tamura, K., &amp; </w:t>
+      </w:r>
+      <w:proofErr w:type="spellStart"/>
+      <w:r>
+        <w:rPr>
+          <w:rFonts w:ascii="Times New Roman" w:eastAsia="Times New Roman" w:hAnsi="Times New Roman" w:cs="Times New Roman"/>
+          <w:sz w:val="24"/>
+          <w:szCs w:val="24"/>
+        </w:rPr>
+        <w:t>Shikano</w:t>
+      </w:r>
+      <w:proofErr w:type="spellEnd"/>
+      <w:r>
+        <w:rPr>
+          <w:rFonts w:ascii="Times New Roman" w:eastAsia="Times New Roman" w:hAnsi="Times New Roman" w:cs="Times New Roman"/>
+          <w:sz w:val="24"/>
+          <w:szCs w:val="24"/>
+        </w:rPr>
+        <w:t xml:space="preserve">, Y. (2020). Quantum Random Number Generation with the Superconducting Quantum Computer IBM 20Q Tokyo. </w:t>
       </w:r>
       <w:r>
         <w:rPr>
@@ -18273,7 +19496,51 @@
           <w:sz w:val="24"/>
           <w:szCs w:val="24"/>
         </w:rPr>
-        <w:t>IACR Cryptol. ePrint Arch., 2020</w:t>
+        <w:t xml:space="preserve">IACR </w:t>
+      </w:r>
+      <w:proofErr w:type="spellStart"/>
+      <w:r>
+        <w:rPr>
+          <w:rFonts w:ascii="Times New Roman" w:eastAsia="Times New Roman" w:hAnsi="Times New Roman" w:cs="Times New Roman"/>
+          <w:i/>
+          <w:iCs/>
+          <w:sz w:val="24"/>
+          <w:szCs w:val="24"/>
+        </w:rPr>
+        <w:t>Cryptol</w:t>
+      </w:r>
+      <w:proofErr w:type="spellEnd"/>
+      <w:r>
+        <w:rPr>
+          <w:rFonts w:ascii="Times New Roman" w:eastAsia="Times New Roman" w:hAnsi="Times New Roman" w:cs="Times New Roman"/>
+          <w:i/>
+          <w:iCs/>
+          <w:sz w:val="24"/>
+          <w:szCs w:val="24"/>
+        </w:rPr>
+        <w:t xml:space="preserve">. </w:t>
+      </w:r>
+      <w:proofErr w:type="spellStart"/>
+      <w:r>
+        <w:rPr>
+          <w:rFonts w:ascii="Times New Roman" w:eastAsia="Times New Roman" w:hAnsi="Times New Roman" w:cs="Times New Roman"/>
+          <w:i/>
+          <w:iCs/>
+          <w:sz w:val="24"/>
+          <w:szCs w:val="24"/>
+        </w:rPr>
+        <w:t>ePrint</w:t>
+      </w:r>
+      <w:proofErr w:type="spellEnd"/>
+      <w:r>
+        <w:rPr>
+          <w:rFonts w:ascii="Times New Roman" w:eastAsia="Times New Roman" w:hAnsi="Times New Roman" w:cs="Times New Roman"/>
+          <w:i/>
+          <w:iCs/>
+          <w:sz w:val="24"/>
+          <w:szCs w:val="24"/>
+        </w:rPr>
+        <w:t xml:space="preserve"> Arch., 2020</w:t>
       </w:r>
       <w:r>
         <w:rPr>
@@ -18295,13 +19562,59 @@
           <w:szCs w:val="24"/>
         </w:rPr>
       </w:pPr>
-      <w:r>
-        <w:rPr>
-          <w:rFonts w:ascii="Times New Roman" w:eastAsia="Times New Roman" w:hAnsi="Times New Roman" w:cs="Times New Roman"/>
-          <w:sz w:val="24"/>
-          <w:szCs w:val="24"/>
-        </w:rPr>
-        <w:t xml:space="preserve">Trevisan, L., &amp; Vadhan, S. (2000). Extracting randomness from samplable distributions. </w:t>
+      <w:proofErr w:type="spellStart"/>
+      <w:r>
+        <w:rPr>
+          <w:rFonts w:ascii="Times New Roman" w:eastAsia="Times New Roman" w:hAnsi="Times New Roman" w:cs="Times New Roman"/>
+          <w:sz w:val="24"/>
+          <w:szCs w:val="24"/>
+        </w:rPr>
+        <w:t>Trevisan</w:t>
+      </w:r>
+      <w:proofErr w:type="spellEnd"/>
+      <w:r>
+        <w:rPr>
+          <w:rFonts w:ascii="Times New Roman" w:eastAsia="Times New Roman" w:hAnsi="Times New Roman" w:cs="Times New Roman"/>
+          <w:sz w:val="24"/>
+          <w:szCs w:val="24"/>
+        </w:rPr>
+        <w:t xml:space="preserve">, L., &amp; </w:t>
+      </w:r>
+      <w:proofErr w:type="spellStart"/>
+      <w:r>
+        <w:rPr>
+          <w:rFonts w:ascii="Times New Roman" w:eastAsia="Times New Roman" w:hAnsi="Times New Roman" w:cs="Times New Roman"/>
+          <w:sz w:val="24"/>
+          <w:szCs w:val="24"/>
+        </w:rPr>
+        <w:t>Vadhan</w:t>
+      </w:r>
+      <w:proofErr w:type="spellEnd"/>
+      <w:r>
+        <w:rPr>
+          <w:rFonts w:ascii="Times New Roman" w:eastAsia="Times New Roman" w:hAnsi="Times New Roman" w:cs="Times New Roman"/>
+          <w:sz w:val="24"/>
+          <w:szCs w:val="24"/>
+        </w:rPr>
+        <w:t xml:space="preserve">, S. (2000). Extracting randomness from </w:t>
+      </w:r>
+      <w:proofErr w:type="spellStart"/>
+      <w:r>
+        <w:rPr>
+          <w:rFonts w:ascii="Times New Roman" w:eastAsia="Times New Roman" w:hAnsi="Times New Roman" w:cs="Times New Roman"/>
+          <w:sz w:val="24"/>
+          <w:szCs w:val="24"/>
+        </w:rPr>
+        <w:t>samplable</w:t>
+      </w:r>
+      <w:proofErr w:type="spellEnd"/>
+      <w:r>
+        <w:rPr>
+          <w:rFonts w:ascii="Times New Roman" w:eastAsia="Times New Roman" w:hAnsi="Times New Roman" w:cs="Times New Roman"/>
+          <w:sz w:val="24"/>
+          <w:szCs w:val="24"/>
+        </w:rPr>
+        <w:t xml:space="preserve"> distributions. </w:t>
       </w:r>
       <w:r>
         <w:rPr>
@@ -18376,7 +19689,27 @@
           <w:sz w:val="24"/>
           <w:szCs w:val="24"/>
         </w:rPr>
-        <w:t>As theorized by… Quantum Random Number Generation by Ma, Xiongfeng, Xiao yuan, Zhu Cao, Bing Qu, and Zhen Zhang (Ma et al., 2016): Details general approaches to creating QRNGs incorporating aspects such as trustworthiness and random number generation speed.</w:t>
+        <w:t xml:space="preserve">As theorized by… Quantum Random Number Generation by Ma, </w:t>
+      </w:r>
+      <w:proofErr w:type="spellStart"/>
+      <w:r>
+        <w:rPr>
+          <w:rFonts w:ascii="Times New Roman" w:eastAsia="Times New Roman" w:hAnsi="Times New Roman" w:cs="Times New Roman"/>
+          <w:color w:val="000000"/>
+          <w:sz w:val="24"/>
+          <w:szCs w:val="24"/>
+        </w:rPr>
+        <w:t>Xiongfeng</w:t>
+      </w:r>
+      <w:proofErr w:type="spellEnd"/>
+      <w:r>
+        <w:rPr>
+          <w:rFonts w:ascii="Times New Roman" w:eastAsia="Times New Roman" w:hAnsi="Times New Roman" w:cs="Times New Roman"/>
+          <w:color w:val="000000"/>
+          <w:sz w:val="24"/>
+          <w:szCs w:val="24"/>
+        </w:rPr>
+        <w:t>, Xiao yuan, Zhu Cao, Bing Qu, and Zhen Zhang (Ma et al., 2016): Details general approaches to creating QRNGs incorporating aspects such as trustworthiness and random number generation speed.</w:t>
       </w:r>
     </w:p>
     <w:p>

</xml_diff>